<commit_message>
Filled out most of backlog
</commit_message>
<xml_diff>
--- a/Required Files/iterations2and3productbacklog.docx
+++ b/Required Files/iterations2and3productbacklog.docx
@@ -1,6 +1,6 @@
 
 <file path=word/document.xml><?xml version="1.0" encoding="utf-8"?>
-<w:document xmlns:wpc="http://schemas.microsoft.com/office/word/2010/wordprocessingCanvas" xmlns:mc="http://schemas.openxmlformats.org/markup-compatibility/2006" xmlns:o="urn:schemas-microsoft-com:office:office" xmlns:r="http://schemas.openxmlformats.org/officeDocument/2006/relationships" xmlns:m="http://schemas.openxmlformats.org/officeDocument/2006/math" xmlns:v="urn:schemas-microsoft-com:vml" xmlns:wp14="http://schemas.microsoft.com/office/word/2010/wordprocessingDrawing" xmlns:wp="http://schemas.openxmlformats.org/drawingml/2006/wordprocessingDrawing" xmlns:w10="urn:schemas-microsoft-com:office:word" xmlns:w="http://schemas.openxmlformats.org/wordprocessingml/2006/main" xmlns:w14="http://schemas.microsoft.com/office/word/2010/wordml" xmlns:w15="http://schemas.microsoft.com/office/word/2012/wordml" xmlns:wpg="http://schemas.microsoft.com/office/word/2010/wordprocessingGroup" xmlns:wpi="http://schemas.microsoft.com/office/word/2010/wordprocessingInk" xmlns:wne="http://schemas.microsoft.com/office/word/2006/wordml" xmlns:wps="http://schemas.microsoft.com/office/word/2010/wordprocessingShape" mc:Ignorable="w14 w15 wp14">
+<w:document xmlns:wpc="http://schemas.microsoft.com/office/word/2010/wordprocessingCanvas" xmlns:cx="http://schemas.microsoft.com/office/drawing/2014/chartex" xmlns:cx1="http://schemas.microsoft.com/office/drawing/2015/9/8/chartex" xmlns:cx2="http://schemas.microsoft.com/office/drawing/2015/10/21/chartex" xmlns:cx3="http://schemas.microsoft.com/office/drawing/2016/5/9/chartex" xmlns:cx4="http://schemas.microsoft.com/office/drawing/2016/5/10/chartex" xmlns:cx5="http://schemas.microsoft.com/office/drawing/2016/5/11/chartex" xmlns:cx6="http://schemas.microsoft.com/office/drawing/2016/5/12/chartex" xmlns:cx7="http://schemas.microsoft.com/office/drawing/2016/5/13/chartex" xmlns:cx8="http://schemas.microsoft.com/office/drawing/2016/5/14/chartex" xmlns:mc="http://schemas.openxmlformats.org/markup-compatibility/2006" xmlns:aink="http://schemas.microsoft.com/office/drawing/2016/ink" xmlns:am3d="http://schemas.microsoft.com/office/drawing/2017/model3d" xmlns:o="urn:schemas-microsoft-com:office:office" xmlns:r="http://schemas.openxmlformats.org/officeDocument/2006/relationships" xmlns:m="http://schemas.openxmlformats.org/officeDocument/2006/math" xmlns:v="urn:schemas-microsoft-com:vml" xmlns:wp14="http://schemas.microsoft.com/office/word/2010/wordprocessingDrawing" xmlns:wp="http://schemas.openxmlformats.org/drawingml/2006/wordprocessingDrawing" xmlns:w10="urn:schemas-microsoft-com:office:word" xmlns:w="http://schemas.openxmlformats.org/wordprocessingml/2006/main" xmlns:w14="http://schemas.microsoft.com/office/word/2010/wordml" xmlns:w15="http://schemas.microsoft.com/office/word/2012/wordml" xmlns:w16cid="http://schemas.microsoft.com/office/word/2016/wordml/cid" xmlns:w16se="http://schemas.microsoft.com/office/word/2015/wordml/symex" xmlns:wpg="http://schemas.microsoft.com/office/word/2010/wordprocessingGroup" xmlns:wpi="http://schemas.microsoft.com/office/word/2010/wordprocessingInk" xmlns:wne="http://schemas.microsoft.com/office/word/2006/wordml" xmlns:wps="http://schemas.microsoft.com/office/word/2010/wordprocessingShape" mc:Ignorable="w14 w15 w16se w16cid wp14">
   <w:body>
     <w:p>
       <w:pPr>
@@ -35,29 +35,27 @@
         </w:rPr>
         <w:t>duct Backlog</w:t>
       </w:r>
-      <w:bookmarkStart w:id="0" w:name="_GoBack"/>
-      <w:bookmarkEnd w:id="0"/>
     </w:p>
     <w:p/>
     <w:tbl>
       <w:tblPr>
         <w:tblStyle w:val="TableGrid"/>
-        <w:tblW w:w="13315" w:type="dxa"/>
-        <w:tblLayout w:type="fixed"/>
+        <w:tblW w:w="5000" w:type="pct"/>
         <w:tblLook w:val="01E0" w:firstRow="1" w:lastRow="1" w:firstColumn="1" w:lastColumn="1" w:noHBand="0" w:noVBand="0"/>
       </w:tblPr>
       <w:tblGrid>
-        <w:gridCol w:w="2155"/>
-        <w:gridCol w:w="2813"/>
-        <w:gridCol w:w="990"/>
-        <w:gridCol w:w="3307"/>
-        <w:gridCol w:w="1170"/>
-        <w:gridCol w:w="2880"/>
+        <w:gridCol w:w="1907"/>
+        <w:gridCol w:w="2491"/>
+        <w:gridCol w:w="905"/>
+        <w:gridCol w:w="2931"/>
+        <w:gridCol w:w="1050"/>
+        <w:gridCol w:w="2553"/>
+        <w:gridCol w:w="2553"/>
       </w:tblGrid>
       <w:tr>
         <w:tc>
           <w:tcPr>
-            <w:tcW w:w="2155" w:type="dxa"/>
+            <w:tcW w:w="665" w:type="pct"/>
           </w:tcPr>
           <w:p>
             <w:pPr>
@@ -83,7 +81,7 @@
         </w:tc>
         <w:tc>
           <w:tcPr>
-            <w:tcW w:w="2813" w:type="dxa"/>
+            <w:tcW w:w="868" w:type="pct"/>
           </w:tcPr>
           <w:p>
             <w:pPr>
@@ -109,7 +107,7 @@
         </w:tc>
         <w:tc>
           <w:tcPr>
-            <w:tcW w:w="990" w:type="dxa"/>
+            <w:tcW w:w="306" w:type="pct"/>
           </w:tcPr>
           <w:p>
             <w:pPr>
@@ -135,7 +133,7 @@
         </w:tc>
         <w:tc>
           <w:tcPr>
-            <w:tcW w:w="3307" w:type="dxa"/>
+            <w:tcW w:w="1021" w:type="pct"/>
           </w:tcPr>
           <w:p>
             <w:pPr>
@@ -161,7 +159,7 @@
         </w:tc>
         <w:tc>
           <w:tcPr>
-            <w:tcW w:w="1170" w:type="dxa"/>
+            <w:tcW w:w="361" w:type="pct"/>
           </w:tcPr>
           <w:p>
             <w:pPr>
@@ -187,7 +185,7 @@
         </w:tc>
         <w:tc>
           <w:tcPr>
-            <w:tcW w:w="2880" w:type="dxa"/>
+            <w:tcW w:w="889" w:type="pct"/>
           </w:tcPr>
           <w:p>
             <w:pPr>
@@ -221,11 +219,37 @@
             </w:r>
           </w:p>
         </w:tc>
+        <w:tc>
+          <w:tcPr>
+            <w:tcW w:w="889" w:type="pct"/>
+          </w:tcPr>
+          <w:p>
+            <w:pPr>
+              <w:spacing w:before="60" w:after="60"/>
+              <w:jc w:val="center"/>
+              <w:rPr>
+                <w:rFonts w:ascii="Arial" w:hAnsi="Arial" w:cs="Arial"/>
+                <w:b/>
+                <w:sz w:val="20"/>
+                <w:szCs w:val="20"/>
+              </w:rPr>
+            </w:pPr>
+            <w:r>
+              <w:rPr>
+                <w:rFonts w:ascii="Arial" w:hAnsi="Arial" w:cs="Arial"/>
+                <w:b/>
+                <w:sz w:val="20"/>
+                <w:szCs w:val="20"/>
+              </w:rPr>
+              <w:t>Actual Effort</w:t>
+            </w:r>
+          </w:p>
+        </w:tc>
       </w:tr>
       <w:tr>
         <w:tc>
           <w:tcPr>
-            <w:tcW w:w="2155" w:type="dxa"/>
+            <w:tcW w:w="665" w:type="pct"/>
             <w:vMerge w:val="restart"/>
             <w:vAlign w:val="center"/>
           </w:tcPr>
@@ -251,7 +275,7 @@
         </w:tc>
         <w:tc>
           <w:tcPr>
-            <w:tcW w:w="2813" w:type="dxa"/>
+            <w:tcW w:w="868" w:type="pct"/>
             <w:vMerge w:val="restart"/>
             <w:vAlign w:val="center"/>
           </w:tcPr>
@@ -276,7 +300,7 @@
         </w:tc>
         <w:tc>
           <w:tcPr>
-            <w:tcW w:w="990" w:type="dxa"/>
+            <w:tcW w:w="306" w:type="pct"/>
             <w:vMerge w:val="restart"/>
             <w:vAlign w:val="center"/>
           </w:tcPr>
@@ -302,7 +326,7 @@
         </w:tc>
         <w:tc>
           <w:tcPr>
-            <w:tcW w:w="3307" w:type="dxa"/>
+            <w:tcW w:w="1021" w:type="pct"/>
             <w:vAlign w:val="center"/>
           </w:tcPr>
           <w:p>
@@ -326,42 +350,155 @@
         </w:tc>
         <w:tc>
           <w:tcPr>
-            <w:tcW w:w="1170" w:type="dxa"/>
-            <w:vAlign w:val="center"/>
-          </w:tcPr>
-          <w:p>
-            <w:pPr>
-              <w:spacing w:before="60" w:after="60"/>
-              <w:jc w:val="center"/>
-              <w:rPr>
-                <w:rFonts w:ascii="Arial" w:hAnsi="Arial" w:cs="Arial"/>
-                <w:sz w:val="20"/>
-                <w:szCs w:val="20"/>
-              </w:rPr>
-            </w:pPr>
-          </w:p>
-        </w:tc>
-        <w:tc>
-          <w:tcPr>
-            <w:tcW w:w="2880" w:type="dxa"/>
-          </w:tcPr>
-          <w:p>
-            <w:pPr>
-              <w:spacing w:before="60" w:after="60"/>
-              <w:jc w:val="center"/>
-              <w:rPr>
-                <w:rFonts w:ascii="Arial" w:hAnsi="Arial" w:cs="Arial"/>
-                <w:sz w:val="20"/>
-                <w:szCs w:val="20"/>
-              </w:rPr>
-            </w:pPr>
+            <w:tcW w:w="361" w:type="pct"/>
+            <w:vAlign w:val="center"/>
+          </w:tcPr>
+          <w:p>
+            <w:pPr>
+              <w:spacing w:before="60" w:after="60"/>
+              <w:jc w:val="center"/>
+              <w:rPr>
+                <w:rFonts w:ascii="Arial" w:hAnsi="Arial" w:cs="Arial"/>
+                <w:sz w:val="20"/>
+                <w:szCs w:val="20"/>
+              </w:rPr>
+            </w:pPr>
+            <w:r>
+              <w:rPr>
+                <w:rFonts w:ascii="Arial" w:hAnsi="Arial" w:cs="Arial"/>
+                <w:sz w:val="20"/>
+                <w:szCs w:val="20"/>
+              </w:rPr>
+              <w:t>1.5 hours</w:t>
+            </w:r>
+          </w:p>
+        </w:tc>
+        <w:tc>
+          <w:tcPr>
+            <w:tcW w:w="889" w:type="pct"/>
+          </w:tcPr>
+          <w:p>
+            <w:pPr>
+              <w:pStyle w:val="ListParagraph"/>
+              <w:numPr>
+                <w:ilvl w:val="0"/>
+                <w:numId w:val="13"/>
+              </w:numPr>
+              <w:spacing w:before="60" w:after="60"/>
+              <w:jc w:val="center"/>
+              <w:rPr>
+                <w:rFonts w:ascii="Arial" w:hAnsi="Arial" w:cs="Arial"/>
+                <w:sz w:val="20"/>
+                <w:szCs w:val="20"/>
+              </w:rPr>
+            </w:pPr>
+            <w:r>
+              <w:rPr>
+                <w:rFonts w:ascii="Arial" w:hAnsi="Arial" w:cs="Arial"/>
+                <w:sz w:val="20"/>
+                <w:szCs w:val="20"/>
+              </w:rPr>
+              <w:t>A python list (similar to an array list in java) so it had many of the same features as LinkedList with better indexing</w:t>
+            </w:r>
+          </w:p>
+          <w:p>
+            <w:pPr>
+              <w:pStyle w:val="ListParagraph"/>
+              <w:numPr>
+                <w:ilvl w:val="0"/>
+                <w:numId w:val="13"/>
+              </w:numPr>
+              <w:spacing w:before="60" w:after="60"/>
+              <w:jc w:val="center"/>
+              <w:rPr>
+                <w:rFonts w:ascii="Arial" w:hAnsi="Arial" w:cs="Arial"/>
+                <w:sz w:val="20"/>
+                <w:szCs w:val="20"/>
+              </w:rPr>
+            </w:pPr>
+            <w:r>
+              <w:rPr>
+                <w:rFonts w:ascii="Arial" w:hAnsi="Arial" w:cs="Arial"/>
+                <w:sz w:val="20"/>
+                <w:szCs w:val="20"/>
+              </w:rPr>
+              <w:t xml:space="preserve">A list was used instead of linked list as there was a sufficient reason as to why it was used </w:t>
+            </w:r>
+          </w:p>
+        </w:tc>
+        <w:tc>
+          <w:tcPr>
+            <w:tcW w:w="889" w:type="pct"/>
+          </w:tcPr>
+          <w:p>
+            <w:pPr>
+              <w:spacing w:before="60" w:after="60"/>
+              <w:jc w:val="center"/>
+              <w:rPr>
+                <w:rFonts w:ascii="Arial" w:hAnsi="Arial" w:cs="Arial"/>
+                <w:sz w:val="20"/>
+                <w:szCs w:val="20"/>
+              </w:rPr>
+            </w:pPr>
+          </w:p>
+          <w:p>
+            <w:pPr>
+              <w:spacing w:before="60" w:after="60"/>
+              <w:jc w:val="center"/>
+              <w:rPr>
+                <w:rFonts w:ascii="Arial" w:hAnsi="Arial" w:cs="Arial"/>
+                <w:sz w:val="20"/>
+                <w:szCs w:val="20"/>
+              </w:rPr>
+            </w:pPr>
+          </w:p>
+          <w:p>
+            <w:pPr>
+              <w:spacing w:before="60" w:after="60"/>
+              <w:jc w:val="center"/>
+              <w:rPr>
+                <w:rFonts w:ascii="Arial" w:hAnsi="Arial" w:cs="Arial"/>
+                <w:sz w:val="20"/>
+                <w:szCs w:val="20"/>
+              </w:rPr>
+            </w:pPr>
+          </w:p>
+          <w:p>
+            <w:pPr>
+              <w:spacing w:before="60" w:after="60"/>
+              <w:jc w:val="center"/>
+              <w:rPr>
+                <w:rFonts w:ascii="Arial" w:hAnsi="Arial" w:cs="Arial"/>
+                <w:sz w:val="20"/>
+                <w:szCs w:val="20"/>
+              </w:rPr>
+            </w:pPr>
+          </w:p>
+          <w:p>
+            <w:pPr>
+              <w:spacing w:before="60" w:after="60"/>
+              <w:jc w:val="center"/>
+              <w:rPr>
+                <w:rFonts w:ascii="Arial" w:hAnsi="Arial" w:cs="Arial"/>
+                <w:sz w:val="20"/>
+                <w:szCs w:val="20"/>
+              </w:rPr>
+            </w:pPr>
+            <w:r>
+              <w:rPr>
+                <w:rFonts w:ascii="Arial" w:hAnsi="Arial" w:cs="Arial"/>
+                <w:sz w:val="20"/>
+                <w:szCs w:val="20"/>
+              </w:rPr>
+              <w:t>2 hours</w:t>
+            </w:r>
           </w:p>
         </w:tc>
       </w:tr>
       <w:tr>
         <w:tc>
           <w:tcPr>
-            <w:tcW w:w="2155" w:type="dxa"/>
+            <w:tcW w:w="665" w:type="pct"/>
             <w:vMerge/>
             <w:vAlign w:val="center"/>
           </w:tcPr>
@@ -379,7 +516,7 @@
         </w:tc>
         <w:tc>
           <w:tcPr>
-            <w:tcW w:w="2813" w:type="dxa"/>
+            <w:tcW w:w="868" w:type="pct"/>
             <w:vMerge/>
             <w:vAlign w:val="center"/>
           </w:tcPr>
@@ -396,7 +533,7 @@
         </w:tc>
         <w:tc>
           <w:tcPr>
-            <w:tcW w:w="990" w:type="dxa"/>
+            <w:tcW w:w="306" w:type="pct"/>
             <w:vMerge/>
             <w:vAlign w:val="center"/>
           </w:tcPr>
@@ -414,7 +551,7 @@
         </w:tc>
         <w:tc>
           <w:tcPr>
-            <w:tcW w:w="3307" w:type="dxa"/>
+            <w:tcW w:w="1021" w:type="pct"/>
             <w:vAlign w:val="center"/>
           </w:tcPr>
           <w:p>
@@ -438,29 +575,88 @@
         </w:tc>
         <w:tc>
           <w:tcPr>
-            <w:tcW w:w="1170" w:type="dxa"/>
-            <w:vAlign w:val="center"/>
-          </w:tcPr>
-          <w:p>
-            <w:pPr>
-              <w:spacing w:before="60" w:after="60"/>
-              <w:jc w:val="center"/>
-              <w:rPr>
-                <w:rFonts w:ascii="Arial" w:hAnsi="Arial" w:cs="Arial"/>
-                <w:sz w:val="20"/>
-                <w:szCs w:val="20"/>
-              </w:rPr>
-            </w:pPr>
-          </w:p>
-        </w:tc>
-        <w:tc>
-          <w:tcPr>
-            <w:tcW w:w="2880" w:type="dxa"/>
-          </w:tcPr>
-          <w:p>
-            <w:pPr>
-              <w:spacing w:before="60" w:after="60"/>
-              <w:jc w:val="center"/>
+            <w:tcW w:w="361" w:type="pct"/>
+            <w:vAlign w:val="center"/>
+          </w:tcPr>
+          <w:p>
+            <w:pPr>
+              <w:spacing w:before="60" w:after="60"/>
+              <w:jc w:val="center"/>
+              <w:rPr>
+                <w:rFonts w:ascii="Arial" w:hAnsi="Arial" w:cs="Arial"/>
+                <w:sz w:val="20"/>
+                <w:szCs w:val="20"/>
+              </w:rPr>
+            </w:pPr>
+            <w:r>
+              <w:rPr>
+                <w:rFonts w:ascii="Arial" w:hAnsi="Arial" w:cs="Arial"/>
+                <w:sz w:val="20"/>
+                <w:szCs w:val="20"/>
+              </w:rPr>
+              <w:t>1 hour</w:t>
+            </w:r>
+          </w:p>
+        </w:tc>
+        <w:tc>
+          <w:tcPr>
+            <w:tcW w:w="889" w:type="pct"/>
+          </w:tcPr>
+          <w:p>
+            <w:pPr>
+              <w:pStyle w:val="ListParagraph"/>
+              <w:numPr>
+                <w:ilvl w:val="0"/>
+                <w:numId w:val="14"/>
+              </w:numPr>
+              <w:spacing w:before="60" w:after="60"/>
+              <w:jc w:val="center"/>
+              <w:rPr>
+                <w:rFonts w:ascii="Arial" w:hAnsi="Arial" w:cs="Arial"/>
+                <w:sz w:val="20"/>
+                <w:szCs w:val="20"/>
+              </w:rPr>
+            </w:pPr>
+            <w:r>
+              <w:rPr>
+                <w:rFonts w:ascii="Arial" w:hAnsi="Arial" w:cs="Arial"/>
+                <w:sz w:val="20"/>
+                <w:szCs w:val="20"/>
+              </w:rPr>
+              <w:t>To-do</w:t>
+            </w:r>
+          </w:p>
+        </w:tc>
+        <w:tc>
+          <w:tcPr>
+            <w:tcW w:w="889" w:type="pct"/>
+          </w:tcPr>
+          <w:p>
+            <w:pPr>
+              <w:pStyle w:val="ListParagraph"/>
+              <w:spacing w:before="60" w:after="60"/>
+              <w:rPr>
+                <w:rFonts w:ascii="Arial" w:hAnsi="Arial" w:cs="Arial"/>
+                <w:sz w:val="20"/>
+                <w:szCs w:val="20"/>
+              </w:rPr>
+            </w:pPr>
+          </w:p>
+          <w:p>
+            <w:pPr>
+              <w:pStyle w:val="ListParagraph"/>
+              <w:spacing w:before="60" w:after="60"/>
+              <w:rPr>
+                <w:rFonts w:ascii="Arial" w:hAnsi="Arial" w:cs="Arial"/>
+                <w:sz w:val="20"/>
+                <w:szCs w:val="20"/>
+              </w:rPr>
+            </w:pPr>
+          </w:p>
+          <w:p>
+            <w:pPr>
+              <w:pStyle w:val="ListParagraph"/>
+              <w:spacing w:before="60" w:after="60"/>
               <w:rPr>
                 <w:rFonts w:ascii="Arial" w:hAnsi="Arial" w:cs="Arial"/>
                 <w:sz w:val="20"/>
@@ -473,7 +669,7 @@
       <w:tr>
         <w:tc>
           <w:tcPr>
-            <w:tcW w:w="2155" w:type="dxa"/>
+            <w:tcW w:w="665" w:type="pct"/>
             <w:vMerge/>
             <w:vAlign w:val="center"/>
           </w:tcPr>
@@ -491,7 +687,7 @@
         </w:tc>
         <w:tc>
           <w:tcPr>
-            <w:tcW w:w="2813" w:type="dxa"/>
+            <w:tcW w:w="868" w:type="pct"/>
             <w:vAlign w:val="center"/>
           </w:tcPr>
           <w:p>
@@ -523,7 +719,7 @@
         </w:tc>
         <w:tc>
           <w:tcPr>
-            <w:tcW w:w="990" w:type="dxa"/>
+            <w:tcW w:w="306" w:type="pct"/>
             <w:vAlign w:val="center"/>
           </w:tcPr>
           <w:p>
@@ -548,7 +744,7 @@
         </w:tc>
         <w:tc>
           <w:tcPr>
-            <w:tcW w:w="3307" w:type="dxa"/>
+            <w:tcW w:w="1021" w:type="pct"/>
             <w:vAlign w:val="center"/>
           </w:tcPr>
           <w:p>
@@ -572,29 +768,76 @@
         </w:tc>
         <w:tc>
           <w:tcPr>
-            <w:tcW w:w="1170" w:type="dxa"/>
-            <w:vAlign w:val="center"/>
-          </w:tcPr>
-          <w:p>
-            <w:pPr>
-              <w:spacing w:before="60" w:after="60"/>
-              <w:jc w:val="center"/>
-              <w:rPr>
-                <w:rFonts w:ascii="Arial" w:hAnsi="Arial" w:cs="Arial"/>
-                <w:sz w:val="20"/>
-                <w:szCs w:val="20"/>
-              </w:rPr>
-            </w:pPr>
-          </w:p>
-        </w:tc>
-        <w:tc>
-          <w:tcPr>
-            <w:tcW w:w="2880" w:type="dxa"/>
-          </w:tcPr>
-          <w:p>
-            <w:pPr>
-              <w:spacing w:before="60" w:after="60"/>
-              <w:jc w:val="center"/>
+            <w:tcW w:w="361" w:type="pct"/>
+            <w:vAlign w:val="center"/>
+          </w:tcPr>
+          <w:p>
+            <w:pPr>
+              <w:spacing w:before="60" w:after="60"/>
+              <w:jc w:val="center"/>
+              <w:rPr>
+                <w:rFonts w:ascii="Arial" w:hAnsi="Arial" w:cs="Arial"/>
+                <w:sz w:val="20"/>
+                <w:szCs w:val="20"/>
+              </w:rPr>
+            </w:pPr>
+            <w:r>
+              <w:rPr>
+                <w:rFonts w:ascii="Arial" w:hAnsi="Arial" w:cs="Arial"/>
+                <w:sz w:val="20"/>
+                <w:szCs w:val="20"/>
+              </w:rPr>
+              <w:t xml:space="preserve">2 </w:t>
+            </w:r>
+            <w:proofErr w:type="gramStart"/>
+            <w:r>
+              <w:rPr>
+                <w:rFonts w:ascii="Arial" w:hAnsi="Arial" w:cs="Arial"/>
+                <w:sz w:val="20"/>
+                <w:szCs w:val="20"/>
+              </w:rPr>
+              <w:t>hour</w:t>
+            </w:r>
+            <w:proofErr w:type="gramEnd"/>
+          </w:p>
+        </w:tc>
+        <w:tc>
+          <w:tcPr>
+            <w:tcW w:w="889" w:type="pct"/>
+          </w:tcPr>
+          <w:p>
+            <w:pPr>
+              <w:pStyle w:val="ListParagraph"/>
+              <w:numPr>
+                <w:ilvl w:val="0"/>
+                <w:numId w:val="14"/>
+              </w:numPr>
+              <w:spacing w:before="60" w:after="60"/>
+              <w:jc w:val="center"/>
+              <w:rPr>
+                <w:rFonts w:ascii="Arial" w:hAnsi="Arial" w:cs="Arial"/>
+                <w:sz w:val="20"/>
+                <w:szCs w:val="20"/>
+              </w:rPr>
+            </w:pPr>
+            <w:r>
+              <w:rPr>
+                <w:rFonts w:ascii="Arial" w:hAnsi="Arial" w:cs="Arial"/>
+                <w:sz w:val="20"/>
+                <w:szCs w:val="20"/>
+              </w:rPr>
+              <w:t>To-do</w:t>
+            </w:r>
+          </w:p>
+        </w:tc>
+        <w:tc>
+          <w:tcPr>
+            <w:tcW w:w="889" w:type="pct"/>
+          </w:tcPr>
+          <w:p>
+            <w:pPr>
+              <w:pStyle w:val="ListParagraph"/>
+              <w:spacing w:before="60" w:after="60"/>
               <w:rPr>
                 <w:rFonts w:ascii="Arial" w:hAnsi="Arial" w:cs="Arial"/>
                 <w:sz w:val="20"/>
@@ -610,7 +853,7 @@
         </w:trPr>
         <w:tc>
           <w:tcPr>
-            <w:tcW w:w="2155" w:type="dxa"/>
+            <w:tcW w:w="665" w:type="pct"/>
             <w:vMerge/>
             <w:vAlign w:val="center"/>
           </w:tcPr>
@@ -628,7 +871,7 @@
         </w:tc>
         <w:tc>
           <w:tcPr>
-            <w:tcW w:w="2813" w:type="dxa"/>
+            <w:tcW w:w="868" w:type="pct"/>
             <w:vMerge w:val="restart"/>
             <w:vAlign w:val="center"/>
           </w:tcPr>
@@ -653,7 +896,7 @@
         </w:tc>
         <w:tc>
           <w:tcPr>
-            <w:tcW w:w="990" w:type="dxa"/>
+            <w:tcW w:w="306" w:type="pct"/>
             <w:vMerge w:val="restart"/>
             <w:vAlign w:val="center"/>
           </w:tcPr>
@@ -679,53 +922,90 @@
         </w:tc>
         <w:tc>
           <w:tcPr>
-            <w:tcW w:w="3307" w:type="dxa"/>
-            <w:vAlign w:val="center"/>
-          </w:tcPr>
-          <w:p>
-            <w:pPr>
-              <w:spacing w:before="60" w:after="60"/>
-              <w:rPr>
-                <w:rFonts w:ascii="Arial" w:hAnsi="Arial" w:cs="Arial"/>
-                <w:sz w:val="20"/>
-                <w:szCs w:val="20"/>
-              </w:rPr>
-            </w:pPr>
-            <w:r>
-              <w:rPr>
-                <w:rFonts w:ascii="Arial" w:hAnsi="Arial" w:cs="Arial"/>
-                <w:sz w:val="20"/>
-                <w:szCs w:val="20"/>
-              </w:rPr>
-              <w:t>A drop down menu will be implemented for any classification necessary, with a list of options. A selection of options should accurately search the list and find songs which are of those properties.</w:t>
-            </w:r>
-          </w:p>
-        </w:tc>
-        <w:tc>
-          <w:tcPr>
-            <w:tcW w:w="1170" w:type="dxa"/>
-            <w:vAlign w:val="center"/>
-          </w:tcPr>
-          <w:p>
-            <w:pPr>
-              <w:spacing w:before="60" w:after="60"/>
-              <w:jc w:val="center"/>
-              <w:rPr>
-                <w:rFonts w:ascii="Arial" w:hAnsi="Arial" w:cs="Arial"/>
-                <w:sz w:val="20"/>
-                <w:szCs w:val="20"/>
-              </w:rPr>
-            </w:pPr>
-          </w:p>
-        </w:tc>
-        <w:tc>
-          <w:tcPr>
-            <w:tcW w:w="2880" w:type="dxa"/>
-          </w:tcPr>
-          <w:p>
-            <w:pPr>
-              <w:spacing w:before="60" w:after="60"/>
-              <w:jc w:val="center"/>
+            <w:tcW w:w="1021" w:type="pct"/>
+            <w:vAlign w:val="center"/>
+          </w:tcPr>
+          <w:p>
+            <w:pPr>
+              <w:spacing w:before="60" w:after="60"/>
+              <w:rPr>
+                <w:rFonts w:ascii="Arial" w:hAnsi="Arial" w:cs="Arial"/>
+                <w:sz w:val="20"/>
+                <w:szCs w:val="20"/>
+              </w:rPr>
+            </w:pPr>
+            <w:r>
+              <w:rPr>
+                <w:rFonts w:ascii="Arial" w:hAnsi="Arial" w:cs="Arial"/>
+                <w:sz w:val="20"/>
+                <w:szCs w:val="20"/>
+              </w:rPr>
+              <w:t>A drop-down menu will be implemented for any classification necessary, with a list of options. A selection of options should accurately search the list and find songs which are of those properties.</w:t>
+            </w:r>
+          </w:p>
+        </w:tc>
+        <w:tc>
+          <w:tcPr>
+            <w:tcW w:w="361" w:type="pct"/>
+            <w:vAlign w:val="center"/>
+          </w:tcPr>
+          <w:p>
+            <w:pPr>
+              <w:spacing w:before="60" w:after="60"/>
+              <w:jc w:val="center"/>
+              <w:rPr>
+                <w:rFonts w:ascii="Arial" w:hAnsi="Arial" w:cs="Arial"/>
+                <w:sz w:val="20"/>
+                <w:szCs w:val="20"/>
+              </w:rPr>
+            </w:pPr>
+            <w:r>
+              <w:rPr>
+                <w:rFonts w:ascii="Arial" w:hAnsi="Arial" w:cs="Arial"/>
+                <w:sz w:val="20"/>
+                <w:szCs w:val="20"/>
+              </w:rPr>
+              <w:t>1 hour</w:t>
+            </w:r>
+          </w:p>
+        </w:tc>
+        <w:tc>
+          <w:tcPr>
+            <w:tcW w:w="889" w:type="pct"/>
+          </w:tcPr>
+          <w:p>
+            <w:pPr>
+              <w:pStyle w:val="ListParagraph"/>
+              <w:numPr>
+                <w:ilvl w:val="0"/>
+                <w:numId w:val="14"/>
+              </w:numPr>
+              <w:spacing w:before="60" w:after="60"/>
+              <w:jc w:val="center"/>
+              <w:rPr>
+                <w:rFonts w:ascii="Arial" w:hAnsi="Arial" w:cs="Arial"/>
+                <w:sz w:val="20"/>
+                <w:szCs w:val="20"/>
+              </w:rPr>
+            </w:pPr>
+            <w:r>
+              <w:rPr>
+                <w:rFonts w:ascii="Arial" w:hAnsi="Arial" w:cs="Arial"/>
+                <w:sz w:val="20"/>
+                <w:szCs w:val="20"/>
+              </w:rPr>
+              <w:t>To-do</w:t>
+            </w:r>
+          </w:p>
+        </w:tc>
+        <w:tc>
+          <w:tcPr>
+            <w:tcW w:w="889" w:type="pct"/>
+          </w:tcPr>
+          <w:p>
+            <w:pPr>
+              <w:pStyle w:val="ListParagraph"/>
+              <w:spacing w:before="60" w:after="60"/>
               <w:rPr>
                 <w:rFonts w:ascii="Arial" w:hAnsi="Arial" w:cs="Arial"/>
                 <w:sz w:val="20"/>
@@ -741,7 +1021,7 @@
         </w:trPr>
         <w:tc>
           <w:tcPr>
-            <w:tcW w:w="2155" w:type="dxa"/>
+            <w:tcW w:w="665" w:type="pct"/>
             <w:vMerge/>
             <w:tcBorders>
               <w:bottom w:val="single" w:sz="4" w:space="0" w:color="auto"/>
@@ -762,7 +1042,7 @@
         </w:tc>
         <w:tc>
           <w:tcPr>
-            <w:tcW w:w="2813" w:type="dxa"/>
+            <w:tcW w:w="868" w:type="pct"/>
             <w:vMerge/>
             <w:tcBorders>
               <w:bottom w:val="single" w:sz="4" w:space="0" w:color="auto"/>
@@ -782,7 +1062,7 @@
         </w:tc>
         <w:tc>
           <w:tcPr>
-            <w:tcW w:w="990" w:type="dxa"/>
+            <w:tcW w:w="306" w:type="pct"/>
             <w:vMerge/>
             <w:tcBorders>
               <w:bottom w:val="single" w:sz="4" w:space="0" w:color="auto"/>
@@ -803,7 +1083,7 @@
         </w:tc>
         <w:tc>
           <w:tcPr>
-            <w:tcW w:w="3307" w:type="dxa"/>
+            <w:tcW w:w="1021" w:type="pct"/>
             <w:vAlign w:val="center"/>
           </w:tcPr>
           <w:p>
@@ -827,35 +1107,102 @@
         </w:tc>
         <w:tc>
           <w:tcPr>
-            <w:tcW w:w="1170" w:type="dxa"/>
-            <w:vAlign w:val="center"/>
-          </w:tcPr>
-          <w:p>
-            <w:pPr>
-              <w:spacing w:before="60" w:after="60"/>
-              <w:jc w:val="center"/>
-              <w:rPr>
-                <w:rFonts w:ascii="Arial" w:hAnsi="Arial" w:cs="Arial"/>
-                <w:sz w:val="20"/>
-                <w:szCs w:val="20"/>
-              </w:rPr>
-            </w:pPr>
-          </w:p>
-        </w:tc>
-        <w:tc>
-          <w:tcPr>
-            <w:tcW w:w="2880" w:type="dxa"/>
-          </w:tcPr>
-          <w:p>
-            <w:pPr>
-              <w:spacing w:before="60" w:after="60"/>
-              <w:jc w:val="center"/>
-              <w:rPr>
-                <w:rFonts w:ascii="Arial" w:hAnsi="Arial" w:cs="Arial"/>
-                <w:sz w:val="20"/>
-                <w:szCs w:val="20"/>
-              </w:rPr>
-            </w:pPr>
+            <w:tcW w:w="361" w:type="pct"/>
+            <w:vAlign w:val="center"/>
+          </w:tcPr>
+          <w:p>
+            <w:pPr>
+              <w:spacing w:before="60" w:after="60"/>
+              <w:jc w:val="center"/>
+              <w:rPr>
+                <w:rFonts w:ascii="Arial" w:hAnsi="Arial" w:cs="Arial"/>
+                <w:sz w:val="20"/>
+                <w:szCs w:val="20"/>
+              </w:rPr>
+            </w:pPr>
+            <w:r>
+              <w:rPr>
+                <w:rFonts w:ascii="Arial" w:hAnsi="Arial" w:cs="Arial"/>
+                <w:sz w:val="20"/>
+                <w:szCs w:val="20"/>
+              </w:rPr>
+              <w:t>1 hour</w:t>
+            </w:r>
+          </w:p>
+        </w:tc>
+        <w:tc>
+          <w:tcPr>
+            <w:tcW w:w="889" w:type="pct"/>
+          </w:tcPr>
+          <w:p>
+            <w:pPr>
+              <w:pStyle w:val="ListParagraph"/>
+              <w:numPr>
+                <w:ilvl w:val="0"/>
+                <w:numId w:val="14"/>
+              </w:numPr>
+              <w:spacing w:before="60" w:after="60"/>
+              <w:jc w:val="center"/>
+              <w:rPr>
+                <w:rFonts w:ascii="Arial" w:hAnsi="Arial" w:cs="Arial"/>
+                <w:sz w:val="20"/>
+                <w:szCs w:val="20"/>
+              </w:rPr>
+            </w:pPr>
+            <w:r>
+              <w:rPr>
+                <w:rFonts w:ascii="Arial" w:hAnsi="Arial" w:cs="Arial"/>
+                <w:sz w:val="20"/>
+                <w:szCs w:val="20"/>
+              </w:rPr>
+              <w:t>A navbar was implement seeing as we have a website</w:t>
+            </w:r>
+          </w:p>
+        </w:tc>
+        <w:tc>
+          <w:tcPr>
+            <w:tcW w:w="889" w:type="pct"/>
+          </w:tcPr>
+          <w:p>
+            <w:pPr>
+              <w:pStyle w:val="ListParagraph"/>
+              <w:spacing w:before="60" w:after="60"/>
+              <w:rPr>
+                <w:rFonts w:ascii="Arial" w:hAnsi="Arial" w:cs="Arial"/>
+                <w:sz w:val="20"/>
+                <w:szCs w:val="20"/>
+              </w:rPr>
+            </w:pPr>
+          </w:p>
+          <w:p>
+            <w:pPr>
+              <w:pStyle w:val="ListParagraph"/>
+              <w:spacing w:before="60" w:after="60"/>
+              <w:rPr>
+                <w:rFonts w:ascii="Arial" w:hAnsi="Arial" w:cs="Arial"/>
+                <w:sz w:val="20"/>
+                <w:szCs w:val="20"/>
+              </w:rPr>
+            </w:pPr>
+          </w:p>
+          <w:p>
+            <w:pPr>
+              <w:pStyle w:val="ListParagraph"/>
+              <w:spacing w:before="60" w:after="60"/>
+              <w:rPr>
+                <w:rFonts w:ascii="Arial" w:hAnsi="Arial" w:cs="Arial"/>
+                <w:sz w:val="20"/>
+                <w:szCs w:val="20"/>
+              </w:rPr>
+            </w:pPr>
+            <w:r>
+              <w:rPr>
+                <w:rFonts w:ascii="Arial" w:hAnsi="Arial" w:cs="Arial"/>
+                <w:sz w:val="20"/>
+                <w:szCs w:val="20"/>
+              </w:rPr>
+              <w:t>1.5 hours</w:t>
+            </w:r>
           </w:p>
         </w:tc>
       </w:tr>
@@ -865,7 +1212,7 @@
         </w:trPr>
         <w:tc>
           <w:tcPr>
-            <w:tcW w:w="2155" w:type="dxa"/>
+            <w:tcW w:w="665" w:type="pct"/>
             <w:vMerge/>
             <w:tcBorders>
               <w:bottom w:val="single" w:sz="4" w:space="0" w:color="auto"/>
@@ -886,7 +1233,7 @@
         </w:tc>
         <w:tc>
           <w:tcPr>
-            <w:tcW w:w="2813" w:type="dxa"/>
+            <w:tcW w:w="868" w:type="pct"/>
             <w:tcBorders>
               <w:bottom w:val="single" w:sz="4" w:space="0" w:color="auto"/>
             </w:tcBorders>
@@ -937,7 +1284,7 @@
         </w:tc>
         <w:tc>
           <w:tcPr>
-            <w:tcW w:w="990" w:type="dxa"/>
+            <w:tcW w:w="306" w:type="pct"/>
             <w:tcBorders>
               <w:bottom w:val="single" w:sz="4" w:space="0" w:color="auto"/>
             </w:tcBorders>
@@ -965,7 +1312,7 @@
         </w:tc>
         <w:tc>
           <w:tcPr>
-            <w:tcW w:w="3307" w:type="dxa"/>
+            <w:tcW w:w="1021" w:type="pct"/>
             <w:vAlign w:val="center"/>
           </w:tcPr>
           <w:p>
@@ -989,42 +1336,109 @@
         </w:tc>
         <w:tc>
           <w:tcPr>
-            <w:tcW w:w="1170" w:type="dxa"/>
-            <w:vAlign w:val="center"/>
-          </w:tcPr>
-          <w:p>
-            <w:pPr>
-              <w:spacing w:before="60" w:after="60"/>
-              <w:jc w:val="center"/>
-              <w:rPr>
-                <w:rFonts w:ascii="Arial" w:hAnsi="Arial" w:cs="Arial"/>
-                <w:sz w:val="20"/>
-                <w:szCs w:val="20"/>
-              </w:rPr>
-            </w:pPr>
-          </w:p>
-        </w:tc>
-        <w:tc>
-          <w:tcPr>
-            <w:tcW w:w="2880" w:type="dxa"/>
-          </w:tcPr>
-          <w:p>
-            <w:pPr>
-              <w:spacing w:before="60" w:after="60"/>
-              <w:jc w:val="center"/>
-              <w:rPr>
-                <w:rFonts w:ascii="Arial" w:hAnsi="Arial" w:cs="Arial"/>
-                <w:sz w:val="20"/>
-                <w:szCs w:val="20"/>
-              </w:rPr>
-            </w:pPr>
+            <w:tcW w:w="361" w:type="pct"/>
+            <w:vAlign w:val="center"/>
+          </w:tcPr>
+          <w:p>
+            <w:pPr>
+              <w:spacing w:before="60" w:after="60"/>
+              <w:jc w:val="center"/>
+              <w:rPr>
+                <w:rFonts w:ascii="Arial" w:hAnsi="Arial" w:cs="Arial"/>
+                <w:sz w:val="20"/>
+                <w:szCs w:val="20"/>
+              </w:rPr>
+            </w:pPr>
+            <w:r>
+              <w:rPr>
+                <w:rFonts w:ascii="Arial" w:hAnsi="Arial" w:cs="Arial"/>
+                <w:sz w:val="20"/>
+                <w:szCs w:val="20"/>
+              </w:rPr>
+              <w:t>½ hour</w:t>
+            </w:r>
+          </w:p>
+        </w:tc>
+        <w:tc>
+          <w:tcPr>
+            <w:tcW w:w="889" w:type="pct"/>
+          </w:tcPr>
+          <w:p>
+            <w:pPr>
+              <w:pStyle w:val="ListParagraph"/>
+              <w:numPr>
+                <w:ilvl w:val="0"/>
+                <w:numId w:val="14"/>
+              </w:numPr>
+              <w:spacing w:before="60" w:after="60"/>
+              <w:jc w:val="center"/>
+              <w:rPr>
+                <w:rFonts w:ascii="Arial" w:hAnsi="Arial" w:cs="Arial"/>
+                <w:sz w:val="20"/>
+                <w:szCs w:val="20"/>
+              </w:rPr>
+            </w:pPr>
+            <w:r>
+              <w:rPr>
+                <w:rFonts w:ascii="Arial" w:hAnsi="Arial" w:cs="Arial"/>
+                <w:sz w:val="20"/>
+                <w:szCs w:val="20"/>
+              </w:rPr>
+              <w:t>Currently all the songs are recommended</w:t>
+            </w:r>
+          </w:p>
+        </w:tc>
+        <w:tc>
+          <w:tcPr>
+            <w:tcW w:w="889" w:type="pct"/>
+          </w:tcPr>
+          <w:p>
+            <w:pPr>
+              <w:pStyle w:val="ListParagraph"/>
+              <w:spacing w:before="60" w:after="60"/>
+              <w:rPr>
+                <w:rFonts w:ascii="Arial" w:hAnsi="Arial" w:cs="Arial"/>
+                <w:sz w:val="20"/>
+                <w:szCs w:val="20"/>
+              </w:rPr>
+            </w:pPr>
+          </w:p>
+          <w:p>
+            <w:pPr>
+              <w:pStyle w:val="ListParagraph"/>
+              <w:spacing w:before="60" w:after="60"/>
+              <w:rPr>
+                <w:rFonts w:ascii="Arial" w:hAnsi="Arial" w:cs="Arial"/>
+                <w:sz w:val="20"/>
+                <w:szCs w:val="20"/>
+              </w:rPr>
+            </w:pPr>
+          </w:p>
+          <w:p>
+            <w:pPr>
+              <w:pStyle w:val="ListParagraph"/>
+              <w:spacing w:before="60" w:after="60"/>
+              <w:rPr>
+                <w:rFonts w:ascii="Arial" w:hAnsi="Arial" w:cs="Arial"/>
+                <w:sz w:val="20"/>
+                <w:szCs w:val="20"/>
+              </w:rPr>
+            </w:pPr>
+            <w:r>
+              <w:rPr>
+                <w:rFonts w:ascii="Arial" w:hAnsi="Arial" w:cs="Arial"/>
+                <w:sz w:val="20"/>
+                <w:szCs w:val="20"/>
+              </w:rPr>
+              <w:t>1 hour</w:t>
+            </w:r>
           </w:p>
         </w:tc>
       </w:tr>
       <w:tr>
         <w:tc>
           <w:tcPr>
-            <w:tcW w:w="2155" w:type="dxa"/>
+            <w:tcW w:w="665" w:type="pct"/>
             <w:vMerge/>
             <w:vAlign w:val="center"/>
           </w:tcPr>
@@ -1042,7 +1456,7 @@
         </w:tc>
         <w:tc>
           <w:tcPr>
-            <w:tcW w:w="2813" w:type="dxa"/>
+            <w:tcW w:w="868" w:type="pct"/>
             <w:vMerge w:val="restart"/>
             <w:vAlign w:val="center"/>
           </w:tcPr>
@@ -1075,7 +1489,7 @@
         </w:tc>
         <w:tc>
           <w:tcPr>
-            <w:tcW w:w="990" w:type="dxa"/>
+            <w:tcW w:w="306" w:type="pct"/>
             <w:vMerge w:val="restart"/>
             <w:vAlign w:val="center"/>
           </w:tcPr>
@@ -1101,7 +1515,7 @@
         </w:tc>
         <w:tc>
           <w:tcPr>
-            <w:tcW w:w="3307" w:type="dxa"/>
+            <w:tcW w:w="1021" w:type="pct"/>
             <w:vAlign w:val="center"/>
           </w:tcPr>
           <w:p>
@@ -1125,29 +1539,69 @@
         </w:tc>
         <w:tc>
           <w:tcPr>
-            <w:tcW w:w="1170" w:type="dxa"/>
-            <w:vAlign w:val="center"/>
-          </w:tcPr>
-          <w:p>
-            <w:pPr>
-              <w:spacing w:before="60" w:after="60"/>
-              <w:jc w:val="center"/>
-              <w:rPr>
-                <w:rFonts w:ascii="Arial" w:hAnsi="Arial" w:cs="Arial"/>
-                <w:sz w:val="20"/>
-                <w:szCs w:val="20"/>
-              </w:rPr>
-            </w:pPr>
-          </w:p>
-        </w:tc>
-        <w:tc>
-          <w:tcPr>
-            <w:tcW w:w="2880" w:type="dxa"/>
-          </w:tcPr>
-          <w:p>
-            <w:pPr>
-              <w:spacing w:before="60" w:after="60"/>
-              <w:jc w:val="center"/>
+            <w:tcW w:w="361" w:type="pct"/>
+            <w:vAlign w:val="center"/>
+          </w:tcPr>
+          <w:p>
+            <w:pPr>
+              <w:spacing w:before="60" w:after="60"/>
+              <w:jc w:val="center"/>
+              <w:rPr>
+                <w:rFonts w:ascii="Arial" w:hAnsi="Arial" w:cs="Arial"/>
+                <w:sz w:val="20"/>
+                <w:szCs w:val="20"/>
+              </w:rPr>
+            </w:pPr>
+            <w:r>
+              <w:rPr>
+                <w:rFonts w:ascii="Arial" w:hAnsi="Arial" w:cs="Arial"/>
+                <w:sz w:val="20"/>
+                <w:szCs w:val="20"/>
+              </w:rPr>
+              <w:t>N/A</w:t>
+            </w:r>
+          </w:p>
+        </w:tc>
+        <w:tc>
+          <w:tcPr>
+            <w:tcW w:w="889" w:type="pct"/>
+          </w:tcPr>
+          <w:p>
+            <w:pPr>
+              <w:pStyle w:val="ListParagraph"/>
+              <w:spacing w:before="60" w:after="60"/>
+              <w:rPr>
+                <w:rFonts w:ascii="Arial" w:hAnsi="Arial" w:cs="Arial"/>
+                <w:sz w:val="20"/>
+                <w:szCs w:val="20"/>
+              </w:rPr>
+            </w:pPr>
+            <w:r>
+              <w:rPr>
+                <w:rFonts w:ascii="Arial" w:hAnsi="Arial" w:cs="Arial"/>
+                <w:sz w:val="20"/>
+                <w:szCs w:val="20"/>
+              </w:rPr>
+              <w:t xml:space="preserve">    </w:t>
+            </w:r>
+            <w:r>
+              <w:rPr>
+                <w:rFonts w:ascii="Arial" w:hAnsi="Arial" w:cs="Arial"/>
+                <w:sz w:val="20"/>
+                <w:szCs w:val="20"/>
+              </w:rPr>
+              <w:t>N/A</w:t>
+            </w:r>
+          </w:p>
+        </w:tc>
+        <w:tc>
+          <w:tcPr>
+            <w:tcW w:w="889" w:type="pct"/>
+          </w:tcPr>
+          <w:p>
+            <w:pPr>
+              <w:pStyle w:val="ListParagraph"/>
+              <w:spacing w:before="60" w:after="60"/>
               <w:rPr>
                 <w:rFonts w:ascii="Arial" w:hAnsi="Arial" w:cs="Arial"/>
                 <w:sz w:val="20"/>
@@ -1160,7 +1614,7 @@
       <w:tr>
         <w:tc>
           <w:tcPr>
-            <w:tcW w:w="2155" w:type="dxa"/>
+            <w:tcW w:w="665" w:type="pct"/>
             <w:vMerge/>
             <w:vAlign w:val="center"/>
           </w:tcPr>
@@ -1178,7 +1632,7 @@
         </w:tc>
         <w:tc>
           <w:tcPr>
-            <w:tcW w:w="2813" w:type="dxa"/>
+            <w:tcW w:w="868" w:type="pct"/>
             <w:vMerge/>
             <w:vAlign w:val="center"/>
           </w:tcPr>
@@ -1195,7 +1649,7 @@
         </w:tc>
         <w:tc>
           <w:tcPr>
-            <w:tcW w:w="990" w:type="dxa"/>
+            <w:tcW w:w="306" w:type="pct"/>
             <w:vMerge/>
             <w:vAlign w:val="center"/>
           </w:tcPr>
@@ -1213,7 +1667,7 @@
         </w:tc>
         <w:tc>
           <w:tcPr>
-            <w:tcW w:w="3307" w:type="dxa"/>
+            <w:tcW w:w="1021" w:type="pct"/>
             <w:vAlign w:val="center"/>
           </w:tcPr>
           <w:p>
@@ -1237,24 +1691,56 @@
         </w:tc>
         <w:tc>
           <w:tcPr>
-            <w:tcW w:w="1170" w:type="dxa"/>
-            <w:vAlign w:val="center"/>
-          </w:tcPr>
-          <w:p>
-            <w:pPr>
-              <w:spacing w:before="60" w:after="60"/>
-              <w:jc w:val="center"/>
-              <w:rPr>
-                <w:rFonts w:ascii="Arial" w:hAnsi="Arial" w:cs="Arial"/>
-                <w:sz w:val="20"/>
-                <w:szCs w:val="20"/>
-              </w:rPr>
-            </w:pPr>
-          </w:p>
-        </w:tc>
-        <w:tc>
-          <w:tcPr>
-            <w:tcW w:w="2880" w:type="dxa"/>
+            <w:tcW w:w="361" w:type="pct"/>
+            <w:vAlign w:val="center"/>
+          </w:tcPr>
+          <w:p>
+            <w:pPr>
+              <w:spacing w:before="60" w:after="60"/>
+              <w:jc w:val="center"/>
+              <w:rPr>
+                <w:rFonts w:ascii="Arial" w:hAnsi="Arial" w:cs="Arial"/>
+                <w:sz w:val="20"/>
+                <w:szCs w:val="20"/>
+              </w:rPr>
+            </w:pPr>
+            <w:r>
+              <w:rPr>
+                <w:rFonts w:ascii="Arial" w:hAnsi="Arial" w:cs="Arial"/>
+                <w:sz w:val="20"/>
+                <w:szCs w:val="20"/>
+              </w:rPr>
+              <w:t>N/A</w:t>
+            </w:r>
+          </w:p>
+        </w:tc>
+        <w:tc>
+          <w:tcPr>
+            <w:tcW w:w="889" w:type="pct"/>
+          </w:tcPr>
+          <w:p>
+            <w:pPr>
+              <w:spacing w:before="60" w:after="60"/>
+              <w:jc w:val="center"/>
+              <w:rPr>
+                <w:rFonts w:ascii="Arial" w:hAnsi="Arial" w:cs="Arial"/>
+                <w:sz w:val="20"/>
+                <w:szCs w:val="20"/>
+              </w:rPr>
+            </w:pPr>
+            <w:r>
+              <w:rPr>
+                <w:rFonts w:ascii="Arial" w:hAnsi="Arial" w:cs="Arial"/>
+                <w:sz w:val="20"/>
+                <w:szCs w:val="20"/>
+              </w:rPr>
+              <w:t>N/A</w:t>
+            </w:r>
+          </w:p>
+        </w:tc>
+        <w:tc>
+          <w:tcPr>
+            <w:tcW w:w="889" w:type="pct"/>
           </w:tcPr>
           <w:p>
             <w:pPr>
@@ -1272,7 +1758,7 @@
       <w:tr>
         <w:tc>
           <w:tcPr>
-            <w:tcW w:w="2155" w:type="dxa"/>
+            <w:tcW w:w="665" w:type="pct"/>
             <w:vMerge/>
             <w:vAlign w:val="center"/>
           </w:tcPr>
@@ -1290,7 +1776,7 @@
         </w:tc>
         <w:tc>
           <w:tcPr>
-            <w:tcW w:w="2813" w:type="dxa"/>
+            <w:tcW w:w="868" w:type="pct"/>
             <w:vMerge/>
             <w:vAlign w:val="center"/>
           </w:tcPr>
@@ -1307,7 +1793,7 @@
         </w:tc>
         <w:tc>
           <w:tcPr>
-            <w:tcW w:w="990" w:type="dxa"/>
+            <w:tcW w:w="306" w:type="pct"/>
             <w:vMerge/>
             <w:vAlign w:val="center"/>
           </w:tcPr>
@@ -1325,7 +1811,7 @@
         </w:tc>
         <w:tc>
           <w:tcPr>
-            <w:tcW w:w="3307" w:type="dxa"/>
+            <w:tcW w:w="1021" w:type="pct"/>
             <w:vAlign w:val="center"/>
           </w:tcPr>
           <w:p>
@@ -1349,24 +1835,56 @@
         </w:tc>
         <w:tc>
           <w:tcPr>
-            <w:tcW w:w="1170" w:type="dxa"/>
-            <w:vAlign w:val="center"/>
-          </w:tcPr>
-          <w:p>
-            <w:pPr>
-              <w:spacing w:before="60" w:after="60"/>
-              <w:jc w:val="center"/>
-              <w:rPr>
-                <w:rFonts w:ascii="Arial" w:hAnsi="Arial" w:cs="Arial"/>
-                <w:sz w:val="20"/>
-                <w:szCs w:val="20"/>
-              </w:rPr>
-            </w:pPr>
-          </w:p>
-        </w:tc>
-        <w:tc>
-          <w:tcPr>
-            <w:tcW w:w="2880" w:type="dxa"/>
+            <w:tcW w:w="361" w:type="pct"/>
+            <w:vAlign w:val="center"/>
+          </w:tcPr>
+          <w:p>
+            <w:pPr>
+              <w:spacing w:before="60" w:after="60"/>
+              <w:jc w:val="center"/>
+              <w:rPr>
+                <w:rFonts w:ascii="Arial" w:hAnsi="Arial" w:cs="Arial"/>
+                <w:sz w:val="20"/>
+                <w:szCs w:val="20"/>
+              </w:rPr>
+            </w:pPr>
+            <w:r>
+              <w:rPr>
+                <w:rFonts w:ascii="Arial" w:hAnsi="Arial" w:cs="Arial"/>
+                <w:sz w:val="20"/>
+                <w:szCs w:val="20"/>
+              </w:rPr>
+              <w:t>N/A</w:t>
+            </w:r>
+          </w:p>
+        </w:tc>
+        <w:tc>
+          <w:tcPr>
+            <w:tcW w:w="889" w:type="pct"/>
+          </w:tcPr>
+          <w:p>
+            <w:pPr>
+              <w:spacing w:before="60" w:after="60"/>
+              <w:jc w:val="center"/>
+              <w:rPr>
+                <w:rFonts w:ascii="Arial" w:hAnsi="Arial" w:cs="Arial"/>
+                <w:sz w:val="20"/>
+                <w:szCs w:val="20"/>
+              </w:rPr>
+            </w:pPr>
+            <w:r>
+              <w:rPr>
+                <w:rFonts w:ascii="Arial" w:hAnsi="Arial" w:cs="Arial"/>
+                <w:sz w:val="20"/>
+                <w:szCs w:val="20"/>
+              </w:rPr>
+              <w:t>N/A</w:t>
+            </w:r>
+          </w:p>
+        </w:tc>
+        <w:tc>
+          <w:tcPr>
+            <w:tcW w:w="889" w:type="pct"/>
           </w:tcPr>
           <w:p>
             <w:pPr>
@@ -1384,7 +1902,7 @@
       <w:tr>
         <w:tc>
           <w:tcPr>
-            <w:tcW w:w="2155" w:type="dxa"/>
+            <w:tcW w:w="665" w:type="pct"/>
             <w:vMerge w:val="restart"/>
             <w:vAlign w:val="center"/>
           </w:tcPr>
@@ -1410,7 +1928,7 @@
         </w:tc>
         <w:tc>
           <w:tcPr>
-            <w:tcW w:w="2813" w:type="dxa"/>
+            <w:tcW w:w="868" w:type="pct"/>
             <w:vMerge w:val="restart"/>
             <w:vAlign w:val="center"/>
           </w:tcPr>
@@ -1451,7 +1969,7 @@
         </w:tc>
         <w:tc>
           <w:tcPr>
-            <w:tcW w:w="990" w:type="dxa"/>
+            <w:tcW w:w="306" w:type="pct"/>
             <w:vMerge w:val="restart"/>
             <w:vAlign w:val="center"/>
           </w:tcPr>
@@ -1477,53 +1995,132 @@
         </w:tc>
         <w:tc>
           <w:tcPr>
-            <w:tcW w:w="3307" w:type="dxa"/>
-            <w:vAlign w:val="center"/>
-          </w:tcPr>
-          <w:p>
-            <w:pPr>
-              <w:spacing w:before="60" w:after="60"/>
-              <w:rPr>
-                <w:rFonts w:ascii="Arial" w:hAnsi="Arial" w:cs="Arial"/>
-                <w:sz w:val="20"/>
-                <w:szCs w:val="20"/>
-              </w:rPr>
-            </w:pPr>
-            <w:r>
-              <w:rPr>
-                <w:rFonts w:ascii="Arial" w:hAnsi="Arial" w:cs="Arial"/>
-                <w:sz w:val="20"/>
-                <w:szCs w:val="20"/>
-              </w:rPr>
-              <w:t>Next to every song, a statistics page button will be available to bring them to a page with that songs stats</w:t>
-            </w:r>
-          </w:p>
-        </w:tc>
-        <w:tc>
-          <w:tcPr>
-            <w:tcW w:w="1170" w:type="dxa"/>
-            <w:vAlign w:val="center"/>
-          </w:tcPr>
-          <w:p>
-            <w:pPr>
-              <w:spacing w:before="60" w:after="60"/>
-              <w:jc w:val="center"/>
-              <w:rPr>
-                <w:rFonts w:ascii="Arial" w:hAnsi="Arial" w:cs="Arial"/>
-                <w:sz w:val="20"/>
-                <w:szCs w:val="20"/>
-              </w:rPr>
-            </w:pPr>
-          </w:p>
-        </w:tc>
-        <w:tc>
-          <w:tcPr>
-            <w:tcW w:w="2880" w:type="dxa"/>
-          </w:tcPr>
-          <w:p>
-            <w:pPr>
-              <w:spacing w:before="60" w:after="60"/>
-              <w:jc w:val="center"/>
+            <w:tcW w:w="1021" w:type="pct"/>
+            <w:vAlign w:val="center"/>
+          </w:tcPr>
+          <w:p>
+            <w:pPr>
+              <w:spacing w:before="60" w:after="60"/>
+              <w:rPr>
+                <w:rFonts w:ascii="Arial" w:hAnsi="Arial" w:cs="Arial"/>
+                <w:sz w:val="20"/>
+                <w:szCs w:val="20"/>
+              </w:rPr>
+            </w:pPr>
+            <w:r>
+              <w:rPr>
+                <w:rFonts w:ascii="Arial" w:hAnsi="Arial" w:cs="Arial"/>
+                <w:sz w:val="20"/>
+                <w:szCs w:val="20"/>
+              </w:rPr>
+              <w:t xml:space="preserve">Next to every song, a statistics page button will be available to bring them to a page with that </w:t>
+            </w:r>
+            <w:proofErr w:type="gramStart"/>
+            <w:r>
+              <w:rPr>
+                <w:rFonts w:ascii="Arial" w:hAnsi="Arial" w:cs="Arial"/>
+                <w:sz w:val="20"/>
+                <w:szCs w:val="20"/>
+              </w:rPr>
+              <w:t>songs</w:t>
+            </w:r>
+            <w:proofErr w:type="gramEnd"/>
+            <w:r>
+              <w:rPr>
+                <w:rFonts w:ascii="Arial" w:hAnsi="Arial" w:cs="Arial"/>
+                <w:sz w:val="20"/>
+                <w:szCs w:val="20"/>
+              </w:rPr>
+              <w:t xml:space="preserve"> stats</w:t>
+            </w:r>
+          </w:p>
+        </w:tc>
+        <w:tc>
+          <w:tcPr>
+            <w:tcW w:w="361" w:type="pct"/>
+            <w:vAlign w:val="center"/>
+          </w:tcPr>
+          <w:p>
+            <w:pPr>
+              <w:spacing w:before="60" w:after="60"/>
+              <w:jc w:val="center"/>
+              <w:rPr>
+                <w:rFonts w:ascii="Arial" w:hAnsi="Arial" w:cs="Arial"/>
+                <w:sz w:val="20"/>
+                <w:szCs w:val="20"/>
+              </w:rPr>
+            </w:pPr>
+            <w:r>
+              <w:rPr>
+                <w:rFonts w:ascii="Arial" w:hAnsi="Arial" w:cs="Arial"/>
+                <w:sz w:val="20"/>
+                <w:szCs w:val="20"/>
+              </w:rPr>
+              <w:t>1 hour</w:t>
+            </w:r>
+          </w:p>
+        </w:tc>
+        <w:tc>
+          <w:tcPr>
+            <w:tcW w:w="889" w:type="pct"/>
+          </w:tcPr>
+          <w:p>
+            <w:pPr>
+              <w:pStyle w:val="ListParagraph"/>
+              <w:numPr>
+                <w:ilvl w:val="0"/>
+                <w:numId w:val="14"/>
+              </w:numPr>
+              <w:spacing w:before="60" w:after="60"/>
+              <w:jc w:val="center"/>
+              <w:rPr>
+                <w:rFonts w:ascii="Arial" w:hAnsi="Arial" w:cs="Arial"/>
+                <w:sz w:val="20"/>
+                <w:szCs w:val="20"/>
+              </w:rPr>
+            </w:pPr>
+            <w:r>
+              <w:rPr>
+                <w:rFonts w:ascii="Arial" w:hAnsi="Arial" w:cs="Arial"/>
+                <w:sz w:val="20"/>
+                <w:szCs w:val="20"/>
+              </w:rPr>
+              <w:t>To-do</w:t>
+            </w:r>
+          </w:p>
+          <w:p>
+            <w:pPr>
+              <w:pStyle w:val="ListParagraph"/>
+              <w:numPr>
+                <w:ilvl w:val="0"/>
+                <w:numId w:val="14"/>
+              </w:numPr>
+              <w:spacing w:before="60" w:after="60"/>
+              <w:jc w:val="center"/>
+              <w:rPr>
+                <w:rFonts w:ascii="Arial" w:hAnsi="Arial" w:cs="Arial"/>
+                <w:sz w:val="20"/>
+                <w:szCs w:val="20"/>
+              </w:rPr>
+            </w:pPr>
+            <w:r>
+              <w:rPr>
+                <w:rFonts w:ascii="Arial" w:hAnsi="Arial" w:cs="Arial"/>
+                <w:sz w:val="20"/>
+                <w:szCs w:val="20"/>
+              </w:rPr>
+              <w:t>An anchor tag was used to link them to the song statistics</w:t>
+            </w:r>
+          </w:p>
+        </w:tc>
+        <w:tc>
+          <w:tcPr>
+            <w:tcW w:w="889" w:type="pct"/>
+          </w:tcPr>
+          <w:p>
+            <w:pPr>
+              <w:pStyle w:val="ListParagraph"/>
+              <w:spacing w:before="60" w:after="60"/>
               <w:rPr>
                 <w:rFonts w:ascii="Arial" w:hAnsi="Arial" w:cs="Arial"/>
                 <w:sz w:val="20"/>
@@ -1536,7 +2133,7 @@
       <w:tr>
         <w:tc>
           <w:tcPr>
-            <w:tcW w:w="2155" w:type="dxa"/>
+            <w:tcW w:w="665" w:type="pct"/>
             <w:vMerge/>
             <w:vAlign w:val="center"/>
           </w:tcPr>
@@ -1554,7 +2151,7 @@
         </w:tc>
         <w:tc>
           <w:tcPr>
-            <w:tcW w:w="2813" w:type="dxa"/>
+            <w:tcW w:w="868" w:type="pct"/>
             <w:vMerge/>
             <w:vAlign w:val="center"/>
           </w:tcPr>
@@ -1571,7 +2168,7 @@
         </w:tc>
         <w:tc>
           <w:tcPr>
-            <w:tcW w:w="990" w:type="dxa"/>
+            <w:tcW w:w="306" w:type="pct"/>
             <w:vMerge/>
             <w:vAlign w:val="center"/>
           </w:tcPr>
@@ -1589,48 +2186,98 @@
         </w:tc>
         <w:tc>
           <w:tcPr>
-            <w:tcW w:w="3307" w:type="dxa"/>
-            <w:vAlign w:val="center"/>
-          </w:tcPr>
-          <w:p>
-            <w:pPr>
-              <w:spacing w:before="60" w:after="60"/>
-              <w:rPr>
-                <w:rFonts w:ascii="Arial" w:hAnsi="Arial" w:cs="Arial"/>
-                <w:sz w:val="20"/>
-                <w:szCs w:val="20"/>
-              </w:rPr>
-            </w:pPr>
-            <w:r>
-              <w:rPr>
-                <w:rFonts w:ascii="Arial" w:hAnsi="Arial" w:cs="Arial"/>
-                <w:sz w:val="20"/>
-                <w:szCs w:val="20"/>
-              </w:rPr>
-              <w:t>A relative frequency stats section will be available and it will have a time frame selection by utilizing a Google calendar. The songs relative frequency in that time period will be displayed as a line graph with the y-axis being relative frequency in percentage and the x- axis representing time.</w:t>
-            </w:r>
-          </w:p>
-        </w:tc>
-        <w:tc>
-          <w:tcPr>
-            <w:tcW w:w="1170" w:type="dxa"/>
-            <w:vAlign w:val="center"/>
-          </w:tcPr>
-          <w:p>
-            <w:pPr>
-              <w:spacing w:before="60" w:after="60"/>
-              <w:jc w:val="center"/>
-              <w:rPr>
-                <w:rFonts w:ascii="Arial" w:hAnsi="Arial" w:cs="Arial"/>
-                <w:sz w:val="20"/>
-                <w:szCs w:val="20"/>
-              </w:rPr>
-            </w:pPr>
-          </w:p>
-        </w:tc>
-        <w:tc>
-          <w:tcPr>
-            <w:tcW w:w="2880" w:type="dxa"/>
+            <w:tcW w:w="1021" w:type="pct"/>
+            <w:vAlign w:val="center"/>
+          </w:tcPr>
+          <w:p>
+            <w:pPr>
+              <w:spacing w:before="60" w:after="60"/>
+              <w:rPr>
+                <w:rFonts w:ascii="Arial" w:hAnsi="Arial" w:cs="Arial"/>
+                <w:sz w:val="20"/>
+                <w:szCs w:val="20"/>
+              </w:rPr>
+            </w:pPr>
+            <w:r>
+              <w:rPr>
+                <w:rFonts w:ascii="Arial" w:hAnsi="Arial" w:cs="Arial"/>
+                <w:sz w:val="20"/>
+                <w:szCs w:val="20"/>
+              </w:rPr>
+              <w:t xml:space="preserve">A relative frequency stats section will be </w:t>
+            </w:r>
+            <w:proofErr w:type="gramStart"/>
+            <w:r>
+              <w:rPr>
+                <w:rFonts w:ascii="Arial" w:hAnsi="Arial" w:cs="Arial"/>
+                <w:sz w:val="20"/>
+                <w:szCs w:val="20"/>
+              </w:rPr>
+              <w:t>available</w:t>
+            </w:r>
+            <w:proofErr w:type="gramEnd"/>
+            <w:r>
+              <w:rPr>
+                <w:rFonts w:ascii="Arial" w:hAnsi="Arial" w:cs="Arial"/>
+                <w:sz w:val="20"/>
+                <w:szCs w:val="20"/>
+              </w:rPr>
+              <w:t xml:space="preserve"> and it will have a time frame selection by utilizing a Google calendar. The songs relative frequency in that time period will be displayed as a line graph with the y-axis being relative frequency in percentage and the x- axis representing time.</w:t>
+            </w:r>
+          </w:p>
+        </w:tc>
+        <w:tc>
+          <w:tcPr>
+            <w:tcW w:w="361" w:type="pct"/>
+            <w:vAlign w:val="center"/>
+          </w:tcPr>
+          <w:p>
+            <w:pPr>
+              <w:spacing w:before="60" w:after="60"/>
+              <w:jc w:val="center"/>
+              <w:rPr>
+                <w:rFonts w:ascii="Arial" w:hAnsi="Arial" w:cs="Arial"/>
+                <w:sz w:val="20"/>
+                <w:szCs w:val="20"/>
+              </w:rPr>
+            </w:pPr>
+            <w:r>
+              <w:rPr>
+                <w:rFonts w:ascii="Arial" w:hAnsi="Arial" w:cs="Arial"/>
+                <w:sz w:val="20"/>
+                <w:szCs w:val="20"/>
+              </w:rPr>
+              <w:t>N/A</w:t>
+            </w:r>
+          </w:p>
+        </w:tc>
+        <w:tc>
+          <w:tcPr>
+            <w:tcW w:w="889" w:type="pct"/>
+          </w:tcPr>
+          <w:p>
+            <w:pPr>
+              <w:spacing w:before="60" w:after="60"/>
+              <w:jc w:val="center"/>
+              <w:rPr>
+                <w:rFonts w:ascii="Arial" w:hAnsi="Arial" w:cs="Arial"/>
+                <w:sz w:val="20"/>
+                <w:szCs w:val="20"/>
+              </w:rPr>
+            </w:pPr>
+            <w:r>
+              <w:rPr>
+                <w:rFonts w:ascii="Arial" w:hAnsi="Arial" w:cs="Arial"/>
+                <w:sz w:val="20"/>
+                <w:szCs w:val="20"/>
+              </w:rPr>
+              <w:t>N/A</w:t>
+            </w:r>
+          </w:p>
+        </w:tc>
+        <w:tc>
+          <w:tcPr>
+            <w:tcW w:w="889" w:type="pct"/>
           </w:tcPr>
           <w:p>
             <w:pPr>
@@ -1648,7 +2295,7 @@
       <w:tr>
         <w:tc>
           <w:tcPr>
-            <w:tcW w:w="2155" w:type="dxa"/>
+            <w:tcW w:w="665" w:type="pct"/>
             <w:vMerge/>
             <w:vAlign w:val="center"/>
           </w:tcPr>
@@ -1666,7 +2313,7 @@
         </w:tc>
         <w:tc>
           <w:tcPr>
-            <w:tcW w:w="2813" w:type="dxa"/>
+            <w:tcW w:w="868" w:type="pct"/>
             <w:vMerge w:val="restart"/>
             <w:vAlign w:val="center"/>
           </w:tcPr>
@@ -1717,13 +2364,22 @@
                 <w:sz w:val="20"/>
                 <w:szCs w:val="20"/>
               </w:rPr>
-              <w:t>, with customization to time frame.</w:t>
-            </w:r>
-          </w:p>
-        </w:tc>
-        <w:tc>
-          <w:tcPr>
-            <w:tcW w:w="990" w:type="dxa"/>
+              <w:t xml:space="preserve">, </w:t>
+            </w:r>
+            <w:r>
+              <w:rPr>
+                <w:rFonts w:ascii="Arial" w:hAnsi="Arial" w:cs="Arial"/>
+                <w:sz w:val="20"/>
+                <w:szCs w:val="20"/>
+              </w:rPr>
+              <w:lastRenderedPageBreak/>
+              <w:t>with customization to time frame.</w:t>
+            </w:r>
+          </w:p>
+        </w:tc>
+        <w:tc>
+          <w:tcPr>
+            <w:tcW w:w="306" w:type="pct"/>
             <w:vMerge w:val="restart"/>
             <w:vAlign w:val="center"/>
           </w:tcPr>
@@ -1743,13 +2399,14 @@
                 <w:sz w:val="20"/>
                 <w:szCs w:val="20"/>
               </w:rPr>
+              <w:lastRenderedPageBreak/>
               <w:t>Med</w:t>
             </w:r>
           </w:p>
         </w:tc>
         <w:tc>
           <w:tcPr>
-            <w:tcW w:w="3307" w:type="dxa"/>
+            <w:tcW w:w="1021" w:type="pct"/>
             <w:vAlign w:val="center"/>
           </w:tcPr>
           <w:p>
@@ -1773,29 +2430,99 @@
         </w:tc>
         <w:tc>
           <w:tcPr>
-            <w:tcW w:w="1170" w:type="dxa"/>
-            <w:vAlign w:val="center"/>
-          </w:tcPr>
-          <w:p>
-            <w:pPr>
-              <w:spacing w:before="60" w:after="60"/>
-              <w:jc w:val="center"/>
-              <w:rPr>
-                <w:rFonts w:ascii="Arial" w:hAnsi="Arial" w:cs="Arial"/>
-                <w:sz w:val="20"/>
-                <w:szCs w:val="20"/>
-              </w:rPr>
-            </w:pPr>
-          </w:p>
-        </w:tc>
-        <w:tc>
-          <w:tcPr>
-            <w:tcW w:w="2880" w:type="dxa"/>
-          </w:tcPr>
-          <w:p>
-            <w:pPr>
-              <w:spacing w:before="60" w:after="60"/>
-              <w:jc w:val="center"/>
+            <w:tcW w:w="361" w:type="pct"/>
+            <w:vAlign w:val="center"/>
+          </w:tcPr>
+          <w:p>
+            <w:pPr>
+              <w:spacing w:before="60" w:after="60"/>
+              <w:jc w:val="center"/>
+              <w:rPr>
+                <w:rFonts w:ascii="Arial" w:hAnsi="Arial" w:cs="Arial"/>
+                <w:sz w:val="20"/>
+                <w:szCs w:val="20"/>
+              </w:rPr>
+            </w:pPr>
+            <w:r>
+              <w:rPr>
+                <w:rFonts w:ascii="Arial" w:hAnsi="Arial" w:cs="Arial"/>
+                <w:sz w:val="20"/>
+                <w:szCs w:val="20"/>
+              </w:rPr>
+              <w:t>1 hour</w:t>
+            </w:r>
+          </w:p>
+        </w:tc>
+        <w:tc>
+          <w:tcPr>
+            <w:tcW w:w="889" w:type="pct"/>
+          </w:tcPr>
+          <w:p>
+            <w:pPr>
+              <w:pStyle w:val="ListParagraph"/>
+              <w:numPr>
+                <w:ilvl w:val="0"/>
+                <w:numId w:val="15"/>
+              </w:numPr>
+              <w:spacing w:before="60" w:after="60"/>
+              <w:jc w:val="center"/>
+              <w:rPr>
+                <w:rFonts w:ascii="Arial" w:hAnsi="Arial" w:cs="Arial"/>
+                <w:sz w:val="20"/>
+                <w:szCs w:val="20"/>
+              </w:rPr>
+            </w:pPr>
+            <w:r>
+              <w:rPr>
+                <w:rFonts w:ascii="Arial" w:hAnsi="Arial" w:cs="Arial"/>
+                <w:sz w:val="20"/>
+                <w:szCs w:val="20"/>
+              </w:rPr>
+              <w:t>To-do</w:t>
+            </w:r>
+          </w:p>
+          <w:p>
+            <w:pPr>
+              <w:pStyle w:val="ListParagraph"/>
+              <w:numPr>
+                <w:ilvl w:val="0"/>
+                <w:numId w:val="15"/>
+              </w:numPr>
+              <w:spacing w:before="60" w:after="60"/>
+              <w:jc w:val="center"/>
+              <w:rPr>
+                <w:rFonts w:ascii="Arial" w:hAnsi="Arial" w:cs="Arial"/>
+                <w:sz w:val="20"/>
+                <w:szCs w:val="20"/>
+              </w:rPr>
+            </w:pPr>
+            <w:r>
+              <w:rPr>
+                <w:rFonts w:ascii="Arial" w:hAnsi="Arial" w:cs="Arial"/>
+                <w:sz w:val="20"/>
+                <w:szCs w:val="20"/>
+              </w:rPr>
+              <w:t xml:space="preserve">A set will be used in the user object to track what </w:t>
+            </w:r>
+            <w:r>
+              <w:rPr>
+                <w:rFonts w:ascii="Arial" w:hAnsi="Arial" w:cs="Arial"/>
+                <w:sz w:val="20"/>
+                <w:szCs w:val="20"/>
+              </w:rPr>
+              <w:lastRenderedPageBreak/>
+              <w:t>songs they have played</w:t>
+            </w:r>
+          </w:p>
+        </w:tc>
+        <w:tc>
+          <w:tcPr>
+            <w:tcW w:w="889" w:type="pct"/>
+          </w:tcPr>
+          <w:p>
+            <w:pPr>
+              <w:pStyle w:val="ListParagraph"/>
+              <w:spacing w:before="60" w:after="60"/>
               <w:rPr>
                 <w:rFonts w:ascii="Arial" w:hAnsi="Arial" w:cs="Arial"/>
                 <w:sz w:val="20"/>
@@ -1808,7 +2535,7 @@
       <w:tr>
         <w:tc>
           <w:tcPr>
-            <w:tcW w:w="2155" w:type="dxa"/>
+            <w:tcW w:w="665" w:type="pct"/>
             <w:vMerge/>
             <w:vAlign w:val="center"/>
           </w:tcPr>
@@ -1826,7 +2553,7 @@
         </w:tc>
         <w:tc>
           <w:tcPr>
-            <w:tcW w:w="2813" w:type="dxa"/>
+            <w:tcW w:w="868" w:type="pct"/>
             <w:vMerge/>
             <w:vAlign w:val="center"/>
           </w:tcPr>
@@ -1843,7 +2570,7 @@
         </w:tc>
         <w:tc>
           <w:tcPr>
-            <w:tcW w:w="990" w:type="dxa"/>
+            <w:tcW w:w="306" w:type="pct"/>
             <w:vMerge/>
             <w:vAlign w:val="center"/>
           </w:tcPr>
@@ -1861,48 +2588,98 @@
         </w:tc>
         <w:tc>
           <w:tcPr>
-            <w:tcW w:w="3307" w:type="dxa"/>
-            <w:vAlign w:val="center"/>
-          </w:tcPr>
-          <w:p>
-            <w:pPr>
-              <w:spacing w:before="60" w:after="60"/>
-              <w:rPr>
-                <w:rFonts w:ascii="Arial" w:hAnsi="Arial" w:cs="Arial"/>
-                <w:sz w:val="20"/>
-                <w:szCs w:val="20"/>
-              </w:rPr>
-            </w:pPr>
-            <w:r>
-              <w:rPr>
-                <w:rFonts w:ascii="Arial" w:hAnsi="Arial" w:cs="Arial"/>
-                <w:sz w:val="20"/>
-                <w:szCs w:val="20"/>
-              </w:rPr>
-              <w:t>A time frame can be selected from a drop down menu containing time frames such as; 1 day, 1 week, all time etc.</w:t>
-            </w:r>
-          </w:p>
-        </w:tc>
-        <w:tc>
-          <w:tcPr>
-            <w:tcW w:w="1170" w:type="dxa"/>
-            <w:vAlign w:val="center"/>
-          </w:tcPr>
-          <w:p>
-            <w:pPr>
-              <w:spacing w:before="60" w:after="60"/>
-              <w:jc w:val="center"/>
-              <w:rPr>
-                <w:rFonts w:ascii="Arial" w:hAnsi="Arial" w:cs="Arial"/>
-                <w:sz w:val="20"/>
-                <w:szCs w:val="20"/>
-              </w:rPr>
-            </w:pPr>
-          </w:p>
-        </w:tc>
-        <w:tc>
-          <w:tcPr>
-            <w:tcW w:w="2880" w:type="dxa"/>
+            <w:tcW w:w="1021" w:type="pct"/>
+            <w:vAlign w:val="center"/>
+          </w:tcPr>
+          <w:p>
+            <w:pPr>
+              <w:spacing w:before="60" w:after="60"/>
+              <w:rPr>
+                <w:rFonts w:ascii="Arial" w:hAnsi="Arial" w:cs="Arial"/>
+                <w:sz w:val="20"/>
+                <w:szCs w:val="20"/>
+              </w:rPr>
+            </w:pPr>
+            <w:r>
+              <w:rPr>
+                <w:rFonts w:ascii="Arial" w:hAnsi="Arial" w:cs="Arial"/>
+                <w:sz w:val="20"/>
+                <w:szCs w:val="20"/>
+              </w:rPr>
+              <w:t xml:space="preserve">A time frame can be selected from a </w:t>
+            </w:r>
+            <w:proofErr w:type="gramStart"/>
+            <w:r>
+              <w:rPr>
+                <w:rFonts w:ascii="Arial" w:hAnsi="Arial" w:cs="Arial"/>
+                <w:sz w:val="20"/>
+                <w:szCs w:val="20"/>
+              </w:rPr>
+              <w:t>drop down</w:t>
+            </w:r>
+            <w:proofErr w:type="gramEnd"/>
+            <w:r>
+              <w:rPr>
+                <w:rFonts w:ascii="Arial" w:hAnsi="Arial" w:cs="Arial"/>
+                <w:sz w:val="20"/>
+                <w:szCs w:val="20"/>
+              </w:rPr>
+              <w:t xml:space="preserve"> menu containing time frames such as; 1 day, 1 week, all time etc.</w:t>
+            </w:r>
+          </w:p>
+        </w:tc>
+        <w:tc>
+          <w:tcPr>
+            <w:tcW w:w="361" w:type="pct"/>
+            <w:vAlign w:val="center"/>
+          </w:tcPr>
+          <w:p>
+            <w:pPr>
+              <w:spacing w:before="60" w:after="60"/>
+              <w:jc w:val="center"/>
+              <w:rPr>
+                <w:rFonts w:ascii="Arial" w:hAnsi="Arial" w:cs="Arial"/>
+                <w:sz w:val="20"/>
+                <w:szCs w:val="20"/>
+              </w:rPr>
+            </w:pPr>
+            <w:r>
+              <w:rPr>
+                <w:rFonts w:ascii="Arial" w:hAnsi="Arial" w:cs="Arial"/>
+                <w:sz w:val="20"/>
+                <w:szCs w:val="20"/>
+              </w:rPr>
+              <w:t>N/A</w:t>
+            </w:r>
+          </w:p>
+        </w:tc>
+        <w:tc>
+          <w:tcPr>
+            <w:tcW w:w="889" w:type="pct"/>
+          </w:tcPr>
+          <w:p>
+            <w:pPr>
+              <w:spacing w:before="60" w:after="60"/>
+              <w:jc w:val="center"/>
+              <w:rPr>
+                <w:rFonts w:ascii="Arial" w:hAnsi="Arial" w:cs="Arial"/>
+                <w:sz w:val="20"/>
+                <w:szCs w:val="20"/>
+              </w:rPr>
+            </w:pPr>
+            <w:r>
+              <w:rPr>
+                <w:rFonts w:ascii="Arial" w:hAnsi="Arial" w:cs="Arial"/>
+                <w:sz w:val="20"/>
+                <w:szCs w:val="20"/>
+              </w:rPr>
+              <w:t>N/A</w:t>
+            </w:r>
+          </w:p>
+        </w:tc>
+        <w:tc>
+          <w:tcPr>
+            <w:tcW w:w="889" w:type="pct"/>
           </w:tcPr>
           <w:p>
             <w:pPr>
@@ -1920,7 +2697,7 @@
       <w:tr>
         <w:tc>
           <w:tcPr>
-            <w:tcW w:w="2155" w:type="dxa"/>
+            <w:tcW w:w="665" w:type="pct"/>
             <w:vMerge/>
             <w:vAlign w:val="center"/>
           </w:tcPr>
@@ -1938,7 +2715,7 @@
         </w:tc>
         <w:tc>
           <w:tcPr>
-            <w:tcW w:w="2813" w:type="dxa"/>
+            <w:tcW w:w="868" w:type="pct"/>
             <w:vMerge w:val="restart"/>
             <w:vAlign w:val="center"/>
           </w:tcPr>
@@ -1981,22 +2758,13 @@
                 <w:sz w:val="20"/>
                 <w:szCs w:val="20"/>
               </w:rPr>
-              <w:t xml:space="preserve">user, as well as the frequency the </w:t>
-            </w:r>
-            <w:r>
-              <w:rPr>
-                <w:rFonts w:ascii="Arial" w:hAnsi="Arial" w:cs="Arial"/>
-                <w:sz w:val="20"/>
-                <w:szCs w:val="20"/>
-              </w:rPr>
-              <w:lastRenderedPageBreak/>
-              <w:t xml:space="preserve">user accesses the song database </w:t>
-            </w:r>
-          </w:p>
-        </w:tc>
-        <w:tc>
-          <w:tcPr>
-            <w:tcW w:w="990" w:type="dxa"/>
+              <w:t xml:space="preserve">user, as well as the frequency the user accesses the song database </w:t>
+            </w:r>
+          </w:p>
+        </w:tc>
+        <w:tc>
+          <w:tcPr>
+            <w:tcW w:w="306" w:type="pct"/>
             <w:vMerge w:val="restart"/>
             <w:vAlign w:val="center"/>
           </w:tcPr>
@@ -2016,14 +2784,13 @@
                 <w:sz w:val="20"/>
                 <w:szCs w:val="20"/>
               </w:rPr>
-              <w:lastRenderedPageBreak/>
               <w:t>High</w:t>
             </w:r>
           </w:p>
         </w:tc>
         <w:tc>
           <w:tcPr>
-            <w:tcW w:w="3307" w:type="dxa"/>
+            <w:tcW w:w="1021" w:type="pct"/>
             <w:vAlign w:val="center"/>
           </w:tcPr>
           <w:p>
@@ -2047,29 +2814,114 @@
         </w:tc>
         <w:tc>
           <w:tcPr>
-            <w:tcW w:w="1170" w:type="dxa"/>
-            <w:vAlign w:val="center"/>
-          </w:tcPr>
-          <w:p>
-            <w:pPr>
-              <w:spacing w:before="60" w:after="60"/>
-              <w:jc w:val="center"/>
-              <w:rPr>
-                <w:rFonts w:ascii="Arial" w:hAnsi="Arial" w:cs="Arial"/>
-                <w:sz w:val="20"/>
-                <w:szCs w:val="20"/>
-              </w:rPr>
-            </w:pPr>
-          </w:p>
-        </w:tc>
-        <w:tc>
-          <w:tcPr>
-            <w:tcW w:w="2880" w:type="dxa"/>
-          </w:tcPr>
-          <w:p>
-            <w:pPr>
-              <w:spacing w:before="60" w:after="60"/>
-              <w:jc w:val="center"/>
+            <w:tcW w:w="361" w:type="pct"/>
+            <w:vAlign w:val="center"/>
+          </w:tcPr>
+          <w:p>
+            <w:pPr>
+              <w:spacing w:before="60" w:after="60"/>
+              <w:jc w:val="center"/>
+              <w:rPr>
+                <w:rFonts w:ascii="Arial" w:hAnsi="Arial" w:cs="Arial"/>
+                <w:sz w:val="20"/>
+                <w:szCs w:val="20"/>
+              </w:rPr>
+            </w:pPr>
+            <w:r>
+              <w:rPr>
+                <w:rFonts w:ascii="Arial" w:hAnsi="Arial" w:cs="Arial"/>
+                <w:sz w:val="20"/>
+                <w:szCs w:val="20"/>
+              </w:rPr>
+              <w:t>1 hour</w:t>
+            </w:r>
+          </w:p>
+        </w:tc>
+        <w:tc>
+          <w:tcPr>
+            <w:tcW w:w="889" w:type="pct"/>
+          </w:tcPr>
+          <w:p>
+            <w:pPr>
+              <w:pStyle w:val="ListParagraph"/>
+              <w:numPr>
+                <w:ilvl w:val="0"/>
+                <w:numId w:val="16"/>
+              </w:numPr>
+              <w:spacing w:before="60" w:after="60"/>
+              <w:jc w:val="center"/>
+              <w:rPr>
+                <w:rFonts w:ascii="Arial" w:hAnsi="Arial" w:cs="Arial"/>
+                <w:sz w:val="20"/>
+                <w:szCs w:val="20"/>
+              </w:rPr>
+            </w:pPr>
+            <w:r>
+              <w:rPr>
+                <w:rFonts w:ascii="Arial" w:hAnsi="Arial" w:cs="Arial"/>
+                <w:sz w:val="20"/>
+                <w:szCs w:val="20"/>
+              </w:rPr>
+              <w:t>To-do</w:t>
+            </w:r>
+          </w:p>
+          <w:p>
+            <w:pPr>
+              <w:pStyle w:val="ListParagraph"/>
+              <w:numPr>
+                <w:ilvl w:val="0"/>
+                <w:numId w:val="16"/>
+              </w:numPr>
+              <w:spacing w:before="60" w:after="60"/>
+              <w:jc w:val="center"/>
+              <w:rPr>
+                <w:rFonts w:ascii="Arial" w:hAnsi="Arial" w:cs="Arial"/>
+                <w:sz w:val="20"/>
+                <w:szCs w:val="20"/>
+              </w:rPr>
+            </w:pPr>
+            <w:r>
+              <w:rPr>
+                <w:rFonts w:ascii="Arial" w:hAnsi="Arial" w:cs="Arial"/>
+                <w:sz w:val="20"/>
+                <w:szCs w:val="20"/>
+              </w:rPr>
+              <w:t>Each user object will have all songs they played and playlists they played will be tracked</w:t>
+            </w:r>
+          </w:p>
+          <w:p>
+            <w:pPr>
+              <w:pStyle w:val="ListParagraph"/>
+              <w:numPr>
+                <w:ilvl w:val="0"/>
+                <w:numId w:val="16"/>
+              </w:numPr>
+              <w:spacing w:before="60" w:after="60"/>
+              <w:jc w:val="center"/>
+              <w:rPr>
+                <w:rFonts w:ascii="Arial" w:hAnsi="Arial" w:cs="Arial"/>
+                <w:sz w:val="20"/>
+                <w:szCs w:val="20"/>
+              </w:rPr>
+            </w:pPr>
+            <w:r>
+              <w:rPr>
+                <w:rFonts w:ascii="Arial" w:hAnsi="Arial" w:cs="Arial"/>
+                <w:sz w:val="20"/>
+                <w:szCs w:val="20"/>
+              </w:rPr>
+              <w:t xml:space="preserve">See implementation above for the log of the songs played by users </w:t>
+            </w:r>
+          </w:p>
+        </w:tc>
+        <w:tc>
+          <w:tcPr>
+            <w:tcW w:w="889" w:type="pct"/>
+          </w:tcPr>
+          <w:p>
+            <w:pPr>
+              <w:pStyle w:val="ListParagraph"/>
+              <w:spacing w:before="60" w:after="60"/>
               <w:rPr>
                 <w:rFonts w:ascii="Arial" w:hAnsi="Arial" w:cs="Arial"/>
                 <w:sz w:val="20"/>
@@ -2082,7 +2934,7 @@
       <w:tr>
         <w:tc>
           <w:tcPr>
-            <w:tcW w:w="2155" w:type="dxa"/>
+            <w:tcW w:w="665" w:type="pct"/>
             <w:vMerge/>
             <w:vAlign w:val="center"/>
           </w:tcPr>
@@ -2100,7 +2952,7 @@
         </w:tc>
         <w:tc>
           <w:tcPr>
-            <w:tcW w:w="2813" w:type="dxa"/>
+            <w:tcW w:w="868" w:type="pct"/>
             <w:vMerge/>
             <w:vAlign w:val="center"/>
           </w:tcPr>
@@ -2117,7 +2969,7 @@
         </w:tc>
         <w:tc>
           <w:tcPr>
-            <w:tcW w:w="990" w:type="dxa"/>
+            <w:tcW w:w="306" w:type="pct"/>
             <w:vMerge/>
             <w:vAlign w:val="center"/>
           </w:tcPr>
@@ -2135,57 +2987,80 @@
         </w:tc>
         <w:tc>
           <w:tcPr>
-            <w:tcW w:w="3307" w:type="dxa"/>
-            <w:vAlign w:val="center"/>
-          </w:tcPr>
-          <w:p>
-            <w:pPr>
-              <w:spacing w:before="60" w:after="60"/>
-              <w:rPr>
-                <w:rFonts w:ascii="Arial" w:hAnsi="Arial" w:cs="Arial"/>
-                <w:sz w:val="20"/>
-                <w:szCs w:val="20"/>
-              </w:rPr>
-            </w:pPr>
-            <w:r>
-              <w:rPr>
-                <w:rFonts w:ascii="Arial" w:hAnsi="Arial" w:cs="Arial"/>
-                <w:sz w:val="20"/>
-                <w:szCs w:val="20"/>
-              </w:rPr>
-              <w:t xml:space="preserve">Pages of stats will be available on the user’s stats page, with a tool bar located to the left to select the </w:t>
-            </w:r>
-            <w:r>
-              <w:rPr>
-                <w:rFonts w:ascii="Arial" w:hAnsi="Arial" w:cs="Arial"/>
-                <w:sz w:val="20"/>
-                <w:szCs w:val="20"/>
-              </w:rPr>
-              <w:lastRenderedPageBreak/>
-              <w:t xml:space="preserve">desired page. The side bar must be customizable </w:t>
-            </w:r>
-          </w:p>
-        </w:tc>
-        <w:tc>
-          <w:tcPr>
-            <w:tcW w:w="1170" w:type="dxa"/>
-            <w:vAlign w:val="center"/>
-          </w:tcPr>
-          <w:p>
-            <w:pPr>
-              <w:spacing w:before="60" w:after="60"/>
-              <w:jc w:val="center"/>
-              <w:rPr>
-                <w:rFonts w:ascii="Arial" w:hAnsi="Arial" w:cs="Arial"/>
-                <w:sz w:val="20"/>
-                <w:szCs w:val="20"/>
-              </w:rPr>
-            </w:pPr>
-          </w:p>
-        </w:tc>
-        <w:tc>
-          <w:tcPr>
-            <w:tcW w:w="2880" w:type="dxa"/>
+            <w:tcW w:w="1021" w:type="pct"/>
+            <w:vAlign w:val="center"/>
+          </w:tcPr>
+          <w:p>
+            <w:pPr>
+              <w:spacing w:before="60" w:after="60"/>
+              <w:rPr>
+                <w:rFonts w:ascii="Arial" w:hAnsi="Arial" w:cs="Arial"/>
+                <w:sz w:val="20"/>
+                <w:szCs w:val="20"/>
+              </w:rPr>
+            </w:pPr>
+            <w:r>
+              <w:rPr>
+                <w:rFonts w:ascii="Arial" w:hAnsi="Arial" w:cs="Arial"/>
+                <w:sz w:val="20"/>
+                <w:szCs w:val="20"/>
+              </w:rPr>
+              <w:t xml:space="preserve">Pages of stats will be available on the user’s stats page, with a tool bar located to the left to select the desired page. The side bar must be customizable </w:t>
+            </w:r>
+          </w:p>
+        </w:tc>
+        <w:tc>
+          <w:tcPr>
+            <w:tcW w:w="361" w:type="pct"/>
+            <w:vAlign w:val="center"/>
+          </w:tcPr>
+          <w:p>
+            <w:pPr>
+              <w:spacing w:before="60" w:after="60"/>
+              <w:jc w:val="center"/>
+              <w:rPr>
+                <w:rFonts w:ascii="Arial" w:hAnsi="Arial" w:cs="Arial"/>
+                <w:sz w:val="20"/>
+                <w:szCs w:val="20"/>
+              </w:rPr>
+            </w:pPr>
+            <w:r>
+              <w:rPr>
+                <w:rFonts w:ascii="Arial" w:hAnsi="Arial" w:cs="Arial"/>
+                <w:sz w:val="20"/>
+                <w:szCs w:val="20"/>
+              </w:rPr>
+              <w:t>N/A</w:t>
+            </w:r>
+          </w:p>
+        </w:tc>
+        <w:tc>
+          <w:tcPr>
+            <w:tcW w:w="889" w:type="pct"/>
+          </w:tcPr>
+          <w:p>
+            <w:pPr>
+              <w:spacing w:before="60" w:after="60"/>
+              <w:jc w:val="center"/>
+              <w:rPr>
+                <w:rFonts w:ascii="Arial" w:hAnsi="Arial" w:cs="Arial"/>
+                <w:sz w:val="20"/>
+                <w:szCs w:val="20"/>
+              </w:rPr>
+            </w:pPr>
+            <w:r>
+              <w:rPr>
+                <w:rFonts w:ascii="Arial" w:hAnsi="Arial" w:cs="Arial"/>
+                <w:sz w:val="20"/>
+                <w:szCs w:val="20"/>
+              </w:rPr>
+              <w:t>N/A</w:t>
+            </w:r>
+          </w:p>
+        </w:tc>
+        <w:tc>
+          <w:tcPr>
+            <w:tcW w:w="889" w:type="pct"/>
           </w:tcPr>
           <w:p>
             <w:pPr>
@@ -2206,7 +3081,7 @@
         </w:trPr>
         <w:tc>
           <w:tcPr>
-            <w:tcW w:w="2155" w:type="dxa"/>
+            <w:tcW w:w="665" w:type="pct"/>
             <w:vMerge w:val="restart"/>
             <w:tcBorders>
               <w:top w:val="nil"/>
@@ -2235,31 +3110,49 @@
         </w:tc>
         <w:tc>
           <w:tcPr>
-            <w:tcW w:w="2813" w:type="dxa"/>
-            <w:vAlign w:val="center"/>
-          </w:tcPr>
-          <w:p>
-            <w:pPr>
-              <w:spacing w:before="60" w:after="60"/>
-              <w:rPr>
-                <w:rFonts w:ascii="Arial" w:hAnsi="Arial" w:cs="Arial"/>
-                <w:sz w:val="20"/>
-                <w:szCs w:val="20"/>
-              </w:rPr>
-            </w:pPr>
-            <w:r>
-              <w:rPr>
-                <w:rFonts w:ascii="Arial" w:hAnsi="Arial" w:cs="Arial"/>
-                <w:sz w:val="20"/>
-                <w:szCs w:val="20"/>
-              </w:rPr>
-              <w:t>The user must be able to edit already made playlists in their saved playlists collection, but must keep the time length between 1 – 3 hours.</w:t>
-            </w:r>
-          </w:p>
-        </w:tc>
-        <w:tc>
-          <w:tcPr>
-            <w:tcW w:w="990" w:type="dxa"/>
+            <w:tcW w:w="868" w:type="pct"/>
+            <w:vAlign w:val="center"/>
+          </w:tcPr>
+          <w:p>
+            <w:pPr>
+              <w:spacing w:before="60" w:after="60"/>
+              <w:rPr>
+                <w:rFonts w:ascii="Arial" w:hAnsi="Arial" w:cs="Arial"/>
+                <w:sz w:val="20"/>
+                <w:szCs w:val="20"/>
+              </w:rPr>
+            </w:pPr>
+            <w:r>
+              <w:rPr>
+                <w:rFonts w:ascii="Arial" w:hAnsi="Arial" w:cs="Arial"/>
+                <w:sz w:val="20"/>
+                <w:szCs w:val="20"/>
+              </w:rPr>
+              <w:t xml:space="preserve">The user must be able to edit already made playlists in their saved playlists </w:t>
+            </w:r>
+            <w:proofErr w:type="gramStart"/>
+            <w:r>
+              <w:rPr>
+                <w:rFonts w:ascii="Arial" w:hAnsi="Arial" w:cs="Arial"/>
+                <w:sz w:val="20"/>
+                <w:szCs w:val="20"/>
+              </w:rPr>
+              <w:t>collection, but</w:t>
+            </w:r>
+            <w:proofErr w:type="gramEnd"/>
+            <w:r>
+              <w:rPr>
+                <w:rFonts w:ascii="Arial" w:hAnsi="Arial" w:cs="Arial"/>
+                <w:sz w:val="20"/>
+                <w:szCs w:val="20"/>
+              </w:rPr>
+              <w:t xml:space="preserve"> must keep the time length between 1 – 3 hours.</w:t>
+            </w:r>
+          </w:p>
+        </w:tc>
+        <w:tc>
+          <w:tcPr>
+            <w:tcW w:w="306" w:type="pct"/>
             <w:vAlign w:val="center"/>
           </w:tcPr>
           <w:p>
@@ -2284,66 +3177,197 @@
         </w:tc>
         <w:tc>
           <w:tcPr>
-            <w:tcW w:w="3307" w:type="dxa"/>
-            <w:vAlign w:val="center"/>
-          </w:tcPr>
-          <w:p>
-            <w:pPr>
-              <w:spacing w:before="60" w:after="60"/>
-              <w:rPr>
-                <w:rFonts w:ascii="Arial" w:hAnsi="Arial" w:cs="Arial"/>
-                <w:sz w:val="20"/>
-                <w:szCs w:val="20"/>
-              </w:rPr>
-            </w:pPr>
-            <w:r>
-              <w:rPr>
-                <w:rFonts w:ascii="Arial" w:hAnsi="Arial" w:cs="Arial"/>
-                <w:sz w:val="20"/>
-                <w:szCs w:val="20"/>
-              </w:rPr>
-              <w:t>Since saved playlists utilize a linked list, adding, removing and general reorganization of a playlist will done using typical list modifications algorithms such as changing required pointers from song to song.</w:t>
-            </w:r>
-          </w:p>
-        </w:tc>
-        <w:tc>
-          <w:tcPr>
-            <w:tcW w:w="1170" w:type="dxa"/>
-            <w:vAlign w:val="center"/>
-          </w:tcPr>
-          <w:p>
-            <w:pPr>
-              <w:spacing w:before="60" w:after="60"/>
-              <w:jc w:val="center"/>
-              <w:rPr>
-                <w:rFonts w:ascii="Arial" w:hAnsi="Arial" w:cs="Arial"/>
-                <w:sz w:val="20"/>
-                <w:szCs w:val="20"/>
-              </w:rPr>
-            </w:pPr>
-          </w:p>
-        </w:tc>
-        <w:tc>
-          <w:tcPr>
-            <w:tcW w:w="2880" w:type="dxa"/>
-          </w:tcPr>
-          <w:p>
-            <w:pPr>
-              <w:spacing w:before="60" w:after="60"/>
-              <w:jc w:val="center"/>
-              <w:rPr>
-                <w:rFonts w:ascii="Arial" w:hAnsi="Arial" w:cs="Arial"/>
-                <w:sz w:val="20"/>
-                <w:szCs w:val="20"/>
-              </w:rPr>
-            </w:pPr>
+            <w:tcW w:w="1021" w:type="pct"/>
+            <w:vAlign w:val="center"/>
+          </w:tcPr>
+          <w:p>
+            <w:pPr>
+              <w:spacing w:before="60" w:after="60"/>
+              <w:rPr>
+                <w:rFonts w:ascii="Arial" w:hAnsi="Arial" w:cs="Arial"/>
+                <w:sz w:val="20"/>
+                <w:szCs w:val="20"/>
+              </w:rPr>
+            </w:pPr>
+            <w:r>
+              <w:rPr>
+                <w:rFonts w:ascii="Arial" w:hAnsi="Arial" w:cs="Arial"/>
+                <w:sz w:val="20"/>
+                <w:szCs w:val="20"/>
+              </w:rPr>
+              <w:t xml:space="preserve">Since saved playlists utilize a linked list, adding, removing and general reorganization of a playlist will </w:t>
+            </w:r>
+            <w:proofErr w:type="gramStart"/>
+            <w:r>
+              <w:rPr>
+                <w:rFonts w:ascii="Arial" w:hAnsi="Arial" w:cs="Arial"/>
+                <w:sz w:val="20"/>
+                <w:szCs w:val="20"/>
+              </w:rPr>
+              <w:t>done</w:t>
+            </w:r>
+            <w:proofErr w:type="gramEnd"/>
+            <w:r>
+              <w:rPr>
+                <w:rFonts w:ascii="Arial" w:hAnsi="Arial" w:cs="Arial"/>
+                <w:sz w:val="20"/>
+                <w:szCs w:val="20"/>
+              </w:rPr>
+              <w:t xml:space="preserve"> using typical list modifications algorithms such as changing required pointers from song to song.</w:t>
+            </w:r>
+          </w:p>
+        </w:tc>
+        <w:tc>
+          <w:tcPr>
+            <w:tcW w:w="361" w:type="pct"/>
+            <w:vAlign w:val="center"/>
+          </w:tcPr>
+          <w:p>
+            <w:pPr>
+              <w:spacing w:before="60" w:after="60"/>
+              <w:jc w:val="center"/>
+              <w:rPr>
+                <w:rFonts w:ascii="Arial" w:hAnsi="Arial" w:cs="Arial"/>
+                <w:sz w:val="20"/>
+                <w:szCs w:val="20"/>
+              </w:rPr>
+            </w:pPr>
+            <w:r>
+              <w:rPr>
+                <w:rFonts w:ascii="Arial" w:hAnsi="Arial" w:cs="Arial"/>
+                <w:sz w:val="20"/>
+                <w:szCs w:val="20"/>
+              </w:rPr>
+              <w:t>1 hour</w:t>
+            </w:r>
+          </w:p>
+        </w:tc>
+        <w:tc>
+          <w:tcPr>
+            <w:tcW w:w="889" w:type="pct"/>
+          </w:tcPr>
+          <w:p>
+            <w:pPr>
+              <w:pStyle w:val="ListParagraph"/>
+              <w:numPr>
+                <w:ilvl w:val="0"/>
+                <w:numId w:val="17"/>
+              </w:numPr>
+              <w:spacing w:before="60" w:after="60"/>
+              <w:jc w:val="center"/>
+              <w:rPr>
+                <w:rFonts w:ascii="Arial" w:hAnsi="Arial" w:cs="Arial"/>
+                <w:sz w:val="20"/>
+                <w:szCs w:val="20"/>
+              </w:rPr>
+            </w:pPr>
+            <w:r>
+              <w:rPr>
+                <w:rFonts w:ascii="Arial" w:hAnsi="Arial" w:cs="Arial"/>
+                <w:sz w:val="20"/>
+                <w:szCs w:val="20"/>
+              </w:rPr>
+              <w:t>To update the playlist a new form must be submitted</w:t>
+            </w:r>
+          </w:p>
+          <w:p>
+            <w:pPr>
+              <w:pStyle w:val="ListParagraph"/>
+              <w:numPr>
+                <w:ilvl w:val="0"/>
+                <w:numId w:val="17"/>
+              </w:numPr>
+              <w:spacing w:before="60" w:after="60"/>
+              <w:jc w:val="center"/>
+              <w:rPr>
+                <w:rFonts w:ascii="Arial" w:hAnsi="Arial" w:cs="Arial"/>
+                <w:sz w:val="20"/>
+                <w:szCs w:val="20"/>
+              </w:rPr>
+            </w:pPr>
+            <w:r>
+              <w:rPr>
+                <w:rFonts w:ascii="Arial" w:hAnsi="Arial" w:cs="Arial"/>
+                <w:sz w:val="20"/>
+                <w:szCs w:val="20"/>
+              </w:rPr>
+              <w:t xml:space="preserve">This was used because it requires constant time vs. linear time </w:t>
+            </w:r>
+          </w:p>
+        </w:tc>
+        <w:tc>
+          <w:tcPr>
+            <w:tcW w:w="889" w:type="pct"/>
+          </w:tcPr>
+          <w:p>
+            <w:pPr>
+              <w:pStyle w:val="ListParagraph"/>
+              <w:spacing w:before="60" w:after="60"/>
+              <w:rPr>
+                <w:rFonts w:ascii="Arial" w:hAnsi="Arial" w:cs="Arial"/>
+                <w:sz w:val="20"/>
+                <w:szCs w:val="20"/>
+              </w:rPr>
+            </w:pPr>
+          </w:p>
+          <w:p>
+            <w:pPr>
+              <w:pStyle w:val="ListParagraph"/>
+              <w:spacing w:before="60" w:after="60"/>
+              <w:rPr>
+                <w:rFonts w:ascii="Arial" w:hAnsi="Arial" w:cs="Arial"/>
+                <w:sz w:val="20"/>
+                <w:szCs w:val="20"/>
+              </w:rPr>
+            </w:pPr>
+          </w:p>
+          <w:p>
+            <w:pPr>
+              <w:pStyle w:val="ListParagraph"/>
+              <w:spacing w:before="60" w:after="60"/>
+              <w:rPr>
+                <w:rFonts w:ascii="Arial" w:hAnsi="Arial" w:cs="Arial"/>
+                <w:sz w:val="20"/>
+                <w:szCs w:val="20"/>
+              </w:rPr>
+            </w:pPr>
+          </w:p>
+          <w:p>
+            <w:pPr>
+              <w:pStyle w:val="ListParagraph"/>
+              <w:spacing w:before="60" w:after="60"/>
+              <w:rPr>
+                <w:rFonts w:ascii="Arial" w:hAnsi="Arial" w:cs="Arial"/>
+                <w:sz w:val="20"/>
+                <w:szCs w:val="20"/>
+              </w:rPr>
+            </w:pPr>
+          </w:p>
+          <w:p>
+            <w:pPr>
+              <w:pStyle w:val="ListParagraph"/>
+              <w:spacing w:before="60" w:after="60"/>
+              <w:rPr>
+                <w:rFonts w:ascii="Arial" w:hAnsi="Arial" w:cs="Arial"/>
+                <w:sz w:val="20"/>
+                <w:szCs w:val="20"/>
+              </w:rPr>
+            </w:pPr>
+            <w:r>
+              <w:rPr>
+                <w:rFonts w:ascii="Arial" w:hAnsi="Arial" w:cs="Arial"/>
+                <w:sz w:val="20"/>
+                <w:szCs w:val="20"/>
+              </w:rPr>
+              <w:t>2 hours</w:t>
+            </w:r>
           </w:p>
         </w:tc>
       </w:tr>
       <w:tr>
         <w:tc>
           <w:tcPr>
-            <w:tcW w:w="2155" w:type="dxa"/>
+            <w:tcW w:w="665" w:type="pct"/>
             <w:vMerge/>
             <w:vAlign w:val="center"/>
           </w:tcPr>
@@ -2361,7 +3385,7 @@
         </w:tc>
         <w:tc>
           <w:tcPr>
-            <w:tcW w:w="2813" w:type="dxa"/>
+            <w:tcW w:w="868" w:type="pct"/>
             <w:vMerge w:val="restart"/>
             <w:vAlign w:val="center"/>
           </w:tcPr>
@@ -2418,7 +3442,7 @@
         </w:tc>
         <w:tc>
           <w:tcPr>
-            <w:tcW w:w="990" w:type="dxa"/>
+            <w:tcW w:w="306" w:type="pct"/>
             <w:vMerge w:val="restart"/>
             <w:vAlign w:val="center"/>
           </w:tcPr>
@@ -2444,7 +3468,7 @@
         </w:tc>
         <w:tc>
           <w:tcPr>
-            <w:tcW w:w="3307" w:type="dxa"/>
+            <w:tcW w:w="1021" w:type="pct"/>
             <w:vAlign w:val="center"/>
           </w:tcPr>
           <w:p>
@@ -2468,29 +3492,66 @@
         </w:tc>
         <w:tc>
           <w:tcPr>
-            <w:tcW w:w="1170" w:type="dxa"/>
-            <w:vAlign w:val="center"/>
-          </w:tcPr>
-          <w:p>
-            <w:pPr>
-              <w:spacing w:before="60" w:after="60"/>
-              <w:jc w:val="center"/>
-              <w:rPr>
-                <w:rFonts w:ascii="Arial" w:hAnsi="Arial" w:cs="Arial"/>
-                <w:sz w:val="20"/>
-                <w:szCs w:val="20"/>
-              </w:rPr>
-            </w:pPr>
-          </w:p>
-        </w:tc>
-        <w:tc>
-          <w:tcPr>
-            <w:tcW w:w="2880" w:type="dxa"/>
-          </w:tcPr>
-          <w:p>
-            <w:pPr>
-              <w:spacing w:before="60" w:after="60"/>
-              <w:jc w:val="center"/>
+            <w:tcW w:w="361" w:type="pct"/>
+            <w:vAlign w:val="center"/>
+          </w:tcPr>
+          <w:p>
+            <w:pPr>
+              <w:spacing w:before="60" w:after="60"/>
+              <w:jc w:val="center"/>
+              <w:rPr>
+                <w:rFonts w:ascii="Arial" w:hAnsi="Arial" w:cs="Arial"/>
+                <w:sz w:val="20"/>
+                <w:szCs w:val="20"/>
+              </w:rPr>
+            </w:pPr>
+            <w:r>
+              <w:rPr>
+                <w:rFonts w:ascii="Arial" w:hAnsi="Arial" w:cs="Arial"/>
+                <w:sz w:val="20"/>
+                <w:szCs w:val="20"/>
+              </w:rPr>
+              <w:t xml:space="preserve">1 hour </w:t>
+            </w:r>
+          </w:p>
+        </w:tc>
+        <w:tc>
+          <w:tcPr>
+            <w:tcW w:w="889" w:type="pct"/>
+          </w:tcPr>
+          <w:p>
+            <w:pPr>
+              <w:pStyle w:val="ListParagraph"/>
+              <w:numPr>
+                <w:ilvl w:val="0"/>
+                <w:numId w:val="18"/>
+              </w:numPr>
+              <w:spacing w:before="60" w:after="60"/>
+              <w:jc w:val="center"/>
+              <w:rPr>
+                <w:rFonts w:ascii="Arial" w:hAnsi="Arial" w:cs="Arial"/>
+                <w:sz w:val="20"/>
+                <w:szCs w:val="20"/>
+              </w:rPr>
+            </w:pPr>
+            <w:r>
+              <w:rPr>
+                <w:rFonts w:ascii="Arial" w:hAnsi="Arial" w:cs="Arial"/>
+                <w:sz w:val="20"/>
+                <w:szCs w:val="20"/>
+              </w:rPr>
+              <w:t>To-do</w:t>
+            </w:r>
+          </w:p>
+        </w:tc>
+        <w:tc>
+          <w:tcPr>
+            <w:tcW w:w="889" w:type="pct"/>
+          </w:tcPr>
+          <w:p>
+            <w:pPr>
+              <w:pStyle w:val="ListParagraph"/>
+              <w:spacing w:before="60" w:after="60"/>
               <w:rPr>
                 <w:rFonts w:ascii="Arial" w:hAnsi="Arial" w:cs="Arial"/>
                 <w:sz w:val="20"/>
@@ -2506,7 +3567,7 @@
         </w:trPr>
         <w:tc>
           <w:tcPr>
-            <w:tcW w:w="2155" w:type="dxa"/>
+            <w:tcW w:w="665" w:type="pct"/>
             <w:vMerge/>
             <w:vAlign w:val="center"/>
           </w:tcPr>
@@ -2524,7 +3585,7 @@
         </w:tc>
         <w:tc>
           <w:tcPr>
-            <w:tcW w:w="2813" w:type="dxa"/>
+            <w:tcW w:w="868" w:type="pct"/>
             <w:vMerge/>
             <w:vAlign w:val="center"/>
           </w:tcPr>
@@ -2541,7 +3602,7 @@
         </w:tc>
         <w:tc>
           <w:tcPr>
-            <w:tcW w:w="990" w:type="dxa"/>
+            <w:tcW w:w="306" w:type="pct"/>
             <w:vMerge/>
             <w:vAlign w:val="center"/>
           </w:tcPr>
@@ -2559,48 +3620,90 @@
         </w:tc>
         <w:tc>
           <w:tcPr>
-            <w:tcW w:w="3307" w:type="dxa"/>
-            <w:vAlign w:val="center"/>
-          </w:tcPr>
-          <w:p>
-            <w:pPr>
-              <w:spacing w:before="60" w:after="60"/>
-              <w:rPr>
-                <w:rFonts w:ascii="Arial" w:hAnsi="Arial" w:cs="Arial"/>
-                <w:sz w:val="20"/>
-                <w:szCs w:val="20"/>
-              </w:rPr>
-            </w:pPr>
-            <w:r>
-              <w:rPr>
-                <w:rFonts w:ascii="Arial" w:hAnsi="Arial" w:cs="Arial"/>
-                <w:sz w:val="20"/>
-                <w:szCs w:val="20"/>
-              </w:rPr>
-              <w:t>The queue will accept additions to the playlist on the fly by adding any new songs to the end of the queue.</w:t>
-            </w:r>
-          </w:p>
-        </w:tc>
-        <w:tc>
-          <w:tcPr>
-            <w:tcW w:w="1170" w:type="dxa"/>
-            <w:vAlign w:val="center"/>
-          </w:tcPr>
-          <w:p>
-            <w:pPr>
-              <w:spacing w:before="60" w:after="60"/>
-              <w:jc w:val="center"/>
-              <w:rPr>
-                <w:rFonts w:ascii="Arial" w:hAnsi="Arial" w:cs="Arial"/>
-                <w:sz w:val="20"/>
-                <w:szCs w:val="20"/>
-              </w:rPr>
-            </w:pPr>
-          </w:p>
-        </w:tc>
-        <w:tc>
-          <w:tcPr>
-            <w:tcW w:w="2880" w:type="dxa"/>
+            <w:tcW w:w="1021" w:type="pct"/>
+            <w:vAlign w:val="center"/>
+          </w:tcPr>
+          <w:p>
+            <w:pPr>
+              <w:spacing w:before="60" w:after="60"/>
+              <w:rPr>
+                <w:rFonts w:ascii="Arial" w:hAnsi="Arial" w:cs="Arial"/>
+                <w:sz w:val="20"/>
+                <w:szCs w:val="20"/>
+              </w:rPr>
+            </w:pPr>
+            <w:r>
+              <w:rPr>
+                <w:rFonts w:ascii="Arial" w:hAnsi="Arial" w:cs="Arial"/>
+                <w:sz w:val="20"/>
+                <w:szCs w:val="20"/>
+              </w:rPr>
+              <w:t xml:space="preserve">The queue will accept additions to the playlist on the </w:t>
+            </w:r>
+            <w:r>
+              <w:rPr>
+                <w:rFonts w:ascii="Arial" w:hAnsi="Arial" w:cs="Arial"/>
+                <w:sz w:val="20"/>
+                <w:szCs w:val="20"/>
+              </w:rPr>
+              <w:lastRenderedPageBreak/>
+              <w:t>fly by adding any new songs to the end of the queue.</w:t>
+            </w:r>
+          </w:p>
+        </w:tc>
+        <w:tc>
+          <w:tcPr>
+            <w:tcW w:w="361" w:type="pct"/>
+            <w:vAlign w:val="center"/>
+          </w:tcPr>
+          <w:p>
+            <w:pPr>
+              <w:spacing w:before="60" w:after="60"/>
+              <w:jc w:val="center"/>
+              <w:rPr>
+                <w:rFonts w:ascii="Arial" w:hAnsi="Arial" w:cs="Arial"/>
+                <w:sz w:val="20"/>
+                <w:szCs w:val="20"/>
+              </w:rPr>
+            </w:pPr>
+            <w:r>
+              <w:rPr>
+                <w:rFonts w:ascii="Arial" w:hAnsi="Arial" w:cs="Arial"/>
+                <w:sz w:val="20"/>
+                <w:szCs w:val="20"/>
+              </w:rPr>
+              <w:lastRenderedPageBreak/>
+              <w:t>N/A</w:t>
+            </w:r>
+          </w:p>
+        </w:tc>
+        <w:tc>
+          <w:tcPr>
+            <w:tcW w:w="889" w:type="pct"/>
+          </w:tcPr>
+          <w:p>
+            <w:pPr>
+              <w:spacing w:before="60" w:after="60"/>
+              <w:jc w:val="center"/>
+              <w:rPr>
+                <w:rFonts w:ascii="Arial" w:hAnsi="Arial" w:cs="Arial"/>
+                <w:sz w:val="20"/>
+                <w:szCs w:val="20"/>
+              </w:rPr>
+            </w:pPr>
+            <w:r>
+              <w:rPr>
+                <w:rFonts w:ascii="Arial" w:hAnsi="Arial" w:cs="Arial"/>
+                <w:sz w:val="20"/>
+                <w:szCs w:val="20"/>
+              </w:rPr>
+              <w:t>N/A</w:t>
+            </w:r>
+          </w:p>
+        </w:tc>
+        <w:tc>
+          <w:tcPr>
+            <w:tcW w:w="889" w:type="pct"/>
           </w:tcPr>
           <w:p>
             <w:pPr>
@@ -2621,7 +3724,7 @@
         </w:trPr>
         <w:tc>
           <w:tcPr>
-            <w:tcW w:w="2155" w:type="dxa"/>
+            <w:tcW w:w="665" w:type="pct"/>
             <w:vMerge w:val="restart"/>
             <w:vAlign w:val="center"/>
           </w:tcPr>
@@ -2647,7 +3750,7 @@
         </w:tc>
         <w:tc>
           <w:tcPr>
-            <w:tcW w:w="2813" w:type="dxa"/>
+            <w:tcW w:w="868" w:type="pct"/>
             <w:vAlign w:val="center"/>
           </w:tcPr>
           <w:p>
@@ -2687,7 +3790,7 @@
         </w:tc>
         <w:tc>
           <w:tcPr>
-            <w:tcW w:w="990" w:type="dxa"/>
+            <w:tcW w:w="306" w:type="pct"/>
             <w:vAlign w:val="center"/>
           </w:tcPr>
           <w:p>
@@ -2712,7 +3815,7 @@
         </w:tc>
         <w:tc>
           <w:tcPr>
-            <w:tcW w:w="3307" w:type="dxa"/>
+            <w:tcW w:w="1021" w:type="pct"/>
             <w:vAlign w:val="center"/>
           </w:tcPr>
           <w:p>
@@ -2736,35 +3839,292 @@
         </w:tc>
         <w:tc>
           <w:tcPr>
-            <w:tcW w:w="1170" w:type="dxa"/>
-            <w:vAlign w:val="center"/>
-          </w:tcPr>
-          <w:p>
-            <w:pPr>
-              <w:spacing w:before="60" w:after="60"/>
-              <w:jc w:val="center"/>
-              <w:rPr>
-                <w:rFonts w:ascii="Arial" w:hAnsi="Arial" w:cs="Arial"/>
-                <w:sz w:val="20"/>
-                <w:szCs w:val="20"/>
-              </w:rPr>
-            </w:pPr>
-          </w:p>
-        </w:tc>
-        <w:tc>
-          <w:tcPr>
-            <w:tcW w:w="2880" w:type="dxa"/>
-          </w:tcPr>
-          <w:p>
-            <w:pPr>
-              <w:spacing w:before="60" w:after="60"/>
-              <w:jc w:val="center"/>
-              <w:rPr>
-                <w:rFonts w:ascii="Arial" w:hAnsi="Arial" w:cs="Arial"/>
-                <w:sz w:val="20"/>
-                <w:szCs w:val="20"/>
-              </w:rPr>
-            </w:pPr>
+            <w:tcW w:w="361" w:type="pct"/>
+            <w:vAlign w:val="center"/>
+          </w:tcPr>
+          <w:p>
+            <w:pPr>
+              <w:spacing w:before="60" w:after="60"/>
+              <w:jc w:val="center"/>
+              <w:rPr>
+                <w:rFonts w:ascii="Arial" w:hAnsi="Arial" w:cs="Arial"/>
+                <w:sz w:val="20"/>
+                <w:szCs w:val="20"/>
+              </w:rPr>
+            </w:pPr>
+            <w:r>
+              <w:rPr>
+                <w:rFonts w:ascii="Arial" w:hAnsi="Arial" w:cs="Arial"/>
+                <w:sz w:val="20"/>
+                <w:szCs w:val="20"/>
+              </w:rPr>
+              <w:t>2 hours</w:t>
+            </w:r>
+          </w:p>
+        </w:tc>
+        <w:tc>
+          <w:tcPr>
+            <w:tcW w:w="889" w:type="pct"/>
+          </w:tcPr>
+          <w:p>
+            <w:pPr>
+              <w:pStyle w:val="ListParagraph"/>
+              <w:numPr>
+                <w:ilvl w:val="0"/>
+                <w:numId w:val="18"/>
+              </w:numPr>
+              <w:spacing w:before="60" w:after="60"/>
+              <w:jc w:val="center"/>
+              <w:rPr>
+                <w:rFonts w:ascii="Arial" w:hAnsi="Arial" w:cs="Arial"/>
+                <w:sz w:val="20"/>
+                <w:szCs w:val="20"/>
+              </w:rPr>
+            </w:pPr>
+            <w:r>
+              <w:rPr>
+                <w:rFonts w:ascii="Arial" w:hAnsi="Arial" w:cs="Arial"/>
+                <w:sz w:val="20"/>
+                <w:szCs w:val="20"/>
+              </w:rPr>
+              <w:t>We used an object-oriented approach along with a JSON file to store the data for each DJ</w:t>
+            </w:r>
+          </w:p>
+          <w:p>
+            <w:pPr>
+              <w:pStyle w:val="ListParagraph"/>
+              <w:numPr>
+                <w:ilvl w:val="0"/>
+                <w:numId w:val="18"/>
+              </w:numPr>
+              <w:spacing w:before="60" w:after="60"/>
+              <w:jc w:val="center"/>
+              <w:rPr>
+                <w:rFonts w:ascii="Arial" w:hAnsi="Arial" w:cs="Arial"/>
+                <w:sz w:val="20"/>
+                <w:szCs w:val="20"/>
+              </w:rPr>
+            </w:pPr>
+            <w:r>
+              <w:rPr>
+                <w:rFonts w:ascii="Arial" w:hAnsi="Arial" w:cs="Arial"/>
+                <w:sz w:val="20"/>
+                <w:szCs w:val="20"/>
+              </w:rPr>
+              <w:t>When the JSON file is loaded the user, information is stored in a dictionary</w:t>
+            </w:r>
+          </w:p>
+          <w:p>
+            <w:pPr>
+              <w:pStyle w:val="ListParagraph"/>
+              <w:numPr>
+                <w:ilvl w:val="0"/>
+                <w:numId w:val="18"/>
+              </w:numPr>
+              <w:spacing w:before="60" w:after="60"/>
+              <w:jc w:val="center"/>
+              <w:rPr>
+                <w:rFonts w:ascii="Arial" w:hAnsi="Arial" w:cs="Arial"/>
+                <w:sz w:val="20"/>
+                <w:szCs w:val="20"/>
+              </w:rPr>
+            </w:pPr>
+            <w:r>
+              <w:rPr>
+                <w:rFonts w:ascii="Arial" w:hAnsi="Arial" w:cs="Arial"/>
+                <w:sz w:val="20"/>
+                <w:szCs w:val="20"/>
+              </w:rPr>
+              <w:t>We used a flask login manager to keep track of the user that has logged in</w:t>
+            </w:r>
+          </w:p>
+          <w:p>
+            <w:pPr>
+              <w:pStyle w:val="ListParagraph"/>
+              <w:numPr>
+                <w:ilvl w:val="0"/>
+                <w:numId w:val="18"/>
+              </w:numPr>
+              <w:spacing w:before="60" w:after="60"/>
+              <w:jc w:val="center"/>
+              <w:rPr>
+                <w:rFonts w:ascii="Arial" w:hAnsi="Arial" w:cs="Arial"/>
+                <w:sz w:val="20"/>
+                <w:szCs w:val="20"/>
+              </w:rPr>
+            </w:pPr>
+            <w:r>
+              <w:rPr>
+                <w:rFonts w:ascii="Arial" w:hAnsi="Arial" w:cs="Arial"/>
+                <w:sz w:val="20"/>
+                <w:szCs w:val="20"/>
+              </w:rPr>
+              <w:t>We have a user class which has methods associated with saving data to the JSON file if a new user registers</w:t>
+            </w:r>
+            <w:r>
+              <w:rPr>
+                <w:rFonts w:ascii="Arial" w:hAnsi="Arial" w:cs="Arial"/>
+                <w:sz w:val="20"/>
+                <w:szCs w:val="20"/>
+              </w:rPr>
+              <w:t xml:space="preserve"> an account </w:t>
+            </w:r>
+          </w:p>
+        </w:tc>
+        <w:tc>
+          <w:tcPr>
+            <w:tcW w:w="889" w:type="pct"/>
+          </w:tcPr>
+          <w:p>
+            <w:pPr>
+              <w:pStyle w:val="ListParagraph"/>
+              <w:spacing w:before="60" w:after="60"/>
+              <w:rPr>
+                <w:rFonts w:ascii="Arial" w:hAnsi="Arial" w:cs="Arial"/>
+                <w:sz w:val="20"/>
+                <w:szCs w:val="20"/>
+              </w:rPr>
+            </w:pPr>
+          </w:p>
+          <w:p>
+            <w:pPr>
+              <w:pStyle w:val="ListParagraph"/>
+              <w:spacing w:before="60" w:after="60"/>
+              <w:rPr>
+                <w:rFonts w:ascii="Arial" w:hAnsi="Arial" w:cs="Arial"/>
+                <w:sz w:val="20"/>
+                <w:szCs w:val="20"/>
+              </w:rPr>
+            </w:pPr>
+          </w:p>
+          <w:p>
+            <w:pPr>
+              <w:pStyle w:val="ListParagraph"/>
+              <w:spacing w:before="60" w:after="60"/>
+              <w:rPr>
+                <w:rFonts w:ascii="Arial" w:hAnsi="Arial" w:cs="Arial"/>
+                <w:sz w:val="20"/>
+                <w:szCs w:val="20"/>
+              </w:rPr>
+            </w:pPr>
+          </w:p>
+          <w:p>
+            <w:pPr>
+              <w:pStyle w:val="ListParagraph"/>
+              <w:spacing w:before="60" w:after="60"/>
+              <w:rPr>
+                <w:rFonts w:ascii="Arial" w:hAnsi="Arial" w:cs="Arial"/>
+                <w:sz w:val="20"/>
+                <w:szCs w:val="20"/>
+              </w:rPr>
+            </w:pPr>
+          </w:p>
+          <w:p>
+            <w:pPr>
+              <w:pStyle w:val="ListParagraph"/>
+              <w:spacing w:before="60" w:after="60"/>
+              <w:rPr>
+                <w:rFonts w:ascii="Arial" w:hAnsi="Arial" w:cs="Arial"/>
+                <w:sz w:val="20"/>
+                <w:szCs w:val="20"/>
+              </w:rPr>
+            </w:pPr>
+          </w:p>
+          <w:p>
+            <w:pPr>
+              <w:pStyle w:val="ListParagraph"/>
+              <w:spacing w:before="60" w:after="60"/>
+              <w:rPr>
+                <w:rFonts w:ascii="Arial" w:hAnsi="Arial" w:cs="Arial"/>
+                <w:sz w:val="20"/>
+                <w:szCs w:val="20"/>
+              </w:rPr>
+            </w:pPr>
+          </w:p>
+          <w:p>
+            <w:pPr>
+              <w:pStyle w:val="ListParagraph"/>
+              <w:spacing w:before="60" w:after="60"/>
+              <w:rPr>
+                <w:rFonts w:ascii="Arial" w:hAnsi="Arial" w:cs="Arial"/>
+                <w:sz w:val="20"/>
+                <w:szCs w:val="20"/>
+              </w:rPr>
+            </w:pPr>
+          </w:p>
+          <w:p>
+            <w:pPr>
+              <w:pStyle w:val="ListParagraph"/>
+              <w:spacing w:before="60" w:after="60"/>
+              <w:rPr>
+                <w:rFonts w:ascii="Arial" w:hAnsi="Arial" w:cs="Arial"/>
+                <w:sz w:val="20"/>
+                <w:szCs w:val="20"/>
+              </w:rPr>
+            </w:pPr>
+          </w:p>
+          <w:p>
+            <w:pPr>
+              <w:pStyle w:val="ListParagraph"/>
+              <w:spacing w:before="60" w:after="60"/>
+              <w:rPr>
+                <w:rFonts w:ascii="Arial" w:hAnsi="Arial" w:cs="Arial"/>
+                <w:sz w:val="20"/>
+                <w:szCs w:val="20"/>
+              </w:rPr>
+            </w:pPr>
+          </w:p>
+          <w:p>
+            <w:pPr>
+              <w:pStyle w:val="ListParagraph"/>
+              <w:spacing w:before="60" w:after="60"/>
+              <w:rPr>
+                <w:rFonts w:ascii="Arial" w:hAnsi="Arial" w:cs="Arial"/>
+                <w:sz w:val="20"/>
+                <w:szCs w:val="20"/>
+              </w:rPr>
+            </w:pPr>
+          </w:p>
+          <w:p>
+            <w:pPr>
+              <w:pStyle w:val="ListParagraph"/>
+              <w:spacing w:before="60" w:after="60"/>
+              <w:rPr>
+                <w:rFonts w:ascii="Arial" w:hAnsi="Arial" w:cs="Arial"/>
+                <w:sz w:val="20"/>
+                <w:szCs w:val="20"/>
+              </w:rPr>
+            </w:pPr>
+          </w:p>
+          <w:p>
+            <w:pPr>
+              <w:pStyle w:val="ListParagraph"/>
+              <w:spacing w:before="60" w:after="60"/>
+              <w:rPr>
+                <w:rFonts w:ascii="Arial" w:hAnsi="Arial" w:cs="Arial"/>
+                <w:sz w:val="20"/>
+                <w:szCs w:val="20"/>
+              </w:rPr>
+            </w:pPr>
+          </w:p>
+          <w:p>
+            <w:pPr>
+              <w:pStyle w:val="ListParagraph"/>
+              <w:spacing w:before="60" w:after="60"/>
+              <w:rPr>
+                <w:rFonts w:ascii="Arial" w:hAnsi="Arial" w:cs="Arial"/>
+                <w:sz w:val="20"/>
+                <w:szCs w:val="20"/>
+              </w:rPr>
+            </w:pPr>
+            <w:r>
+              <w:rPr>
+                <w:rFonts w:ascii="Arial" w:hAnsi="Arial" w:cs="Arial"/>
+                <w:sz w:val="20"/>
+                <w:szCs w:val="20"/>
+              </w:rPr>
+              <w:t>3 hours</w:t>
+            </w:r>
           </w:p>
         </w:tc>
       </w:tr>
@@ -2774,7 +4134,7 @@
         </w:trPr>
         <w:tc>
           <w:tcPr>
-            <w:tcW w:w="2155" w:type="dxa"/>
+            <w:tcW w:w="665" w:type="pct"/>
             <w:vMerge/>
           </w:tcPr>
           <w:p>
@@ -2791,7 +4151,7 @@
         </w:tc>
         <w:tc>
           <w:tcPr>
-            <w:tcW w:w="2813" w:type="dxa"/>
+            <w:tcW w:w="868" w:type="pct"/>
             <w:vAlign w:val="center"/>
           </w:tcPr>
           <w:p>
@@ -2815,7 +4175,7 @@
         </w:tc>
         <w:tc>
           <w:tcPr>
-            <w:tcW w:w="990" w:type="dxa"/>
+            <w:tcW w:w="306" w:type="pct"/>
             <w:vAlign w:val="center"/>
           </w:tcPr>
           <w:p>
@@ -2840,7 +4200,7 @@
         </w:tc>
         <w:tc>
           <w:tcPr>
-            <w:tcW w:w="3307" w:type="dxa"/>
+            <w:tcW w:w="1021" w:type="pct"/>
             <w:vAlign w:val="center"/>
           </w:tcPr>
           <w:p>
@@ -2864,45 +4224,176 @@
         </w:tc>
         <w:tc>
           <w:tcPr>
-            <w:tcW w:w="1170" w:type="dxa"/>
-            <w:vAlign w:val="center"/>
-          </w:tcPr>
-          <w:p>
-            <w:pPr>
-              <w:spacing w:before="60" w:after="60"/>
-              <w:jc w:val="center"/>
-              <w:rPr>
-                <w:rFonts w:ascii="Arial" w:hAnsi="Arial" w:cs="Arial"/>
-                <w:sz w:val="20"/>
-                <w:szCs w:val="20"/>
-              </w:rPr>
-            </w:pPr>
-          </w:p>
-        </w:tc>
-        <w:tc>
-          <w:tcPr>
-            <w:tcW w:w="2880" w:type="dxa"/>
-          </w:tcPr>
-          <w:p>
-            <w:pPr>
-              <w:spacing w:before="60" w:after="60"/>
-              <w:jc w:val="center"/>
-              <w:rPr>
-                <w:rFonts w:ascii="Arial" w:hAnsi="Arial" w:cs="Arial"/>
-                <w:sz w:val="20"/>
-                <w:szCs w:val="20"/>
-              </w:rPr>
-            </w:pPr>
+            <w:tcW w:w="361" w:type="pct"/>
+            <w:vAlign w:val="center"/>
+          </w:tcPr>
+          <w:p>
+            <w:pPr>
+              <w:spacing w:before="60" w:after="60"/>
+              <w:jc w:val="center"/>
+              <w:rPr>
+                <w:rFonts w:ascii="Arial" w:hAnsi="Arial" w:cs="Arial"/>
+                <w:sz w:val="20"/>
+                <w:szCs w:val="20"/>
+              </w:rPr>
+            </w:pPr>
+            <w:r>
+              <w:rPr>
+                <w:rFonts w:ascii="Arial" w:hAnsi="Arial" w:cs="Arial"/>
+                <w:sz w:val="20"/>
+                <w:szCs w:val="20"/>
+              </w:rPr>
+              <w:t xml:space="preserve">2 </w:t>
+            </w:r>
+            <w:proofErr w:type="gramStart"/>
+            <w:r>
+              <w:rPr>
+                <w:rFonts w:ascii="Arial" w:hAnsi="Arial" w:cs="Arial"/>
+                <w:sz w:val="20"/>
+                <w:szCs w:val="20"/>
+              </w:rPr>
+              <w:t>hour</w:t>
+            </w:r>
+            <w:proofErr w:type="gramEnd"/>
+          </w:p>
+        </w:tc>
+        <w:tc>
+          <w:tcPr>
+            <w:tcW w:w="889" w:type="pct"/>
+          </w:tcPr>
+          <w:p>
+            <w:pPr>
+              <w:pStyle w:val="ListParagraph"/>
+              <w:numPr>
+                <w:ilvl w:val="0"/>
+                <w:numId w:val="19"/>
+              </w:numPr>
+              <w:spacing w:before="60" w:after="60"/>
+              <w:jc w:val="center"/>
+              <w:rPr>
+                <w:rFonts w:ascii="Arial" w:hAnsi="Arial" w:cs="Arial"/>
+                <w:sz w:val="20"/>
+                <w:szCs w:val="20"/>
+              </w:rPr>
+            </w:pPr>
+            <w:r>
+              <w:rPr>
+                <w:rFonts w:ascii="Arial" w:hAnsi="Arial" w:cs="Arial"/>
+                <w:sz w:val="20"/>
+                <w:szCs w:val="20"/>
+              </w:rPr>
+              <w:t>To-do</w:t>
+            </w:r>
+          </w:p>
+          <w:p>
+            <w:pPr>
+              <w:pStyle w:val="ListParagraph"/>
+              <w:numPr>
+                <w:ilvl w:val="0"/>
+                <w:numId w:val="19"/>
+              </w:numPr>
+              <w:spacing w:before="60" w:after="60"/>
+              <w:jc w:val="center"/>
+              <w:rPr>
+                <w:rFonts w:ascii="Arial" w:hAnsi="Arial" w:cs="Arial"/>
+                <w:sz w:val="20"/>
+                <w:szCs w:val="20"/>
+              </w:rPr>
+            </w:pPr>
+            <w:r>
+              <w:rPr>
+                <w:rFonts w:ascii="Arial" w:hAnsi="Arial" w:cs="Arial"/>
+                <w:sz w:val="20"/>
+                <w:szCs w:val="20"/>
+              </w:rPr>
+              <w:t>We need to create a head admin that has privileges to make other users admins as well</w:t>
+            </w:r>
+          </w:p>
+        </w:tc>
+        <w:tc>
+          <w:tcPr>
+            <w:tcW w:w="889" w:type="pct"/>
+          </w:tcPr>
+          <w:p>
+            <w:pPr>
+              <w:pStyle w:val="ListParagraph"/>
+              <w:spacing w:before="60" w:after="60"/>
+              <w:rPr>
+                <w:rFonts w:ascii="Arial" w:hAnsi="Arial" w:cs="Arial"/>
+                <w:sz w:val="20"/>
+                <w:szCs w:val="20"/>
+              </w:rPr>
+            </w:pPr>
+          </w:p>
+          <w:p>
+            <w:pPr>
+              <w:pStyle w:val="ListParagraph"/>
+              <w:spacing w:before="60" w:after="60"/>
+              <w:rPr>
+                <w:rFonts w:ascii="Arial" w:hAnsi="Arial" w:cs="Arial"/>
+                <w:sz w:val="20"/>
+                <w:szCs w:val="20"/>
+              </w:rPr>
+            </w:pPr>
+          </w:p>
+          <w:p>
+            <w:pPr>
+              <w:pStyle w:val="ListParagraph"/>
+              <w:spacing w:before="60" w:after="60"/>
+              <w:rPr>
+                <w:rFonts w:ascii="Arial" w:hAnsi="Arial" w:cs="Arial"/>
+                <w:sz w:val="20"/>
+                <w:szCs w:val="20"/>
+              </w:rPr>
+            </w:pPr>
+          </w:p>
+          <w:p>
+            <w:pPr>
+              <w:pStyle w:val="ListParagraph"/>
+              <w:spacing w:before="60" w:after="60"/>
+              <w:rPr>
+                <w:rFonts w:ascii="Arial" w:hAnsi="Arial" w:cs="Arial"/>
+                <w:sz w:val="20"/>
+                <w:szCs w:val="20"/>
+              </w:rPr>
+            </w:pPr>
+            <w:bookmarkStart w:id="0" w:name="_GoBack"/>
+            <w:bookmarkEnd w:id="0"/>
           </w:p>
         </w:tc>
       </w:tr>
     </w:tbl>
     <w:p/>
-    <w:p/>
+    <w:p>
+      <w:pPr>
+        <w:rPr>
+          <w:rFonts w:ascii="Arial" w:hAnsi="Arial" w:cs="Arial"/>
+        </w:rPr>
+      </w:pPr>
+      <w:r>
+        <w:rPr>
+          <w:rFonts w:ascii="Arial" w:hAnsi="Arial" w:cs="Arial"/>
+        </w:rPr>
+        <w:t>Total Estimated Time: 16 hours</w:t>
+      </w:r>
+    </w:p>
+    <w:p>
+      <w:pPr>
+        <w:rPr>
+          <w:rFonts w:ascii="Arial" w:hAnsi="Arial" w:cs="Arial"/>
+        </w:rPr>
+      </w:pPr>
+      <w:r>
+        <w:rPr>
+          <w:rFonts w:ascii="Arial" w:hAnsi="Arial" w:cs="Arial"/>
+        </w:rPr>
+        <w:t xml:space="preserve">Total Actual Time: </w:t>
+      </w:r>
+    </w:p>
     <w:sectPr>
       <w:headerReference w:type="default" r:id="rId7"/>
       <w:pgSz w:w="15840" w:h="12240" w:orient="landscape" w:code="1"/>
-      <w:pgMar w:top="1152" w:right="1296" w:bottom="1152" w:left="1296" w:header="720" w:footer="720" w:gutter="0"/>
+      <w:pgMar w:top="720" w:right="720" w:bottom="720" w:left="720" w:header="720" w:footer="720" w:gutter="0"/>
       <w:cols w:space="720"/>
       <w:noEndnote/>
       <w:docGrid w:linePitch="326"/>
@@ -2912,7 +4403,7 @@
 </file>
 
 <file path=word/endnotes.xml><?xml version="1.0" encoding="utf-8"?>
-<w:endnotes xmlns:wpc="http://schemas.microsoft.com/office/word/2010/wordprocessingCanvas" xmlns:mc="http://schemas.openxmlformats.org/markup-compatibility/2006" xmlns:o="urn:schemas-microsoft-com:office:office" xmlns:r="http://schemas.openxmlformats.org/officeDocument/2006/relationships" xmlns:m="http://schemas.openxmlformats.org/officeDocument/2006/math" xmlns:v="urn:schemas-microsoft-com:vml" xmlns:wp14="http://schemas.microsoft.com/office/word/2010/wordprocessingDrawing" xmlns:wp="http://schemas.openxmlformats.org/drawingml/2006/wordprocessingDrawing" xmlns:w10="urn:schemas-microsoft-com:office:word" xmlns:w="http://schemas.openxmlformats.org/wordprocessingml/2006/main" xmlns:w14="http://schemas.microsoft.com/office/word/2010/wordml" xmlns:w15="http://schemas.microsoft.com/office/word/2012/wordml" xmlns:wpg="http://schemas.microsoft.com/office/word/2010/wordprocessingGroup" xmlns:wpi="http://schemas.microsoft.com/office/word/2010/wordprocessingInk" xmlns:wne="http://schemas.microsoft.com/office/word/2006/wordml" xmlns:wps="http://schemas.microsoft.com/office/word/2010/wordprocessingShape" mc:Ignorable="w14 w15 wp14">
+<w:endnotes xmlns:wpc="http://schemas.microsoft.com/office/word/2010/wordprocessingCanvas" xmlns:cx="http://schemas.microsoft.com/office/drawing/2014/chartex" xmlns:cx1="http://schemas.microsoft.com/office/drawing/2015/9/8/chartex" xmlns:cx2="http://schemas.microsoft.com/office/drawing/2015/10/21/chartex" xmlns:cx3="http://schemas.microsoft.com/office/drawing/2016/5/9/chartex" xmlns:cx4="http://schemas.microsoft.com/office/drawing/2016/5/10/chartex" xmlns:cx5="http://schemas.microsoft.com/office/drawing/2016/5/11/chartex" xmlns:cx6="http://schemas.microsoft.com/office/drawing/2016/5/12/chartex" xmlns:cx7="http://schemas.microsoft.com/office/drawing/2016/5/13/chartex" xmlns:cx8="http://schemas.microsoft.com/office/drawing/2016/5/14/chartex" xmlns:mc="http://schemas.openxmlformats.org/markup-compatibility/2006" xmlns:aink="http://schemas.microsoft.com/office/drawing/2016/ink" xmlns:am3d="http://schemas.microsoft.com/office/drawing/2017/model3d" xmlns:o="urn:schemas-microsoft-com:office:office" xmlns:r="http://schemas.openxmlformats.org/officeDocument/2006/relationships" xmlns:m="http://schemas.openxmlformats.org/officeDocument/2006/math" xmlns:v="urn:schemas-microsoft-com:vml" xmlns:wp14="http://schemas.microsoft.com/office/word/2010/wordprocessingDrawing" xmlns:wp="http://schemas.openxmlformats.org/drawingml/2006/wordprocessingDrawing" xmlns:w10="urn:schemas-microsoft-com:office:word" xmlns:w="http://schemas.openxmlformats.org/wordprocessingml/2006/main" xmlns:w14="http://schemas.microsoft.com/office/word/2010/wordml" xmlns:w15="http://schemas.microsoft.com/office/word/2012/wordml" xmlns:w16cid="http://schemas.microsoft.com/office/word/2016/wordml/cid" xmlns:w16se="http://schemas.microsoft.com/office/word/2015/wordml/symex" xmlns:wpg="http://schemas.microsoft.com/office/word/2010/wordprocessingGroup" xmlns:wpi="http://schemas.microsoft.com/office/word/2010/wordprocessingInk" xmlns:wne="http://schemas.microsoft.com/office/word/2006/wordml" xmlns:wps="http://schemas.microsoft.com/office/word/2010/wordprocessingShape" mc:Ignorable="w14 w15 w16se w16cid wp14">
   <w:endnote w:type="separator" w:id="-1">
     <w:p>
       <w:r>
@@ -2931,7 +4422,7 @@
 </file>
 
 <file path=word/footnotes.xml><?xml version="1.0" encoding="utf-8"?>
-<w:footnotes xmlns:wpc="http://schemas.microsoft.com/office/word/2010/wordprocessingCanvas" xmlns:mc="http://schemas.openxmlformats.org/markup-compatibility/2006" xmlns:o="urn:schemas-microsoft-com:office:office" xmlns:r="http://schemas.openxmlformats.org/officeDocument/2006/relationships" xmlns:m="http://schemas.openxmlformats.org/officeDocument/2006/math" xmlns:v="urn:schemas-microsoft-com:vml" xmlns:wp14="http://schemas.microsoft.com/office/word/2010/wordprocessingDrawing" xmlns:wp="http://schemas.openxmlformats.org/drawingml/2006/wordprocessingDrawing" xmlns:w10="urn:schemas-microsoft-com:office:word" xmlns:w="http://schemas.openxmlformats.org/wordprocessingml/2006/main" xmlns:w14="http://schemas.microsoft.com/office/word/2010/wordml" xmlns:w15="http://schemas.microsoft.com/office/word/2012/wordml" xmlns:wpg="http://schemas.microsoft.com/office/word/2010/wordprocessingGroup" xmlns:wpi="http://schemas.microsoft.com/office/word/2010/wordprocessingInk" xmlns:wne="http://schemas.microsoft.com/office/word/2006/wordml" xmlns:wps="http://schemas.microsoft.com/office/word/2010/wordprocessingShape" mc:Ignorable="w14 w15 wp14">
+<w:footnotes xmlns:wpc="http://schemas.microsoft.com/office/word/2010/wordprocessingCanvas" xmlns:cx="http://schemas.microsoft.com/office/drawing/2014/chartex" xmlns:cx1="http://schemas.microsoft.com/office/drawing/2015/9/8/chartex" xmlns:cx2="http://schemas.microsoft.com/office/drawing/2015/10/21/chartex" xmlns:cx3="http://schemas.microsoft.com/office/drawing/2016/5/9/chartex" xmlns:cx4="http://schemas.microsoft.com/office/drawing/2016/5/10/chartex" xmlns:cx5="http://schemas.microsoft.com/office/drawing/2016/5/11/chartex" xmlns:cx6="http://schemas.microsoft.com/office/drawing/2016/5/12/chartex" xmlns:cx7="http://schemas.microsoft.com/office/drawing/2016/5/13/chartex" xmlns:cx8="http://schemas.microsoft.com/office/drawing/2016/5/14/chartex" xmlns:mc="http://schemas.openxmlformats.org/markup-compatibility/2006" xmlns:aink="http://schemas.microsoft.com/office/drawing/2016/ink" xmlns:am3d="http://schemas.microsoft.com/office/drawing/2017/model3d" xmlns:o="urn:schemas-microsoft-com:office:office" xmlns:r="http://schemas.openxmlformats.org/officeDocument/2006/relationships" xmlns:m="http://schemas.openxmlformats.org/officeDocument/2006/math" xmlns:v="urn:schemas-microsoft-com:vml" xmlns:wp14="http://schemas.microsoft.com/office/word/2010/wordprocessingDrawing" xmlns:wp="http://schemas.openxmlformats.org/drawingml/2006/wordprocessingDrawing" xmlns:w10="urn:schemas-microsoft-com:office:word" xmlns:w="http://schemas.openxmlformats.org/wordprocessingml/2006/main" xmlns:w14="http://schemas.microsoft.com/office/word/2010/wordml" xmlns:w15="http://schemas.microsoft.com/office/word/2012/wordml" xmlns:w16cid="http://schemas.microsoft.com/office/word/2016/wordml/cid" xmlns:w16se="http://schemas.microsoft.com/office/word/2015/wordml/symex" xmlns:wpg="http://schemas.microsoft.com/office/word/2010/wordprocessingGroup" xmlns:wpi="http://schemas.microsoft.com/office/word/2010/wordprocessingInk" xmlns:wne="http://schemas.microsoft.com/office/word/2006/wordml" xmlns:wps="http://schemas.microsoft.com/office/word/2010/wordprocessingShape" mc:Ignorable="w14 w15 w16se w16cid wp14">
   <w:footnote w:type="separator" w:id="-1">
     <w:p>
       <w:r>
@@ -2950,7 +4441,7 @@
 </file>
 
 <file path=word/header1.xml><?xml version="1.0" encoding="utf-8"?>
-<w:hdr xmlns:wpc="http://schemas.microsoft.com/office/word/2010/wordprocessingCanvas" xmlns:mc="http://schemas.openxmlformats.org/markup-compatibility/2006" xmlns:o="urn:schemas-microsoft-com:office:office" xmlns:r="http://schemas.openxmlformats.org/officeDocument/2006/relationships" xmlns:m="http://schemas.openxmlformats.org/officeDocument/2006/math" xmlns:v="urn:schemas-microsoft-com:vml" xmlns:wp14="http://schemas.microsoft.com/office/word/2010/wordprocessingDrawing" xmlns:wp="http://schemas.openxmlformats.org/drawingml/2006/wordprocessingDrawing" xmlns:w10="urn:schemas-microsoft-com:office:word" xmlns:w="http://schemas.openxmlformats.org/wordprocessingml/2006/main" xmlns:w14="http://schemas.microsoft.com/office/word/2010/wordml" xmlns:w15="http://schemas.microsoft.com/office/word/2012/wordml" xmlns:wpg="http://schemas.microsoft.com/office/word/2010/wordprocessingGroup" xmlns:wpi="http://schemas.microsoft.com/office/word/2010/wordprocessingInk" xmlns:wne="http://schemas.microsoft.com/office/word/2006/wordml" xmlns:wps="http://schemas.microsoft.com/office/word/2010/wordprocessingShape" mc:Ignorable="w14 w15 wp14">
+<w:hdr xmlns:wpc="http://schemas.microsoft.com/office/word/2010/wordprocessingCanvas" xmlns:cx="http://schemas.microsoft.com/office/drawing/2014/chartex" xmlns:cx1="http://schemas.microsoft.com/office/drawing/2015/9/8/chartex" xmlns:cx2="http://schemas.microsoft.com/office/drawing/2015/10/21/chartex" xmlns:cx3="http://schemas.microsoft.com/office/drawing/2016/5/9/chartex" xmlns:cx4="http://schemas.microsoft.com/office/drawing/2016/5/10/chartex" xmlns:cx5="http://schemas.microsoft.com/office/drawing/2016/5/11/chartex" xmlns:cx6="http://schemas.microsoft.com/office/drawing/2016/5/12/chartex" xmlns:cx7="http://schemas.microsoft.com/office/drawing/2016/5/13/chartex" xmlns:cx8="http://schemas.microsoft.com/office/drawing/2016/5/14/chartex" xmlns:mc="http://schemas.openxmlformats.org/markup-compatibility/2006" xmlns:aink="http://schemas.microsoft.com/office/drawing/2016/ink" xmlns:am3d="http://schemas.microsoft.com/office/drawing/2017/model3d" xmlns:o="urn:schemas-microsoft-com:office:office" xmlns:r="http://schemas.openxmlformats.org/officeDocument/2006/relationships" xmlns:m="http://schemas.openxmlformats.org/officeDocument/2006/math" xmlns:v="urn:schemas-microsoft-com:vml" xmlns:wp14="http://schemas.microsoft.com/office/word/2010/wordprocessingDrawing" xmlns:wp="http://schemas.openxmlformats.org/drawingml/2006/wordprocessingDrawing" xmlns:w10="urn:schemas-microsoft-com:office:word" xmlns:w="http://schemas.openxmlformats.org/wordprocessingml/2006/main" xmlns:w14="http://schemas.microsoft.com/office/word/2010/wordml" xmlns:w15="http://schemas.microsoft.com/office/word/2012/wordml" xmlns:w16cid="http://schemas.microsoft.com/office/word/2016/wordml/cid" xmlns:w16se="http://schemas.microsoft.com/office/word/2015/wordml/symex" xmlns:wpg="http://schemas.microsoft.com/office/word/2010/wordprocessingGroup" xmlns:wpi="http://schemas.microsoft.com/office/word/2010/wordprocessingInk" xmlns:wne="http://schemas.microsoft.com/office/word/2006/wordml" xmlns:wps="http://schemas.microsoft.com/office/word/2010/wordprocessingShape" mc:Ignorable="w14 w15 w16se w16cid wp14">
   <w:p>
     <w:pPr>
       <w:pStyle w:val="Header"/>
@@ -3046,8 +4537,121 @@
 </file>
 
 <file path=word/numbering.xml><?xml version="1.0" encoding="utf-8"?>
-<w:numbering xmlns:wpc="http://schemas.microsoft.com/office/word/2010/wordprocessingCanvas" xmlns:mc="http://schemas.openxmlformats.org/markup-compatibility/2006" xmlns:o="urn:schemas-microsoft-com:office:office" xmlns:r="http://schemas.openxmlformats.org/officeDocument/2006/relationships" xmlns:m="http://schemas.openxmlformats.org/officeDocument/2006/math" xmlns:v="urn:schemas-microsoft-com:vml" xmlns:wp14="http://schemas.microsoft.com/office/word/2010/wordprocessingDrawing" xmlns:wp="http://schemas.openxmlformats.org/drawingml/2006/wordprocessingDrawing" xmlns:w10="urn:schemas-microsoft-com:office:word" xmlns:w="http://schemas.openxmlformats.org/wordprocessingml/2006/main" xmlns:w14="http://schemas.microsoft.com/office/word/2010/wordml" xmlns:w15="http://schemas.microsoft.com/office/word/2012/wordml" xmlns:wpg="http://schemas.microsoft.com/office/word/2010/wordprocessingGroup" xmlns:wpi="http://schemas.microsoft.com/office/word/2010/wordprocessingInk" xmlns:wne="http://schemas.microsoft.com/office/word/2006/wordml" xmlns:wps="http://schemas.microsoft.com/office/word/2010/wordprocessingShape" mc:Ignorable="w14 w15 wp14">
+<w:numbering xmlns:wpc="http://schemas.microsoft.com/office/word/2010/wordprocessingCanvas" xmlns:cx="http://schemas.microsoft.com/office/drawing/2014/chartex" xmlns:cx1="http://schemas.microsoft.com/office/drawing/2015/9/8/chartex" xmlns:cx2="http://schemas.microsoft.com/office/drawing/2015/10/21/chartex" xmlns:cx3="http://schemas.microsoft.com/office/drawing/2016/5/9/chartex" xmlns:cx4="http://schemas.microsoft.com/office/drawing/2016/5/10/chartex" xmlns:cx5="http://schemas.microsoft.com/office/drawing/2016/5/11/chartex" xmlns:cx6="http://schemas.microsoft.com/office/drawing/2016/5/12/chartex" xmlns:cx7="http://schemas.microsoft.com/office/drawing/2016/5/13/chartex" xmlns:cx8="http://schemas.microsoft.com/office/drawing/2016/5/14/chartex" xmlns:mc="http://schemas.openxmlformats.org/markup-compatibility/2006" xmlns:aink="http://schemas.microsoft.com/office/drawing/2016/ink" xmlns:am3d="http://schemas.microsoft.com/office/drawing/2017/model3d" xmlns:o="urn:schemas-microsoft-com:office:office" xmlns:r="http://schemas.openxmlformats.org/officeDocument/2006/relationships" xmlns:m="http://schemas.openxmlformats.org/officeDocument/2006/math" xmlns:v="urn:schemas-microsoft-com:vml" xmlns:wp14="http://schemas.microsoft.com/office/word/2010/wordprocessingDrawing" xmlns:wp="http://schemas.openxmlformats.org/drawingml/2006/wordprocessingDrawing" xmlns:w10="urn:schemas-microsoft-com:office:word" xmlns:w="http://schemas.openxmlformats.org/wordprocessingml/2006/main" xmlns:w14="http://schemas.microsoft.com/office/word/2010/wordml" xmlns:w15="http://schemas.microsoft.com/office/word/2012/wordml" xmlns:w16cid="http://schemas.microsoft.com/office/word/2016/wordml/cid" xmlns:w16se="http://schemas.microsoft.com/office/word/2015/wordml/symex" xmlns:wpg="http://schemas.microsoft.com/office/word/2010/wordprocessingGroup" xmlns:wpi="http://schemas.microsoft.com/office/word/2010/wordprocessingInk" xmlns:wne="http://schemas.microsoft.com/office/word/2006/wordml" xmlns:wps="http://schemas.microsoft.com/office/word/2010/wordprocessingShape" mc:Ignorable="w14 w15 w16se w16cid wp14">
   <w:abstractNum w:abstractNumId="0" w15:restartNumberingAfterBreak="0">
+    <w:nsid w:val="04B248AE"/>
+    <w:multiLevelType w:val="hybridMultilevel"/>
+    <w:tmpl w:val="B13AB056"/>
+    <w:lvl w:ilvl="0" w:tplc="04090001">
+      <w:start w:val="1"/>
+      <w:numFmt w:val="bullet"/>
+      <w:lvlText w:val=""/>
+      <w:lvlJc w:val="left"/>
+      <w:pPr>
+        <w:ind w:left="720" w:hanging="360"/>
+      </w:pPr>
+      <w:rPr>
+        <w:rFonts w:ascii="Symbol" w:hAnsi="Symbol" w:hint="default"/>
+      </w:rPr>
+    </w:lvl>
+    <w:lvl w:ilvl="1" w:tplc="04090003" w:tentative="1">
+      <w:start w:val="1"/>
+      <w:numFmt w:val="bullet"/>
+      <w:lvlText w:val="o"/>
+      <w:lvlJc w:val="left"/>
+      <w:pPr>
+        <w:ind w:left="1440" w:hanging="360"/>
+      </w:pPr>
+      <w:rPr>
+        <w:rFonts w:ascii="Courier New" w:hAnsi="Courier New" w:cs="Courier New" w:hint="default"/>
+      </w:rPr>
+    </w:lvl>
+    <w:lvl w:ilvl="2" w:tplc="04090005" w:tentative="1">
+      <w:start w:val="1"/>
+      <w:numFmt w:val="bullet"/>
+      <w:lvlText w:val=""/>
+      <w:lvlJc w:val="left"/>
+      <w:pPr>
+        <w:ind w:left="2160" w:hanging="360"/>
+      </w:pPr>
+      <w:rPr>
+        <w:rFonts w:ascii="Wingdings" w:hAnsi="Wingdings" w:hint="default"/>
+      </w:rPr>
+    </w:lvl>
+    <w:lvl w:ilvl="3" w:tplc="04090001" w:tentative="1">
+      <w:start w:val="1"/>
+      <w:numFmt w:val="bullet"/>
+      <w:lvlText w:val=""/>
+      <w:lvlJc w:val="left"/>
+      <w:pPr>
+        <w:ind w:left="2880" w:hanging="360"/>
+      </w:pPr>
+      <w:rPr>
+        <w:rFonts w:ascii="Symbol" w:hAnsi="Symbol" w:hint="default"/>
+      </w:rPr>
+    </w:lvl>
+    <w:lvl w:ilvl="4" w:tplc="04090003" w:tentative="1">
+      <w:start w:val="1"/>
+      <w:numFmt w:val="bullet"/>
+      <w:lvlText w:val="o"/>
+      <w:lvlJc w:val="left"/>
+      <w:pPr>
+        <w:ind w:left="3600" w:hanging="360"/>
+      </w:pPr>
+      <w:rPr>
+        <w:rFonts w:ascii="Courier New" w:hAnsi="Courier New" w:cs="Courier New" w:hint="default"/>
+      </w:rPr>
+    </w:lvl>
+    <w:lvl w:ilvl="5" w:tplc="04090005" w:tentative="1">
+      <w:start w:val="1"/>
+      <w:numFmt w:val="bullet"/>
+      <w:lvlText w:val=""/>
+      <w:lvlJc w:val="left"/>
+      <w:pPr>
+        <w:ind w:left="4320" w:hanging="360"/>
+      </w:pPr>
+      <w:rPr>
+        <w:rFonts w:ascii="Wingdings" w:hAnsi="Wingdings" w:hint="default"/>
+      </w:rPr>
+    </w:lvl>
+    <w:lvl w:ilvl="6" w:tplc="04090001" w:tentative="1">
+      <w:start w:val="1"/>
+      <w:numFmt w:val="bullet"/>
+      <w:lvlText w:val=""/>
+      <w:lvlJc w:val="left"/>
+      <w:pPr>
+        <w:ind w:left="5040" w:hanging="360"/>
+      </w:pPr>
+      <w:rPr>
+        <w:rFonts w:ascii="Symbol" w:hAnsi="Symbol" w:hint="default"/>
+      </w:rPr>
+    </w:lvl>
+    <w:lvl w:ilvl="7" w:tplc="04090003" w:tentative="1">
+      <w:start w:val="1"/>
+      <w:numFmt w:val="bullet"/>
+      <w:lvlText w:val="o"/>
+      <w:lvlJc w:val="left"/>
+      <w:pPr>
+        <w:ind w:left="5760" w:hanging="360"/>
+      </w:pPr>
+      <w:rPr>
+        <w:rFonts w:ascii="Courier New" w:hAnsi="Courier New" w:cs="Courier New" w:hint="default"/>
+      </w:rPr>
+    </w:lvl>
+    <w:lvl w:ilvl="8" w:tplc="04090005" w:tentative="1">
+      <w:start w:val="1"/>
+      <w:numFmt w:val="bullet"/>
+      <w:lvlText w:val=""/>
+      <w:lvlJc w:val="left"/>
+      <w:pPr>
+        <w:ind w:left="6480" w:hanging="360"/>
+      </w:pPr>
+      <w:rPr>
+        <w:rFonts w:ascii="Wingdings" w:hAnsi="Wingdings" w:hint="default"/>
+      </w:rPr>
+    </w:lvl>
+  </w:abstractNum>
+  <w:abstractNum w:abstractNumId="1" w15:restartNumberingAfterBreak="0">
     <w:nsid w:val="04D76DB8"/>
     <w:multiLevelType w:val="hybridMultilevel"/>
     <w:tmpl w:val="F72023B6"/>
@@ -3187,7 +4791,233 @@
       </w:rPr>
     </w:lvl>
   </w:abstractNum>
-  <w:abstractNum w:abstractNumId="1" w15:restartNumberingAfterBreak="0">
+  <w:abstractNum w:abstractNumId="2" w15:restartNumberingAfterBreak="0">
+    <w:nsid w:val="12A74BC8"/>
+    <w:multiLevelType w:val="hybridMultilevel"/>
+    <w:tmpl w:val="E2BCDD58"/>
+    <w:lvl w:ilvl="0" w:tplc="04090001">
+      <w:start w:val="1"/>
+      <w:numFmt w:val="bullet"/>
+      <w:lvlText w:val=""/>
+      <w:lvlJc w:val="left"/>
+      <w:pPr>
+        <w:ind w:left="720" w:hanging="360"/>
+      </w:pPr>
+      <w:rPr>
+        <w:rFonts w:ascii="Symbol" w:hAnsi="Symbol" w:hint="default"/>
+      </w:rPr>
+    </w:lvl>
+    <w:lvl w:ilvl="1" w:tplc="04090003" w:tentative="1">
+      <w:start w:val="1"/>
+      <w:numFmt w:val="bullet"/>
+      <w:lvlText w:val="o"/>
+      <w:lvlJc w:val="left"/>
+      <w:pPr>
+        <w:ind w:left="1440" w:hanging="360"/>
+      </w:pPr>
+      <w:rPr>
+        <w:rFonts w:ascii="Courier New" w:hAnsi="Courier New" w:cs="Courier New" w:hint="default"/>
+      </w:rPr>
+    </w:lvl>
+    <w:lvl w:ilvl="2" w:tplc="04090005" w:tentative="1">
+      <w:start w:val="1"/>
+      <w:numFmt w:val="bullet"/>
+      <w:lvlText w:val=""/>
+      <w:lvlJc w:val="left"/>
+      <w:pPr>
+        <w:ind w:left="2160" w:hanging="360"/>
+      </w:pPr>
+      <w:rPr>
+        <w:rFonts w:ascii="Wingdings" w:hAnsi="Wingdings" w:hint="default"/>
+      </w:rPr>
+    </w:lvl>
+    <w:lvl w:ilvl="3" w:tplc="04090001" w:tentative="1">
+      <w:start w:val="1"/>
+      <w:numFmt w:val="bullet"/>
+      <w:lvlText w:val=""/>
+      <w:lvlJc w:val="left"/>
+      <w:pPr>
+        <w:ind w:left="2880" w:hanging="360"/>
+      </w:pPr>
+      <w:rPr>
+        <w:rFonts w:ascii="Symbol" w:hAnsi="Symbol" w:hint="default"/>
+      </w:rPr>
+    </w:lvl>
+    <w:lvl w:ilvl="4" w:tplc="04090003" w:tentative="1">
+      <w:start w:val="1"/>
+      <w:numFmt w:val="bullet"/>
+      <w:lvlText w:val="o"/>
+      <w:lvlJc w:val="left"/>
+      <w:pPr>
+        <w:ind w:left="3600" w:hanging="360"/>
+      </w:pPr>
+      <w:rPr>
+        <w:rFonts w:ascii="Courier New" w:hAnsi="Courier New" w:cs="Courier New" w:hint="default"/>
+      </w:rPr>
+    </w:lvl>
+    <w:lvl w:ilvl="5" w:tplc="04090005" w:tentative="1">
+      <w:start w:val="1"/>
+      <w:numFmt w:val="bullet"/>
+      <w:lvlText w:val=""/>
+      <w:lvlJc w:val="left"/>
+      <w:pPr>
+        <w:ind w:left="4320" w:hanging="360"/>
+      </w:pPr>
+      <w:rPr>
+        <w:rFonts w:ascii="Wingdings" w:hAnsi="Wingdings" w:hint="default"/>
+      </w:rPr>
+    </w:lvl>
+    <w:lvl w:ilvl="6" w:tplc="04090001" w:tentative="1">
+      <w:start w:val="1"/>
+      <w:numFmt w:val="bullet"/>
+      <w:lvlText w:val=""/>
+      <w:lvlJc w:val="left"/>
+      <w:pPr>
+        <w:ind w:left="5040" w:hanging="360"/>
+      </w:pPr>
+      <w:rPr>
+        <w:rFonts w:ascii="Symbol" w:hAnsi="Symbol" w:hint="default"/>
+      </w:rPr>
+    </w:lvl>
+    <w:lvl w:ilvl="7" w:tplc="04090003" w:tentative="1">
+      <w:start w:val="1"/>
+      <w:numFmt w:val="bullet"/>
+      <w:lvlText w:val="o"/>
+      <w:lvlJc w:val="left"/>
+      <w:pPr>
+        <w:ind w:left="5760" w:hanging="360"/>
+      </w:pPr>
+      <w:rPr>
+        <w:rFonts w:ascii="Courier New" w:hAnsi="Courier New" w:cs="Courier New" w:hint="default"/>
+      </w:rPr>
+    </w:lvl>
+    <w:lvl w:ilvl="8" w:tplc="04090005" w:tentative="1">
+      <w:start w:val="1"/>
+      <w:numFmt w:val="bullet"/>
+      <w:lvlText w:val=""/>
+      <w:lvlJc w:val="left"/>
+      <w:pPr>
+        <w:ind w:left="6480" w:hanging="360"/>
+      </w:pPr>
+      <w:rPr>
+        <w:rFonts w:ascii="Wingdings" w:hAnsi="Wingdings" w:hint="default"/>
+      </w:rPr>
+    </w:lvl>
+  </w:abstractNum>
+  <w:abstractNum w:abstractNumId="3" w15:restartNumberingAfterBreak="0">
+    <w:nsid w:val="14C0306E"/>
+    <w:multiLevelType w:val="hybridMultilevel"/>
+    <w:tmpl w:val="2EE8D3AC"/>
+    <w:lvl w:ilvl="0" w:tplc="04090001">
+      <w:start w:val="1"/>
+      <w:numFmt w:val="bullet"/>
+      <w:lvlText w:val=""/>
+      <w:lvlJc w:val="left"/>
+      <w:pPr>
+        <w:ind w:left="720" w:hanging="360"/>
+      </w:pPr>
+      <w:rPr>
+        <w:rFonts w:ascii="Symbol" w:hAnsi="Symbol" w:hint="default"/>
+      </w:rPr>
+    </w:lvl>
+    <w:lvl w:ilvl="1" w:tplc="04090003" w:tentative="1">
+      <w:start w:val="1"/>
+      <w:numFmt w:val="bullet"/>
+      <w:lvlText w:val="o"/>
+      <w:lvlJc w:val="left"/>
+      <w:pPr>
+        <w:ind w:left="1440" w:hanging="360"/>
+      </w:pPr>
+      <w:rPr>
+        <w:rFonts w:ascii="Courier New" w:hAnsi="Courier New" w:cs="Courier New" w:hint="default"/>
+      </w:rPr>
+    </w:lvl>
+    <w:lvl w:ilvl="2" w:tplc="04090005" w:tentative="1">
+      <w:start w:val="1"/>
+      <w:numFmt w:val="bullet"/>
+      <w:lvlText w:val=""/>
+      <w:lvlJc w:val="left"/>
+      <w:pPr>
+        <w:ind w:left="2160" w:hanging="360"/>
+      </w:pPr>
+      <w:rPr>
+        <w:rFonts w:ascii="Wingdings" w:hAnsi="Wingdings" w:hint="default"/>
+      </w:rPr>
+    </w:lvl>
+    <w:lvl w:ilvl="3" w:tplc="04090001" w:tentative="1">
+      <w:start w:val="1"/>
+      <w:numFmt w:val="bullet"/>
+      <w:lvlText w:val=""/>
+      <w:lvlJc w:val="left"/>
+      <w:pPr>
+        <w:ind w:left="2880" w:hanging="360"/>
+      </w:pPr>
+      <w:rPr>
+        <w:rFonts w:ascii="Symbol" w:hAnsi="Symbol" w:hint="default"/>
+      </w:rPr>
+    </w:lvl>
+    <w:lvl w:ilvl="4" w:tplc="04090003" w:tentative="1">
+      <w:start w:val="1"/>
+      <w:numFmt w:val="bullet"/>
+      <w:lvlText w:val="o"/>
+      <w:lvlJc w:val="left"/>
+      <w:pPr>
+        <w:ind w:left="3600" w:hanging="360"/>
+      </w:pPr>
+      <w:rPr>
+        <w:rFonts w:ascii="Courier New" w:hAnsi="Courier New" w:cs="Courier New" w:hint="default"/>
+      </w:rPr>
+    </w:lvl>
+    <w:lvl w:ilvl="5" w:tplc="04090005" w:tentative="1">
+      <w:start w:val="1"/>
+      <w:numFmt w:val="bullet"/>
+      <w:lvlText w:val=""/>
+      <w:lvlJc w:val="left"/>
+      <w:pPr>
+        <w:ind w:left="4320" w:hanging="360"/>
+      </w:pPr>
+      <w:rPr>
+        <w:rFonts w:ascii="Wingdings" w:hAnsi="Wingdings" w:hint="default"/>
+      </w:rPr>
+    </w:lvl>
+    <w:lvl w:ilvl="6" w:tplc="04090001" w:tentative="1">
+      <w:start w:val="1"/>
+      <w:numFmt w:val="bullet"/>
+      <w:lvlText w:val=""/>
+      <w:lvlJc w:val="left"/>
+      <w:pPr>
+        <w:ind w:left="5040" w:hanging="360"/>
+      </w:pPr>
+      <w:rPr>
+        <w:rFonts w:ascii="Symbol" w:hAnsi="Symbol" w:hint="default"/>
+      </w:rPr>
+    </w:lvl>
+    <w:lvl w:ilvl="7" w:tplc="04090003" w:tentative="1">
+      <w:start w:val="1"/>
+      <w:numFmt w:val="bullet"/>
+      <w:lvlText w:val="o"/>
+      <w:lvlJc w:val="left"/>
+      <w:pPr>
+        <w:ind w:left="5760" w:hanging="360"/>
+      </w:pPr>
+      <w:rPr>
+        <w:rFonts w:ascii="Courier New" w:hAnsi="Courier New" w:cs="Courier New" w:hint="default"/>
+      </w:rPr>
+    </w:lvl>
+    <w:lvl w:ilvl="8" w:tplc="04090005" w:tentative="1">
+      <w:start w:val="1"/>
+      <w:numFmt w:val="bullet"/>
+      <w:lvlText w:val=""/>
+      <w:lvlJc w:val="left"/>
+      <w:pPr>
+        <w:ind w:left="6480" w:hanging="360"/>
+      </w:pPr>
+      <w:rPr>
+        <w:rFonts w:ascii="Wingdings" w:hAnsi="Wingdings" w:hint="default"/>
+      </w:rPr>
+    </w:lvl>
+  </w:abstractNum>
+  <w:abstractNum w:abstractNumId="4" w15:restartNumberingAfterBreak="0">
     <w:nsid w:val="24B97FD8"/>
     <w:multiLevelType w:val="hybridMultilevel"/>
     <w:tmpl w:val="95B4BB02"/>
@@ -3327,7 +5157,233 @@
       </w:rPr>
     </w:lvl>
   </w:abstractNum>
-  <w:abstractNum w:abstractNumId="2" w15:restartNumberingAfterBreak="0">
+  <w:abstractNum w:abstractNumId="5" w15:restartNumberingAfterBreak="0">
+    <w:nsid w:val="28BF60B8"/>
+    <w:multiLevelType w:val="hybridMultilevel"/>
+    <w:tmpl w:val="BA025A22"/>
+    <w:lvl w:ilvl="0" w:tplc="04090001">
+      <w:start w:val="1"/>
+      <w:numFmt w:val="bullet"/>
+      <w:lvlText w:val=""/>
+      <w:lvlJc w:val="left"/>
+      <w:pPr>
+        <w:ind w:left="360" w:hanging="360"/>
+      </w:pPr>
+      <w:rPr>
+        <w:rFonts w:ascii="Symbol" w:hAnsi="Symbol" w:hint="default"/>
+      </w:rPr>
+    </w:lvl>
+    <w:lvl w:ilvl="1" w:tplc="04090003" w:tentative="1">
+      <w:start w:val="1"/>
+      <w:numFmt w:val="bullet"/>
+      <w:lvlText w:val="o"/>
+      <w:lvlJc w:val="left"/>
+      <w:pPr>
+        <w:ind w:left="1080" w:hanging="360"/>
+      </w:pPr>
+      <w:rPr>
+        <w:rFonts w:ascii="Courier New" w:hAnsi="Courier New" w:cs="Courier New" w:hint="default"/>
+      </w:rPr>
+    </w:lvl>
+    <w:lvl w:ilvl="2" w:tplc="04090005" w:tentative="1">
+      <w:start w:val="1"/>
+      <w:numFmt w:val="bullet"/>
+      <w:lvlText w:val=""/>
+      <w:lvlJc w:val="left"/>
+      <w:pPr>
+        <w:ind w:left="1800" w:hanging="360"/>
+      </w:pPr>
+      <w:rPr>
+        <w:rFonts w:ascii="Wingdings" w:hAnsi="Wingdings" w:hint="default"/>
+      </w:rPr>
+    </w:lvl>
+    <w:lvl w:ilvl="3" w:tplc="04090001" w:tentative="1">
+      <w:start w:val="1"/>
+      <w:numFmt w:val="bullet"/>
+      <w:lvlText w:val=""/>
+      <w:lvlJc w:val="left"/>
+      <w:pPr>
+        <w:ind w:left="2520" w:hanging="360"/>
+      </w:pPr>
+      <w:rPr>
+        <w:rFonts w:ascii="Symbol" w:hAnsi="Symbol" w:hint="default"/>
+      </w:rPr>
+    </w:lvl>
+    <w:lvl w:ilvl="4" w:tplc="04090003" w:tentative="1">
+      <w:start w:val="1"/>
+      <w:numFmt w:val="bullet"/>
+      <w:lvlText w:val="o"/>
+      <w:lvlJc w:val="left"/>
+      <w:pPr>
+        <w:ind w:left="3240" w:hanging="360"/>
+      </w:pPr>
+      <w:rPr>
+        <w:rFonts w:ascii="Courier New" w:hAnsi="Courier New" w:cs="Courier New" w:hint="default"/>
+      </w:rPr>
+    </w:lvl>
+    <w:lvl w:ilvl="5" w:tplc="04090005" w:tentative="1">
+      <w:start w:val="1"/>
+      <w:numFmt w:val="bullet"/>
+      <w:lvlText w:val=""/>
+      <w:lvlJc w:val="left"/>
+      <w:pPr>
+        <w:ind w:left="3960" w:hanging="360"/>
+      </w:pPr>
+      <w:rPr>
+        <w:rFonts w:ascii="Wingdings" w:hAnsi="Wingdings" w:hint="default"/>
+      </w:rPr>
+    </w:lvl>
+    <w:lvl w:ilvl="6" w:tplc="04090001" w:tentative="1">
+      <w:start w:val="1"/>
+      <w:numFmt w:val="bullet"/>
+      <w:lvlText w:val=""/>
+      <w:lvlJc w:val="left"/>
+      <w:pPr>
+        <w:ind w:left="4680" w:hanging="360"/>
+      </w:pPr>
+      <w:rPr>
+        <w:rFonts w:ascii="Symbol" w:hAnsi="Symbol" w:hint="default"/>
+      </w:rPr>
+    </w:lvl>
+    <w:lvl w:ilvl="7" w:tplc="04090003" w:tentative="1">
+      <w:start w:val="1"/>
+      <w:numFmt w:val="bullet"/>
+      <w:lvlText w:val="o"/>
+      <w:lvlJc w:val="left"/>
+      <w:pPr>
+        <w:ind w:left="5400" w:hanging="360"/>
+      </w:pPr>
+      <w:rPr>
+        <w:rFonts w:ascii="Courier New" w:hAnsi="Courier New" w:cs="Courier New" w:hint="default"/>
+      </w:rPr>
+    </w:lvl>
+    <w:lvl w:ilvl="8" w:tplc="04090005" w:tentative="1">
+      <w:start w:val="1"/>
+      <w:numFmt w:val="bullet"/>
+      <w:lvlText w:val=""/>
+      <w:lvlJc w:val="left"/>
+      <w:pPr>
+        <w:ind w:left="6120" w:hanging="360"/>
+      </w:pPr>
+      <w:rPr>
+        <w:rFonts w:ascii="Wingdings" w:hAnsi="Wingdings" w:hint="default"/>
+      </w:rPr>
+    </w:lvl>
+  </w:abstractNum>
+  <w:abstractNum w:abstractNumId="6" w15:restartNumberingAfterBreak="0">
+    <w:nsid w:val="39693C8D"/>
+    <w:multiLevelType w:val="hybridMultilevel"/>
+    <w:tmpl w:val="4260B158"/>
+    <w:lvl w:ilvl="0" w:tplc="04090001">
+      <w:start w:val="1"/>
+      <w:numFmt w:val="bullet"/>
+      <w:lvlText w:val=""/>
+      <w:lvlJc w:val="left"/>
+      <w:pPr>
+        <w:ind w:left="720" w:hanging="360"/>
+      </w:pPr>
+      <w:rPr>
+        <w:rFonts w:ascii="Symbol" w:hAnsi="Symbol" w:hint="default"/>
+      </w:rPr>
+    </w:lvl>
+    <w:lvl w:ilvl="1" w:tplc="04090003" w:tentative="1">
+      <w:start w:val="1"/>
+      <w:numFmt w:val="bullet"/>
+      <w:lvlText w:val="o"/>
+      <w:lvlJc w:val="left"/>
+      <w:pPr>
+        <w:ind w:left="1440" w:hanging="360"/>
+      </w:pPr>
+      <w:rPr>
+        <w:rFonts w:ascii="Courier New" w:hAnsi="Courier New" w:cs="Courier New" w:hint="default"/>
+      </w:rPr>
+    </w:lvl>
+    <w:lvl w:ilvl="2" w:tplc="04090005" w:tentative="1">
+      <w:start w:val="1"/>
+      <w:numFmt w:val="bullet"/>
+      <w:lvlText w:val=""/>
+      <w:lvlJc w:val="left"/>
+      <w:pPr>
+        <w:ind w:left="2160" w:hanging="360"/>
+      </w:pPr>
+      <w:rPr>
+        <w:rFonts w:ascii="Wingdings" w:hAnsi="Wingdings" w:hint="default"/>
+      </w:rPr>
+    </w:lvl>
+    <w:lvl w:ilvl="3" w:tplc="04090001" w:tentative="1">
+      <w:start w:val="1"/>
+      <w:numFmt w:val="bullet"/>
+      <w:lvlText w:val=""/>
+      <w:lvlJc w:val="left"/>
+      <w:pPr>
+        <w:ind w:left="2880" w:hanging="360"/>
+      </w:pPr>
+      <w:rPr>
+        <w:rFonts w:ascii="Symbol" w:hAnsi="Symbol" w:hint="default"/>
+      </w:rPr>
+    </w:lvl>
+    <w:lvl w:ilvl="4" w:tplc="04090003" w:tentative="1">
+      <w:start w:val="1"/>
+      <w:numFmt w:val="bullet"/>
+      <w:lvlText w:val="o"/>
+      <w:lvlJc w:val="left"/>
+      <w:pPr>
+        <w:ind w:left="3600" w:hanging="360"/>
+      </w:pPr>
+      <w:rPr>
+        <w:rFonts w:ascii="Courier New" w:hAnsi="Courier New" w:cs="Courier New" w:hint="default"/>
+      </w:rPr>
+    </w:lvl>
+    <w:lvl w:ilvl="5" w:tplc="04090005" w:tentative="1">
+      <w:start w:val="1"/>
+      <w:numFmt w:val="bullet"/>
+      <w:lvlText w:val=""/>
+      <w:lvlJc w:val="left"/>
+      <w:pPr>
+        <w:ind w:left="4320" w:hanging="360"/>
+      </w:pPr>
+      <w:rPr>
+        <w:rFonts w:ascii="Wingdings" w:hAnsi="Wingdings" w:hint="default"/>
+      </w:rPr>
+    </w:lvl>
+    <w:lvl w:ilvl="6" w:tplc="04090001" w:tentative="1">
+      <w:start w:val="1"/>
+      <w:numFmt w:val="bullet"/>
+      <w:lvlText w:val=""/>
+      <w:lvlJc w:val="left"/>
+      <w:pPr>
+        <w:ind w:left="5040" w:hanging="360"/>
+      </w:pPr>
+      <w:rPr>
+        <w:rFonts w:ascii="Symbol" w:hAnsi="Symbol" w:hint="default"/>
+      </w:rPr>
+    </w:lvl>
+    <w:lvl w:ilvl="7" w:tplc="04090003" w:tentative="1">
+      <w:start w:val="1"/>
+      <w:numFmt w:val="bullet"/>
+      <w:lvlText w:val="o"/>
+      <w:lvlJc w:val="left"/>
+      <w:pPr>
+        <w:ind w:left="5760" w:hanging="360"/>
+      </w:pPr>
+      <w:rPr>
+        <w:rFonts w:ascii="Courier New" w:hAnsi="Courier New" w:cs="Courier New" w:hint="default"/>
+      </w:rPr>
+    </w:lvl>
+    <w:lvl w:ilvl="8" w:tplc="04090005" w:tentative="1">
+      <w:start w:val="1"/>
+      <w:numFmt w:val="bullet"/>
+      <w:lvlText w:val=""/>
+      <w:lvlJc w:val="left"/>
+      <w:pPr>
+        <w:ind w:left="6480" w:hanging="360"/>
+      </w:pPr>
+      <w:rPr>
+        <w:rFonts w:ascii="Wingdings" w:hAnsi="Wingdings" w:hint="default"/>
+      </w:rPr>
+    </w:lvl>
+  </w:abstractNum>
+  <w:abstractNum w:abstractNumId="7" w15:restartNumberingAfterBreak="0">
     <w:nsid w:val="3E1C6C2E"/>
     <w:multiLevelType w:val="hybridMultilevel"/>
     <w:tmpl w:val="C748AFB6"/>
@@ -3467,7 +5523,7 @@
       </w:rPr>
     </w:lvl>
   </w:abstractNum>
-  <w:abstractNum w:abstractNumId="3" w15:restartNumberingAfterBreak="0">
+  <w:abstractNum w:abstractNumId="8" w15:restartNumberingAfterBreak="0">
     <w:nsid w:val="43055B81"/>
     <w:multiLevelType w:val="hybridMultilevel"/>
     <w:tmpl w:val="A06E3EAE"/>
@@ -3607,7 +5663,7 @@
       </w:rPr>
     </w:lvl>
   </w:abstractNum>
-  <w:abstractNum w:abstractNumId="4" w15:restartNumberingAfterBreak="0">
+  <w:abstractNum w:abstractNumId="9" w15:restartNumberingAfterBreak="0">
     <w:nsid w:val="51446DB7"/>
     <w:multiLevelType w:val="hybridMultilevel"/>
     <w:tmpl w:val="A2623316"/>
@@ -3747,7 +5803,7 @@
       </w:rPr>
     </w:lvl>
   </w:abstractNum>
-  <w:abstractNum w:abstractNumId="5" w15:restartNumberingAfterBreak="0">
+  <w:abstractNum w:abstractNumId="10" w15:restartNumberingAfterBreak="0">
     <w:nsid w:val="608C20A5"/>
     <w:multiLevelType w:val="hybridMultilevel"/>
     <w:tmpl w:val="0A1C5718"/>
@@ -3887,7 +5943,7 @@
       </w:rPr>
     </w:lvl>
   </w:abstractNum>
-  <w:abstractNum w:abstractNumId="6" w15:restartNumberingAfterBreak="0">
+  <w:abstractNum w:abstractNumId="11" w15:restartNumberingAfterBreak="0">
     <w:nsid w:val="6390444F"/>
     <w:multiLevelType w:val="hybridMultilevel"/>
     <w:tmpl w:val="0192ACF6"/>
@@ -4003,7 +6059,7 @@
       </w:pPr>
     </w:lvl>
   </w:abstractNum>
-  <w:abstractNum w:abstractNumId="7" w15:restartNumberingAfterBreak="0">
+  <w:abstractNum w:abstractNumId="12" w15:restartNumberingAfterBreak="0">
     <w:nsid w:val="647B15BD"/>
     <w:multiLevelType w:val="hybridMultilevel"/>
     <w:tmpl w:val="64021E2E"/>
@@ -4143,7 +6199,120 @@
       </w:rPr>
     </w:lvl>
   </w:abstractNum>
-  <w:abstractNum w:abstractNumId="8" w15:restartNumberingAfterBreak="0">
+  <w:abstractNum w:abstractNumId="13" w15:restartNumberingAfterBreak="0">
+    <w:nsid w:val="68E55DAC"/>
+    <w:multiLevelType w:val="hybridMultilevel"/>
+    <w:tmpl w:val="23561944"/>
+    <w:lvl w:ilvl="0" w:tplc="04090001">
+      <w:start w:val="1"/>
+      <w:numFmt w:val="bullet"/>
+      <w:lvlText w:val=""/>
+      <w:lvlJc w:val="left"/>
+      <w:pPr>
+        <w:ind w:left="720" w:hanging="360"/>
+      </w:pPr>
+      <w:rPr>
+        <w:rFonts w:ascii="Symbol" w:hAnsi="Symbol" w:hint="default"/>
+      </w:rPr>
+    </w:lvl>
+    <w:lvl w:ilvl="1" w:tplc="04090003" w:tentative="1">
+      <w:start w:val="1"/>
+      <w:numFmt w:val="bullet"/>
+      <w:lvlText w:val="o"/>
+      <w:lvlJc w:val="left"/>
+      <w:pPr>
+        <w:ind w:left="1440" w:hanging="360"/>
+      </w:pPr>
+      <w:rPr>
+        <w:rFonts w:ascii="Courier New" w:hAnsi="Courier New" w:cs="Courier New" w:hint="default"/>
+      </w:rPr>
+    </w:lvl>
+    <w:lvl w:ilvl="2" w:tplc="04090005" w:tentative="1">
+      <w:start w:val="1"/>
+      <w:numFmt w:val="bullet"/>
+      <w:lvlText w:val=""/>
+      <w:lvlJc w:val="left"/>
+      <w:pPr>
+        <w:ind w:left="2160" w:hanging="360"/>
+      </w:pPr>
+      <w:rPr>
+        <w:rFonts w:ascii="Wingdings" w:hAnsi="Wingdings" w:hint="default"/>
+      </w:rPr>
+    </w:lvl>
+    <w:lvl w:ilvl="3" w:tplc="04090001" w:tentative="1">
+      <w:start w:val="1"/>
+      <w:numFmt w:val="bullet"/>
+      <w:lvlText w:val=""/>
+      <w:lvlJc w:val="left"/>
+      <w:pPr>
+        <w:ind w:left="2880" w:hanging="360"/>
+      </w:pPr>
+      <w:rPr>
+        <w:rFonts w:ascii="Symbol" w:hAnsi="Symbol" w:hint="default"/>
+      </w:rPr>
+    </w:lvl>
+    <w:lvl w:ilvl="4" w:tplc="04090003" w:tentative="1">
+      <w:start w:val="1"/>
+      <w:numFmt w:val="bullet"/>
+      <w:lvlText w:val="o"/>
+      <w:lvlJc w:val="left"/>
+      <w:pPr>
+        <w:ind w:left="3600" w:hanging="360"/>
+      </w:pPr>
+      <w:rPr>
+        <w:rFonts w:ascii="Courier New" w:hAnsi="Courier New" w:cs="Courier New" w:hint="default"/>
+      </w:rPr>
+    </w:lvl>
+    <w:lvl w:ilvl="5" w:tplc="04090005" w:tentative="1">
+      <w:start w:val="1"/>
+      <w:numFmt w:val="bullet"/>
+      <w:lvlText w:val=""/>
+      <w:lvlJc w:val="left"/>
+      <w:pPr>
+        <w:ind w:left="4320" w:hanging="360"/>
+      </w:pPr>
+      <w:rPr>
+        <w:rFonts w:ascii="Wingdings" w:hAnsi="Wingdings" w:hint="default"/>
+      </w:rPr>
+    </w:lvl>
+    <w:lvl w:ilvl="6" w:tplc="04090001" w:tentative="1">
+      <w:start w:val="1"/>
+      <w:numFmt w:val="bullet"/>
+      <w:lvlText w:val=""/>
+      <w:lvlJc w:val="left"/>
+      <w:pPr>
+        <w:ind w:left="5040" w:hanging="360"/>
+      </w:pPr>
+      <w:rPr>
+        <w:rFonts w:ascii="Symbol" w:hAnsi="Symbol" w:hint="default"/>
+      </w:rPr>
+    </w:lvl>
+    <w:lvl w:ilvl="7" w:tplc="04090003" w:tentative="1">
+      <w:start w:val="1"/>
+      <w:numFmt w:val="bullet"/>
+      <w:lvlText w:val="o"/>
+      <w:lvlJc w:val="left"/>
+      <w:pPr>
+        <w:ind w:left="5760" w:hanging="360"/>
+      </w:pPr>
+      <w:rPr>
+        <w:rFonts w:ascii="Courier New" w:hAnsi="Courier New" w:cs="Courier New" w:hint="default"/>
+      </w:rPr>
+    </w:lvl>
+    <w:lvl w:ilvl="8" w:tplc="04090005" w:tentative="1">
+      <w:start w:val="1"/>
+      <w:numFmt w:val="bullet"/>
+      <w:lvlText w:val=""/>
+      <w:lvlJc w:val="left"/>
+      <w:pPr>
+        <w:ind w:left="6480" w:hanging="360"/>
+      </w:pPr>
+      <w:rPr>
+        <w:rFonts w:ascii="Wingdings" w:hAnsi="Wingdings" w:hint="default"/>
+      </w:rPr>
+    </w:lvl>
+  </w:abstractNum>
+  <w:abstractNum w:abstractNumId="14" w15:restartNumberingAfterBreak="0">
     <w:nsid w:val="6A6500D5"/>
     <w:multiLevelType w:val="multilevel"/>
     <w:tmpl w:val="A06E3EAE"/>
@@ -4283,7 +6452,7 @@
       </w:rPr>
     </w:lvl>
   </w:abstractNum>
-  <w:abstractNum w:abstractNumId="9" w15:restartNumberingAfterBreak="0">
+  <w:abstractNum w:abstractNumId="15" w15:restartNumberingAfterBreak="0">
     <w:nsid w:val="6FB95B6A"/>
     <w:multiLevelType w:val="hybridMultilevel"/>
     <w:tmpl w:val="8930811E"/>
@@ -4423,7 +6592,7 @@
       </w:rPr>
     </w:lvl>
   </w:abstractNum>
-  <w:abstractNum w:abstractNumId="10" w15:restartNumberingAfterBreak="0">
+  <w:abstractNum w:abstractNumId="16" w15:restartNumberingAfterBreak="0">
     <w:nsid w:val="720747A7"/>
     <w:multiLevelType w:val="hybridMultilevel"/>
     <w:tmpl w:val="4364E3FC"/>
@@ -4536,7 +6705,120 @@
       </w:pPr>
     </w:lvl>
   </w:abstractNum>
-  <w:abstractNum w:abstractNumId="11" w15:restartNumberingAfterBreak="0">
+  <w:abstractNum w:abstractNumId="17" w15:restartNumberingAfterBreak="0">
+    <w:nsid w:val="79D35612"/>
+    <w:multiLevelType w:val="hybridMultilevel"/>
+    <w:tmpl w:val="859AE1DA"/>
+    <w:lvl w:ilvl="0" w:tplc="04090001">
+      <w:start w:val="1"/>
+      <w:numFmt w:val="bullet"/>
+      <w:lvlText w:val=""/>
+      <w:lvlJc w:val="left"/>
+      <w:pPr>
+        <w:ind w:left="720" w:hanging="360"/>
+      </w:pPr>
+      <w:rPr>
+        <w:rFonts w:ascii="Symbol" w:hAnsi="Symbol" w:hint="default"/>
+      </w:rPr>
+    </w:lvl>
+    <w:lvl w:ilvl="1" w:tplc="04090003" w:tentative="1">
+      <w:start w:val="1"/>
+      <w:numFmt w:val="bullet"/>
+      <w:lvlText w:val="o"/>
+      <w:lvlJc w:val="left"/>
+      <w:pPr>
+        <w:ind w:left="1440" w:hanging="360"/>
+      </w:pPr>
+      <w:rPr>
+        <w:rFonts w:ascii="Courier New" w:hAnsi="Courier New" w:cs="Courier New" w:hint="default"/>
+      </w:rPr>
+    </w:lvl>
+    <w:lvl w:ilvl="2" w:tplc="04090005" w:tentative="1">
+      <w:start w:val="1"/>
+      <w:numFmt w:val="bullet"/>
+      <w:lvlText w:val=""/>
+      <w:lvlJc w:val="left"/>
+      <w:pPr>
+        <w:ind w:left="2160" w:hanging="360"/>
+      </w:pPr>
+      <w:rPr>
+        <w:rFonts w:ascii="Wingdings" w:hAnsi="Wingdings" w:hint="default"/>
+      </w:rPr>
+    </w:lvl>
+    <w:lvl w:ilvl="3" w:tplc="04090001" w:tentative="1">
+      <w:start w:val="1"/>
+      <w:numFmt w:val="bullet"/>
+      <w:lvlText w:val=""/>
+      <w:lvlJc w:val="left"/>
+      <w:pPr>
+        <w:ind w:left="2880" w:hanging="360"/>
+      </w:pPr>
+      <w:rPr>
+        <w:rFonts w:ascii="Symbol" w:hAnsi="Symbol" w:hint="default"/>
+      </w:rPr>
+    </w:lvl>
+    <w:lvl w:ilvl="4" w:tplc="04090003" w:tentative="1">
+      <w:start w:val="1"/>
+      <w:numFmt w:val="bullet"/>
+      <w:lvlText w:val="o"/>
+      <w:lvlJc w:val="left"/>
+      <w:pPr>
+        <w:ind w:left="3600" w:hanging="360"/>
+      </w:pPr>
+      <w:rPr>
+        <w:rFonts w:ascii="Courier New" w:hAnsi="Courier New" w:cs="Courier New" w:hint="default"/>
+      </w:rPr>
+    </w:lvl>
+    <w:lvl w:ilvl="5" w:tplc="04090005" w:tentative="1">
+      <w:start w:val="1"/>
+      <w:numFmt w:val="bullet"/>
+      <w:lvlText w:val=""/>
+      <w:lvlJc w:val="left"/>
+      <w:pPr>
+        <w:ind w:left="4320" w:hanging="360"/>
+      </w:pPr>
+      <w:rPr>
+        <w:rFonts w:ascii="Wingdings" w:hAnsi="Wingdings" w:hint="default"/>
+      </w:rPr>
+    </w:lvl>
+    <w:lvl w:ilvl="6" w:tplc="04090001" w:tentative="1">
+      <w:start w:val="1"/>
+      <w:numFmt w:val="bullet"/>
+      <w:lvlText w:val=""/>
+      <w:lvlJc w:val="left"/>
+      <w:pPr>
+        <w:ind w:left="5040" w:hanging="360"/>
+      </w:pPr>
+      <w:rPr>
+        <w:rFonts w:ascii="Symbol" w:hAnsi="Symbol" w:hint="default"/>
+      </w:rPr>
+    </w:lvl>
+    <w:lvl w:ilvl="7" w:tplc="04090003" w:tentative="1">
+      <w:start w:val="1"/>
+      <w:numFmt w:val="bullet"/>
+      <w:lvlText w:val="o"/>
+      <w:lvlJc w:val="left"/>
+      <w:pPr>
+        <w:ind w:left="5760" w:hanging="360"/>
+      </w:pPr>
+      <w:rPr>
+        <w:rFonts w:ascii="Courier New" w:hAnsi="Courier New" w:cs="Courier New" w:hint="default"/>
+      </w:rPr>
+    </w:lvl>
+    <w:lvl w:ilvl="8" w:tplc="04090005" w:tentative="1">
+      <w:start w:val="1"/>
+      <w:numFmt w:val="bullet"/>
+      <w:lvlText w:val=""/>
+      <w:lvlJc w:val="left"/>
+      <w:pPr>
+        <w:ind w:left="6480" w:hanging="360"/>
+      </w:pPr>
+      <w:rPr>
+        <w:rFonts w:ascii="Wingdings" w:hAnsi="Wingdings" w:hint="default"/>
+      </w:rPr>
+    </w:lvl>
+  </w:abstractNum>
+  <w:abstractNum w:abstractNumId="18" w15:restartNumberingAfterBreak="0">
     <w:nsid w:val="7B791596"/>
     <w:multiLevelType w:val="hybridMultilevel"/>
     <w:tmpl w:val="7CDC6176"/>
@@ -4677,46 +6959,67 @@
     </w:lvl>
   </w:abstractNum>
   <w:num w:numId="1">
+    <w:abstractNumId w:val="16"/>
+  </w:num>
+  <w:num w:numId="2">
+    <w:abstractNumId w:val="11"/>
+  </w:num>
+  <w:num w:numId="3">
+    <w:abstractNumId w:val="8"/>
+  </w:num>
+  <w:num w:numId="4">
+    <w:abstractNumId w:val="14"/>
+  </w:num>
+  <w:num w:numId="5">
+    <w:abstractNumId w:val="4"/>
+  </w:num>
+  <w:num w:numId="6">
+    <w:abstractNumId w:val="15"/>
+  </w:num>
+  <w:num w:numId="7">
+    <w:abstractNumId w:val="1"/>
+  </w:num>
+  <w:num w:numId="8">
+    <w:abstractNumId w:val="7"/>
+  </w:num>
+  <w:num w:numId="9">
+    <w:abstractNumId w:val="18"/>
+  </w:num>
+  <w:num w:numId="10">
+    <w:abstractNumId w:val="12"/>
+  </w:num>
+  <w:num w:numId="11">
+    <w:abstractNumId w:val="9"/>
+  </w:num>
+  <w:num w:numId="12">
     <w:abstractNumId w:val="10"/>
   </w:num>
-  <w:num w:numId="2">
+  <w:num w:numId="13">
+    <w:abstractNumId w:val="5"/>
+  </w:num>
+  <w:num w:numId="14">
+    <w:abstractNumId w:val="0"/>
+  </w:num>
+  <w:num w:numId="15">
+    <w:abstractNumId w:val="17"/>
+  </w:num>
+  <w:num w:numId="16">
+    <w:abstractNumId w:val="3"/>
+  </w:num>
+  <w:num w:numId="17">
     <w:abstractNumId w:val="6"/>
   </w:num>
-  <w:num w:numId="3">
-    <w:abstractNumId w:val="3"/>
+  <w:num w:numId="18">
+    <w:abstractNumId w:val="13"/>
   </w:num>
-  <w:num w:numId="4">
-    <w:abstractNumId w:val="8"/>
-  </w:num>
-  <w:num w:numId="5">
-    <w:abstractNumId w:val="1"/>
-  </w:num>
-  <w:num w:numId="6">
-    <w:abstractNumId w:val="9"/>
-  </w:num>
-  <w:num w:numId="7">
-    <w:abstractNumId w:val="0"/>
-  </w:num>
-  <w:num w:numId="8">
+  <w:num w:numId="19">
     <w:abstractNumId w:val="2"/>
-  </w:num>
-  <w:num w:numId="9">
-    <w:abstractNumId w:val="11"/>
-  </w:num>
-  <w:num w:numId="10">
-    <w:abstractNumId w:val="7"/>
-  </w:num>
-  <w:num w:numId="11">
-    <w:abstractNumId w:val="4"/>
-  </w:num>
-  <w:num w:numId="12">
-    <w:abstractNumId w:val="5"/>
   </w:num>
 </w:numbering>
 </file>
 
 <file path=word/styles.xml><?xml version="1.0" encoding="utf-8"?>
-<w:styles xmlns:mc="http://schemas.openxmlformats.org/markup-compatibility/2006" xmlns:r="http://schemas.openxmlformats.org/officeDocument/2006/relationships" xmlns:w="http://schemas.openxmlformats.org/wordprocessingml/2006/main" xmlns:w14="http://schemas.microsoft.com/office/word/2010/wordml" xmlns:w15="http://schemas.microsoft.com/office/word/2012/wordml" mc:Ignorable="w14 w15">
+<w:styles xmlns:mc="http://schemas.openxmlformats.org/markup-compatibility/2006" xmlns:r="http://schemas.openxmlformats.org/officeDocument/2006/relationships" xmlns:w="http://schemas.openxmlformats.org/wordprocessingml/2006/main" xmlns:w14="http://schemas.microsoft.com/office/word/2010/wordml" xmlns:w15="http://schemas.microsoft.com/office/word/2012/wordml" xmlns:w16cid="http://schemas.microsoft.com/office/word/2016/wordml/cid" xmlns:w16se="http://schemas.microsoft.com/office/word/2015/wordml/symex" mc:Ignorable="w14 w15 w16se w16cid">
   <w:docDefaults>
     <w:rPrDefault>
       <w:rPr>
@@ -4726,7 +7029,7 @@
     </w:rPrDefault>
     <w:pPrDefault/>
   </w:docDefaults>
-  <w:latentStyles w:defLockedState="0" w:defUIPriority="0" w:defSemiHidden="0" w:defUnhideWhenUsed="0" w:defQFormat="0" w:count="371">
+  <w:latentStyles w:defLockedState="0" w:defUIPriority="0" w:defSemiHidden="0" w:defUnhideWhenUsed="0" w:defQFormat="0" w:count="376">
     <w:lsdException w:name="Normal" w:qFormat="1"/>
     <w:lsdException w:name="heading 1" w:qFormat="1"/>
     <w:lsdException w:name="heading 2" w:qFormat="1"/>
@@ -4826,7 +7129,6 @@
     <w:lsdException w:name="HTML Sample" w:semiHidden="1" w:unhideWhenUsed="1"/>
     <w:lsdException w:name="HTML Typewriter" w:semiHidden="1" w:unhideWhenUsed="1"/>
     <w:lsdException w:name="HTML Variable" w:semiHidden="1" w:unhideWhenUsed="1"/>
-    <w:lsdException w:name="Normal Table" w:semiHidden="1" w:unhideWhenUsed="1"/>
     <w:lsdException w:name="annotation subject" w:semiHidden="1" w:unhideWhenUsed="1"/>
     <w:lsdException w:name="No List" w:semiHidden="1" w:unhideWhenUsed="1"/>
     <w:lsdException w:name="Outline List 1" w:semiHidden="1" w:unhideWhenUsed="1"/>
@@ -4869,11 +7171,8 @@
     <w:lsdException w:name="Table Contemporary" w:semiHidden="1" w:unhideWhenUsed="1"/>
     <w:lsdException w:name="Table Elegant" w:semiHidden="1" w:unhideWhenUsed="1"/>
     <w:lsdException w:name="Table Professional" w:semiHidden="1" w:unhideWhenUsed="1"/>
-    <w:lsdException w:name="Table Subtle 1" w:semiHidden="1" w:unhideWhenUsed="1"/>
     <w:lsdException w:name="Table Subtle 2" w:semiHidden="1" w:unhideWhenUsed="1"/>
     <w:lsdException w:name="Table Web 1" w:semiHidden="1" w:unhideWhenUsed="1"/>
-    <w:lsdException w:name="Table Web 2" w:semiHidden="1" w:unhideWhenUsed="1"/>
-    <w:lsdException w:name="Table Web 3" w:semiHidden="1" w:unhideWhenUsed="1"/>
     <w:lsdException w:name="Balloon Text" w:semiHidden="1" w:unhideWhenUsed="1"/>
     <w:lsdException w:name="Table Theme" w:semiHidden="1" w:unhideWhenUsed="1"/>
     <w:lsdException w:name="Placeholder Text" w:semiHidden="1" w:uiPriority="99"/>
@@ -5091,6 +7390,11 @@
     <w:lsdException w:name="List Table 5 Dark Accent 6" w:uiPriority="50"/>
     <w:lsdException w:name="List Table 6 Colorful Accent 6" w:uiPriority="51"/>
     <w:lsdException w:name="List Table 7 Colorful Accent 6" w:uiPriority="52"/>
+    <w:lsdException w:name="Mention" w:semiHidden="1" w:uiPriority="99" w:unhideWhenUsed="1"/>
+    <w:lsdException w:name="Smart Hyperlink" w:semiHidden="1" w:uiPriority="99" w:unhideWhenUsed="1"/>
+    <w:lsdException w:name="Hashtag" w:semiHidden="1" w:uiPriority="99" w:unhideWhenUsed="1"/>
+    <w:lsdException w:name="Unresolved Mention" w:semiHidden="1" w:uiPriority="99" w:unhideWhenUsed="1"/>
+    <w:lsdException w:name="Smart Link" w:semiHidden="1" w:uiPriority="99" w:unhideWhenUsed="1"/>
   </w:latentStyles>
   <w:style w:type="paragraph" w:default="1" w:styleId="Normal">
     <w:name w:val="Normal"/>
@@ -5232,6 +7536,17 @@
     <w:name w:val="gi"/>
     <w:basedOn w:val="DefaultParagraphFont"/>
     <w:rsid w:val="00D820CA"/>
+  </w:style>
+  <w:style w:type="paragraph" w:styleId="ListParagraph">
+    <w:name w:val="List Paragraph"/>
+    <w:basedOn w:val="Normal"/>
+    <w:uiPriority w:val="34"/>
+    <w:qFormat/>
+    <w:rsid w:val="001B27B5"/>
+    <w:pPr>
+      <w:ind w:left="720"/>
+      <w:contextualSpacing/>
+    </w:pPr>
   </w:style>
 </w:styles>
 </file>

</xml_diff>

<commit_message>
added button and crossed that ou the list
</commit_message>
<xml_diff>
--- a/Required Files/iterations2and3productbacklog.docx
+++ b/Required Files/iterations2and3productbacklog.docx
@@ -789,16 +789,14 @@
               </w:rPr>
               <w:t xml:space="preserve">2 </w:t>
             </w:r>
-            <w:proofErr w:type="gramStart"/>
-            <w:r>
-              <w:rPr>
-                <w:rFonts w:ascii="Arial" w:hAnsi="Arial" w:cs="Arial"/>
-                <w:sz w:val="20"/>
-                <w:szCs w:val="20"/>
-              </w:rPr>
-              <w:t>hour</w:t>
-            </w:r>
-            <w:proofErr w:type="gramEnd"/>
+            <w:r>
+              <w:rPr>
+                <w:rFonts w:ascii="Arial" w:hAnsi="Arial" w:cs="Arial"/>
+                <w:sz w:val="20"/>
+                <w:szCs w:val="20"/>
+              </w:rPr>
+              <w:t>hours</w:t>
+            </w:r>
           </w:p>
         </w:tc>
         <w:tc>
@@ -2112,6 +2110,32 @@
               <w:t>An anchor tag was used to link them to the song statistics</w:t>
             </w:r>
           </w:p>
+          <w:p>
+            <w:pPr>
+              <w:pStyle w:val="ListParagraph"/>
+              <w:numPr>
+                <w:ilvl w:val="0"/>
+                <w:numId w:val="14"/>
+              </w:numPr>
+              <w:spacing w:before="60" w:after="60"/>
+              <w:jc w:val="center"/>
+              <w:rPr>
+                <w:rFonts w:ascii="Arial" w:hAnsi="Arial" w:cs="Arial"/>
+                <w:sz w:val="20"/>
+                <w:szCs w:val="20"/>
+              </w:rPr>
+            </w:pPr>
+            <w:r>
+              <w:rPr>
+                <w:rFonts w:ascii="Arial" w:hAnsi="Arial" w:cs="Arial"/>
+                <w:sz w:val="20"/>
+                <w:szCs w:val="20"/>
+              </w:rPr>
+              <w:t>DONE</w:t>
+            </w:r>
+            <w:bookmarkStart w:id="0" w:name="_GoBack"/>
+            <w:bookmarkEnd w:id="0"/>
+          </w:p>
         </w:tc>
         <w:tc>
           <w:tcPr>
@@ -4357,8 +4381,6 @@
                 <w:szCs w:val="20"/>
               </w:rPr>
             </w:pPr>
-            <w:bookmarkStart w:id="0" w:name="_GoBack"/>
-            <w:bookmarkEnd w:id="0"/>
           </w:p>
         </w:tc>
       </w:tr>
@@ -7129,6 +7151,7 @@
     <w:lsdException w:name="HTML Sample" w:semiHidden="1" w:unhideWhenUsed="1"/>
     <w:lsdException w:name="HTML Typewriter" w:semiHidden="1" w:unhideWhenUsed="1"/>
     <w:lsdException w:name="HTML Variable" w:semiHidden="1" w:unhideWhenUsed="1"/>
+    <w:lsdException w:name="Normal Table" w:semiHidden="1" w:unhideWhenUsed="1"/>
     <w:lsdException w:name="annotation subject" w:semiHidden="1" w:unhideWhenUsed="1"/>
     <w:lsdException w:name="No List" w:semiHidden="1" w:unhideWhenUsed="1"/>
     <w:lsdException w:name="Outline List 1" w:semiHidden="1" w:unhideWhenUsed="1"/>
@@ -7171,8 +7194,11 @@
     <w:lsdException w:name="Table Contemporary" w:semiHidden="1" w:unhideWhenUsed="1"/>
     <w:lsdException w:name="Table Elegant" w:semiHidden="1" w:unhideWhenUsed="1"/>
     <w:lsdException w:name="Table Professional" w:semiHidden="1" w:unhideWhenUsed="1"/>
+    <w:lsdException w:name="Table Subtle 1" w:semiHidden="1" w:unhideWhenUsed="1"/>
     <w:lsdException w:name="Table Subtle 2" w:semiHidden="1" w:unhideWhenUsed="1"/>
     <w:lsdException w:name="Table Web 1" w:semiHidden="1" w:unhideWhenUsed="1"/>
+    <w:lsdException w:name="Table Web 2" w:semiHidden="1" w:unhideWhenUsed="1"/>
+    <w:lsdException w:name="Table Web 3" w:semiHidden="1" w:unhideWhenUsed="1"/>
     <w:lsdException w:name="Balloon Text" w:semiHidden="1" w:unhideWhenUsed="1"/>
     <w:lsdException w:name="Table Theme" w:semiHidden="1" w:unhideWhenUsed="1"/>
     <w:lsdException w:name="Placeholder Text" w:semiHidden="1" w:uiPriority="99"/>

</xml_diff>